<commit_message>
Plugin Documentation with Most of the Information
</commit_message>
<xml_diff>
--- a/Documentations/Development Journal.docx
+++ b/Documentations/Development Journal.docx
@@ -1518,8 +1518,6 @@
         </w:rPr>
         <w:t>.</w:t>
       </w:r>
-      <w:bookmarkStart w:id="0" w:name="_GoBack"/>
-      <w:bookmarkEnd w:id="0"/>
       <w:r>
         <w:rPr>
           <w:rFonts w:eastAsia="Times New Roman" w:cstheme="minorHAnsi"/>
@@ -1571,7 +1569,16 @@
           <w:rFonts w:eastAsia="Times New Roman" w:cstheme="minorHAnsi"/>
           <w:color w:val="222222"/>
         </w:rPr>
-        <w:t xml:space="preserve"> We were looking at the various plugins that were ra</w:t>
+        <w:t xml:space="preserve"> We were looking at the </w:t>
+      </w:r>
+      <w:bookmarkStart w:id="0" w:name="_GoBack"/>
+      <w:bookmarkEnd w:id="0"/>
+      <w:r>
+        <w:rPr>
+          <w:rFonts w:eastAsia="Times New Roman" w:cstheme="minorHAnsi"/>
+          <w:color w:val="222222"/>
+        </w:rPr>
+        <w:t>various plugins that were ra</w:t>
       </w:r>
       <w:r>
         <w:rPr>

</xml_diff>

<commit_message>
Plugin Documentation with all current documentations in it
Also changed filed name
</commit_message>
<xml_diff>
--- a/Documentations/Development Journal.docx
+++ b/Documentations/Development Journal.docx
@@ -7,6 +7,7 @@
         <w:pStyle w:val="Title"/>
         <w:jc w:val="center"/>
       </w:pPr>
+      <w:bookmarkStart w:id="0" w:name="_GoBack"/>
     </w:p>
     <w:p>
       <w:pPr>
@@ -207,6 +208,7 @@
         <w:br w:type="page"/>
       </w:r>
     </w:p>
+    <w:bookmarkEnd w:id="0"/>
     <w:p>
       <w:pPr>
         <w:pStyle w:val="Heading1"/>
@@ -1569,16 +1571,7 @@
           <w:rFonts w:eastAsia="Times New Roman" w:cstheme="minorHAnsi"/>
           <w:color w:val="222222"/>
         </w:rPr>
-        <w:t xml:space="preserve"> We were looking at the </w:t>
-      </w:r>
-      <w:bookmarkStart w:id="0" w:name="_GoBack"/>
-      <w:bookmarkEnd w:id="0"/>
-      <w:r>
-        <w:rPr>
-          <w:rFonts w:eastAsia="Times New Roman" w:cstheme="minorHAnsi"/>
-          <w:color w:val="222222"/>
-        </w:rPr>
-        <w:t>various plugins that were ra</w:t>
+        <w:t xml:space="preserve"> We were looking at the various plugins that were ra</w:t>
       </w:r>
       <w:r>
         <w:rPr>

</xml_diff>

<commit_message>
Added some design/plugin choice reasons
</commit_message>
<xml_diff>
--- a/Documentations/Development Journal.docx
+++ b/Documentations/Development Journal.docx
@@ -7,7 +7,6 @@
         <w:pStyle w:val="Title"/>
         <w:jc w:val="center"/>
       </w:pPr>
-      <w:bookmarkStart w:id="0" w:name="_GoBack"/>
     </w:p>
     <w:p>
       <w:pPr>
@@ -131,17 +130,8 @@
           <w:sz w:val="40"/>
           <w:szCs w:val="40"/>
         </w:rPr>
-        <w:t xml:space="preserve">Jonathan </w:t>
-      </w:r>
-      <w:proofErr w:type="spellStart"/>
-      <w:r>
-        <w:rPr>
-          <w:sz w:val="40"/>
-          <w:szCs w:val="40"/>
-        </w:rPr>
-        <w:t>Hou</w:t>
-      </w:r>
-      <w:proofErr w:type="spellEnd"/>
+        <w:t>Jonathan Hou</w:t>
+      </w:r>
     </w:p>
     <w:p>
       <w:pPr>
@@ -208,11 +198,1035 @@
         <w:br w:type="page"/>
       </w:r>
     </w:p>
-    <w:bookmarkEnd w:id="0"/>
+    <w:sdt>
+      <w:sdtPr>
+        <w:id w:val="-1427414673"/>
+        <w:docPartObj>
+          <w:docPartGallery w:val="Table of Contents"/>
+          <w:docPartUnique/>
+        </w:docPartObj>
+      </w:sdtPr>
+      <w:sdtEndPr>
+        <w:rPr>
+          <w:rFonts w:asciiTheme="minorHAnsi" w:eastAsiaTheme="minorHAnsi" w:hAnsiTheme="minorHAnsi" w:cstheme="minorBidi"/>
+          <w:b/>
+          <w:bCs/>
+          <w:noProof/>
+          <w:color w:val="auto"/>
+          <w:sz w:val="22"/>
+          <w:szCs w:val="22"/>
+        </w:rPr>
+      </w:sdtEndPr>
+      <w:sdtContent>
+        <w:p>
+          <w:pPr>
+            <w:pStyle w:val="TOCHeading"/>
+          </w:pPr>
+          <w:r>
+            <w:t>Table of Contents</w:t>
+          </w:r>
+        </w:p>
+        <w:p>
+          <w:pPr>
+            <w:pStyle w:val="TOC1"/>
+            <w:tabs>
+              <w:tab w:val="right" w:leader="dot" w:pos="9350"/>
+            </w:tabs>
+            <w:rPr>
+              <w:rFonts w:eastAsiaTheme="minorEastAsia"/>
+              <w:noProof/>
+            </w:rPr>
+          </w:pPr>
+          <w:r>
+            <w:fldChar w:fldCharType="begin"/>
+          </w:r>
+          <w:r>
+            <w:instrText xml:space="preserve"> TOC \o "1-3" \h \z \u </w:instrText>
+          </w:r>
+          <w:r>
+            <w:fldChar w:fldCharType="separate"/>
+          </w:r>
+          <w:hyperlink w:anchor="_Toc512970170" w:history="1">
+            <w:r>
+              <w:rPr>
+                <w:rStyle w:val="Hyperlink"/>
+                <w:noProof/>
+              </w:rPr>
+              <w:t>Understanding the Project Jan. 31</w:t>
+            </w:r>
+            <w:r>
+              <w:rPr>
+                <w:rStyle w:val="Hyperlink"/>
+                <w:noProof/>
+                <w:vertAlign w:val="superscript"/>
+              </w:rPr>
+              <w:t>st</w:t>
+            </w:r>
+            <w:r>
+              <w:rPr>
+                <w:noProof/>
+                <w:webHidden/>
+              </w:rPr>
+              <w:tab/>
+            </w:r>
+            <w:r>
+              <w:rPr>
+                <w:noProof/>
+                <w:webHidden/>
+              </w:rPr>
+              <w:fldChar w:fldCharType="begin"/>
+            </w:r>
+            <w:r>
+              <w:rPr>
+                <w:noProof/>
+                <w:webHidden/>
+              </w:rPr>
+              <w:instrText xml:space="preserve"> PAGEREF _Toc512970170 \h </w:instrText>
+            </w:r>
+            <w:r>
+              <w:rPr>
+                <w:noProof/>
+                <w:webHidden/>
+              </w:rPr>
+            </w:r>
+            <w:r>
+              <w:rPr>
+                <w:noProof/>
+                <w:webHidden/>
+              </w:rPr>
+              <w:fldChar w:fldCharType="separate"/>
+            </w:r>
+            <w:r>
+              <w:rPr>
+                <w:noProof/>
+                <w:webHidden/>
+              </w:rPr>
+              <w:t>3</w:t>
+            </w:r>
+            <w:r>
+              <w:rPr>
+                <w:noProof/>
+                <w:webHidden/>
+              </w:rPr>
+              <w:fldChar w:fldCharType="end"/>
+            </w:r>
+          </w:hyperlink>
+        </w:p>
+        <w:p>
+          <w:pPr>
+            <w:pStyle w:val="TOC1"/>
+            <w:tabs>
+              <w:tab w:val="right" w:leader="dot" w:pos="9350"/>
+            </w:tabs>
+            <w:rPr>
+              <w:rFonts w:eastAsiaTheme="minorEastAsia"/>
+              <w:noProof/>
+            </w:rPr>
+          </w:pPr>
+          <w:hyperlink w:anchor="_Toc512970171" w:history="1">
+            <w:r>
+              <w:rPr>
+                <w:rStyle w:val="Hyperlink"/>
+                <w:noProof/>
+              </w:rPr>
+              <w:t>SCL’s requests 1 Feb. 6</w:t>
+            </w:r>
+            <w:r>
+              <w:rPr>
+                <w:rStyle w:val="Hyperlink"/>
+                <w:noProof/>
+                <w:vertAlign w:val="superscript"/>
+              </w:rPr>
+              <w:t>th</w:t>
+            </w:r>
+            <w:r>
+              <w:rPr>
+                <w:noProof/>
+                <w:webHidden/>
+              </w:rPr>
+              <w:tab/>
+            </w:r>
+            <w:r>
+              <w:rPr>
+                <w:noProof/>
+                <w:webHidden/>
+              </w:rPr>
+              <w:fldChar w:fldCharType="begin"/>
+            </w:r>
+            <w:r>
+              <w:rPr>
+                <w:noProof/>
+                <w:webHidden/>
+              </w:rPr>
+              <w:instrText xml:space="preserve"> PAGEREF _Toc512970171 \h </w:instrText>
+            </w:r>
+            <w:r>
+              <w:rPr>
+                <w:noProof/>
+                <w:webHidden/>
+              </w:rPr>
+            </w:r>
+            <w:r>
+              <w:rPr>
+                <w:noProof/>
+                <w:webHidden/>
+              </w:rPr>
+              <w:fldChar w:fldCharType="separate"/>
+            </w:r>
+            <w:r>
+              <w:rPr>
+                <w:noProof/>
+                <w:webHidden/>
+              </w:rPr>
+              <w:t>3</w:t>
+            </w:r>
+            <w:r>
+              <w:rPr>
+                <w:noProof/>
+                <w:webHidden/>
+              </w:rPr>
+              <w:fldChar w:fldCharType="end"/>
+            </w:r>
+          </w:hyperlink>
+        </w:p>
+        <w:p>
+          <w:pPr>
+            <w:pStyle w:val="TOC2"/>
+            <w:tabs>
+              <w:tab w:val="right" w:leader="dot" w:pos="9350"/>
+            </w:tabs>
+            <w:rPr>
+              <w:rFonts w:eastAsiaTheme="minorEastAsia"/>
+              <w:noProof/>
+            </w:rPr>
+          </w:pPr>
+          <w:hyperlink w:anchor="_Toc512970172" w:history="1">
+            <w:r>
+              <w:rPr>
+                <w:rStyle w:val="Hyperlink"/>
+                <w:noProof/>
+              </w:rPr>
+              <w:t>Our response, mostly to the survey request Feb. 12th</w:t>
+            </w:r>
+            <w:r>
+              <w:rPr>
+                <w:noProof/>
+                <w:webHidden/>
+              </w:rPr>
+              <w:tab/>
+            </w:r>
+            <w:r>
+              <w:rPr>
+                <w:noProof/>
+                <w:webHidden/>
+              </w:rPr>
+              <w:fldChar w:fldCharType="begin"/>
+            </w:r>
+            <w:r>
+              <w:rPr>
+                <w:noProof/>
+                <w:webHidden/>
+              </w:rPr>
+              <w:instrText xml:space="preserve"> PAGEREF _Toc512970172 \h </w:instrText>
+            </w:r>
+            <w:r>
+              <w:rPr>
+                <w:noProof/>
+                <w:webHidden/>
+              </w:rPr>
+            </w:r>
+            <w:r>
+              <w:rPr>
+                <w:noProof/>
+                <w:webHidden/>
+              </w:rPr>
+              <w:fldChar w:fldCharType="separate"/>
+            </w:r>
+            <w:r>
+              <w:rPr>
+                <w:noProof/>
+                <w:webHidden/>
+              </w:rPr>
+              <w:t>4</w:t>
+            </w:r>
+            <w:r>
+              <w:rPr>
+                <w:noProof/>
+                <w:webHidden/>
+              </w:rPr>
+              <w:fldChar w:fldCharType="end"/>
+            </w:r>
+          </w:hyperlink>
+        </w:p>
+        <w:p>
+          <w:pPr>
+            <w:pStyle w:val="TOC2"/>
+            <w:tabs>
+              <w:tab w:val="right" w:leader="dot" w:pos="9350"/>
+            </w:tabs>
+            <w:rPr>
+              <w:rFonts w:eastAsiaTheme="minorEastAsia"/>
+              <w:noProof/>
+            </w:rPr>
+          </w:pPr>
+          <w:hyperlink w:anchor="_Toc512970173" w:history="1">
+            <w:r>
+              <w:rPr>
+                <w:rStyle w:val="Hyperlink"/>
+                <w:rFonts w:eastAsia="Times New Roman"/>
+                <w:noProof/>
+              </w:rPr>
+              <w:t>Our response, mostly to library website evaluation Feb. 14</w:t>
+            </w:r>
+            <w:r>
+              <w:rPr>
+                <w:rStyle w:val="Hyperlink"/>
+                <w:rFonts w:eastAsia="Times New Roman"/>
+                <w:noProof/>
+                <w:vertAlign w:val="superscript"/>
+              </w:rPr>
+              <w:t>th</w:t>
+            </w:r>
+            <w:r>
+              <w:rPr>
+                <w:noProof/>
+                <w:webHidden/>
+              </w:rPr>
+              <w:tab/>
+            </w:r>
+            <w:r>
+              <w:rPr>
+                <w:noProof/>
+                <w:webHidden/>
+              </w:rPr>
+              <w:fldChar w:fldCharType="begin"/>
+            </w:r>
+            <w:r>
+              <w:rPr>
+                <w:noProof/>
+                <w:webHidden/>
+              </w:rPr>
+              <w:instrText xml:space="preserve"> PAGEREF _Toc512970173 \h </w:instrText>
+            </w:r>
+            <w:r>
+              <w:rPr>
+                <w:noProof/>
+                <w:webHidden/>
+              </w:rPr>
+            </w:r>
+            <w:r>
+              <w:rPr>
+                <w:noProof/>
+                <w:webHidden/>
+              </w:rPr>
+              <w:fldChar w:fldCharType="separate"/>
+            </w:r>
+            <w:r>
+              <w:rPr>
+                <w:noProof/>
+                <w:webHidden/>
+              </w:rPr>
+              <w:t>5</w:t>
+            </w:r>
+            <w:r>
+              <w:rPr>
+                <w:noProof/>
+                <w:webHidden/>
+              </w:rPr>
+              <w:fldChar w:fldCharType="end"/>
+            </w:r>
+          </w:hyperlink>
+        </w:p>
+        <w:p>
+          <w:pPr>
+            <w:pStyle w:val="TOC2"/>
+            <w:tabs>
+              <w:tab w:val="right" w:leader="dot" w:pos="9350"/>
+            </w:tabs>
+            <w:rPr>
+              <w:rFonts w:eastAsiaTheme="minorEastAsia"/>
+              <w:noProof/>
+            </w:rPr>
+          </w:pPr>
+          <w:hyperlink w:anchor="_Toc512970174" w:history="1">
+            <w:r>
+              <w:rPr>
+                <w:rStyle w:val="Hyperlink"/>
+                <w:rFonts w:eastAsia="Times New Roman"/>
+                <w:noProof/>
+              </w:rPr>
+              <w:t>Justin’s additional input Feb. 23</w:t>
+            </w:r>
+            <w:r>
+              <w:rPr>
+                <w:rStyle w:val="Hyperlink"/>
+                <w:rFonts w:eastAsia="Times New Roman"/>
+                <w:noProof/>
+                <w:vertAlign w:val="superscript"/>
+              </w:rPr>
+              <w:t>rd</w:t>
+            </w:r>
+            <w:r>
+              <w:rPr>
+                <w:noProof/>
+                <w:webHidden/>
+              </w:rPr>
+              <w:tab/>
+            </w:r>
+            <w:r>
+              <w:rPr>
+                <w:noProof/>
+                <w:webHidden/>
+              </w:rPr>
+              <w:fldChar w:fldCharType="begin"/>
+            </w:r>
+            <w:r>
+              <w:rPr>
+                <w:noProof/>
+                <w:webHidden/>
+              </w:rPr>
+              <w:instrText xml:space="preserve"> PAGEREF _Toc512970174 \h </w:instrText>
+            </w:r>
+            <w:r>
+              <w:rPr>
+                <w:noProof/>
+                <w:webHidden/>
+              </w:rPr>
+            </w:r>
+            <w:r>
+              <w:rPr>
+                <w:noProof/>
+                <w:webHidden/>
+              </w:rPr>
+              <w:fldChar w:fldCharType="separate"/>
+            </w:r>
+            <w:r>
+              <w:rPr>
+                <w:noProof/>
+                <w:webHidden/>
+              </w:rPr>
+              <w:t>5</w:t>
+            </w:r>
+            <w:r>
+              <w:rPr>
+                <w:noProof/>
+                <w:webHidden/>
+              </w:rPr>
+              <w:fldChar w:fldCharType="end"/>
+            </w:r>
+          </w:hyperlink>
+        </w:p>
+        <w:p>
+          <w:pPr>
+            <w:pStyle w:val="TOC1"/>
+            <w:tabs>
+              <w:tab w:val="right" w:leader="dot" w:pos="9350"/>
+            </w:tabs>
+            <w:rPr>
+              <w:rFonts w:eastAsiaTheme="minorEastAsia"/>
+              <w:noProof/>
+            </w:rPr>
+          </w:pPr>
+          <w:hyperlink w:anchor="_Toc512970175" w:history="1">
+            <w:r>
+              <w:rPr>
+                <w:rStyle w:val="Hyperlink"/>
+                <w:noProof/>
+              </w:rPr>
+              <w:t>SCL’s requests 2 Feb 23</w:t>
+            </w:r>
+            <w:r>
+              <w:rPr>
+                <w:rStyle w:val="Hyperlink"/>
+                <w:noProof/>
+                <w:vertAlign w:val="superscript"/>
+              </w:rPr>
+              <w:t>rd</w:t>
+            </w:r>
+            <w:r>
+              <w:rPr>
+                <w:noProof/>
+                <w:webHidden/>
+              </w:rPr>
+              <w:tab/>
+            </w:r>
+            <w:r>
+              <w:rPr>
+                <w:noProof/>
+                <w:webHidden/>
+              </w:rPr>
+              <w:fldChar w:fldCharType="begin"/>
+            </w:r>
+            <w:r>
+              <w:rPr>
+                <w:noProof/>
+                <w:webHidden/>
+              </w:rPr>
+              <w:instrText xml:space="preserve"> PAGEREF _Toc512970175 \h </w:instrText>
+            </w:r>
+            <w:r>
+              <w:rPr>
+                <w:noProof/>
+                <w:webHidden/>
+              </w:rPr>
+            </w:r>
+            <w:r>
+              <w:rPr>
+                <w:noProof/>
+                <w:webHidden/>
+              </w:rPr>
+              <w:fldChar w:fldCharType="separate"/>
+            </w:r>
+            <w:r>
+              <w:rPr>
+                <w:noProof/>
+                <w:webHidden/>
+              </w:rPr>
+              <w:t>5</w:t>
+            </w:r>
+            <w:r>
+              <w:rPr>
+                <w:noProof/>
+                <w:webHidden/>
+              </w:rPr>
+              <w:fldChar w:fldCharType="end"/>
+            </w:r>
+          </w:hyperlink>
+        </w:p>
+        <w:p>
+          <w:pPr>
+            <w:pStyle w:val="TOC2"/>
+            <w:tabs>
+              <w:tab w:val="right" w:leader="dot" w:pos="9350"/>
+            </w:tabs>
+            <w:rPr>
+              <w:rFonts w:eastAsiaTheme="minorEastAsia"/>
+              <w:noProof/>
+            </w:rPr>
+          </w:pPr>
+          <w:hyperlink w:anchor="_Toc512970176" w:history="1">
+            <w:r>
+              <w:rPr>
+                <w:rStyle w:val="Hyperlink"/>
+                <w:noProof/>
+              </w:rPr>
+              <w:t>Our response Mar. 2</w:t>
+            </w:r>
+            <w:r>
+              <w:rPr>
+                <w:rStyle w:val="Hyperlink"/>
+                <w:noProof/>
+                <w:vertAlign w:val="superscript"/>
+              </w:rPr>
+              <w:t>nd</w:t>
+            </w:r>
+            <w:r>
+              <w:rPr>
+                <w:noProof/>
+                <w:webHidden/>
+              </w:rPr>
+              <w:tab/>
+            </w:r>
+            <w:r>
+              <w:rPr>
+                <w:noProof/>
+                <w:webHidden/>
+              </w:rPr>
+              <w:fldChar w:fldCharType="begin"/>
+            </w:r>
+            <w:r>
+              <w:rPr>
+                <w:noProof/>
+                <w:webHidden/>
+              </w:rPr>
+              <w:instrText xml:space="preserve"> PAGEREF _Toc512970176 \h </w:instrText>
+            </w:r>
+            <w:r>
+              <w:rPr>
+                <w:noProof/>
+                <w:webHidden/>
+              </w:rPr>
+            </w:r>
+            <w:r>
+              <w:rPr>
+                <w:noProof/>
+                <w:webHidden/>
+              </w:rPr>
+              <w:fldChar w:fldCharType="separate"/>
+            </w:r>
+            <w:r>
+              <w:rPr>
+                <w:noProof/>
+                <w:webHidden/>
+              </w:rPr>
+              <w:t>6</w:t>
+            </w:r>
+            <w:r>
+              <w:rPr>
+                <w:noProof/>
+                <w:webHidden/>
+              </w:rPr>
+              <w:fldChar w:fldCharType="end"/>
+            </w:r>
+          </w:hyperlink>
+        </w:p>
+        <w:p>
+          <w:pPr>
+            <w:pStyle w:val="TOC2"/>
+            <w:tabs>
+              <w:tab w:val="right" w:leader="dot" w:pos="9350"/>
+            </w:tabs>
+            <w:rPr>
+              <w:rFonts w:eastAsiaTheme="minorEastAsia"/>
+              <w:noProof/>
+            </w:rPr>
+          </w:pPr>
+          <w:hyperlink w:anchor="_Toc512970177" w:history="1">
+            <w:r>
+              <w:rPr>
+                <w:rStyle w:val="Hyperlink"/>
+                <w:noProof/>
+              </w:rPr>
+              <w:t>SCL’s response Mar. 7</w:t>
+            </w:r>
+            <w:r>
+              <w:rPr>
+                <w:rStyle w:val="Hyperlink"/>
+                <w:noProof/>
+                <w:vertAlign w:val="superscript"/>
+              </w:rPr>
+              <w:t>th</w:t>
+            </w:r>
+            <w:r>
+              <w:rPr>
+                <w:noProof/>
+                <w:webHidden/>
+              </w:rPr>
+              <w:tab/>
+            </w:r>
+            <w:r>
+              <w:rPr>
+                <w:noProof/>
+                <w:webHidden/>
+              </w:rPr>
+              <w:fldChar w:fldCharType="begin"/>
+            </w:r>
+            <w:r>
+              <w:rPr>
+                <w:noProof/>
+                <w:webHidden/>
+              </w:rPr>
+              <w:instrText xml:space="preserve"> PAGEREF _Toc512970177 \h </w:instrText>
+            </w:r>
+            <w:r>
+              <w:rPr>
+                <w:noProof/>
+                <w:webHidden/>
+              </w:rPr>
+            </w:r>
+            <w:r>
+              <w:rPr>
+                <w:noProof/>
+                <w:webHidden/>
+              </w:rPr>
+              <w:fldChar w:fldCharType="separate"/>
+            </w:r>
+            <w:r>
+              <w:rPr>
+                <w:noProof/>
+                <w:webHidden/>
+              </w:rPr>
+              <w:t>6</w:t>
+            </w:r>
+            <w:r>
+              <w:rPr>
+                <w:noProof/>
+                <w:webHidden/>
+              </w:rPr>
+              <w:fldChar w:fldCharType="end"/>
+            </w:r>
+          </w:hyperlink>
+        </w:p>
+        <w:p>
+          <w:pPr>
+            <w:pStyle w:val="TOC2"/>
+            <w:tabs>
+              <w:tab w:val="right" w:leader="dot" w:pos="9350"/>
+            </w:tabs>
+            <w:rPr>
+              <w:rFonts w:eastAsiaTheme="minorEastAsia"/>
+              <w:noProof/>
+            </w:rPr>
+          </w:pPr>
+          <w:hyperlink w:anchor="_Toc512970178" w:history="1">
+            <w:r>
+              <w:rPr>
+                <w:rStyle w:val="Hyperlink"/>
+                <w:noProof/>
+              </w:rPr>
+              <w:t>Our response Mar. 12</w:t>
+            </w:r>
+            <w:r>
+              <w:rPr>
+                <w:rStyle w:val="Hyperlink"/>
+                <w:noProof/>
+                <w:vertAlign w:val="superscript"/>
+              </w:rPr>
+              <w:t>nd</w:t>
+            </w:r>
+            <w:r>
+              <w:rPr>
+                <w:noProof/>
+                <w:webHidden/>
+              </w:rPr>
+              <w:tab/>
+            </w:r>
+            <w:r>
+              <w:rPr>
+                <w:noProof/>
+                <w:webHidden/>
+              </w:rPr>
+              <w:fldChar w:fldCharType="begin"/>
+            </w:r>
+            <w:r>
+              <w:rPr>
+                <w:noProof/>
+                <w:webHidden/>
+              </w:rPr>
+              <w:instrText xml:space="preserve"> PAGEREF _Toc512970178 \h </w:instrText>
+            </w:r>
+            <w:r>
+              <w:rPr>
+                <w:noProof/>
+                <w:webHidden/>
+              </w:rPr>
+            </w:r>
+            <w:r>
+              <w:rPr>
+                <w:noProof/>
+                <w:webHidden/>
+              </w:rPr>
+              <w:fldChar w:fldCharType="separate"/>
+            </w:r>
+            <w:r>
+              <w:rPr>
+                <w:noProof/>
+                <w:webHidden/>
+              </w:rPr>
+              <w:t>6</w:t>
+            </w:r>
+            <w:r>
+              <w:rPr>
+                <w:noProof/>
+                <w:webHidden/>
+              </w:rPr>
+              <w:fldChar w:fldCharType="end"/>
+            </w:r>
+          </w:hyperlink>
+        </w:p>
+        <w:p>
+          <w:pPr>
+            <w:pStyle w:val="TOC2"/>
+            <w:tabs>
+              <w:tab w:val="right" w:leader="dot" w:pos="9350"/>
+            </w:tabs>
+            <w:rPr>
+              <w:rFonts w:eastAsiaTheme="minorEastAsia"/>
+              <w:noProof/>
+            </w:rPr>
+          </w:pPr>
+          <w:hyperlink w:anchor="_Toc512970179" w:history="1">
+            <w:r>
+              <w:rPr>
+                <w:rStyle w:val="Hyperlink"/>
+                <w:noProof/>
+              </w:rPr>
+              <w:t>SCL’s response Mar. 13</w:t>
+            </w:r>
+            <w:r>
+              <w:rPr>
+                <w:rStyle w:val="Hyperlink"/>
+                <w:noProof/>
+                <w:vertAlign w:val="superscript"/>
+              </w:rPr>
+              <w:t>th</w:t>
+            </w:r>
+            <w:r>
+              <w:rPr>
+                <w:noProof/>
+                <w:webHidden/>
+              </w:rPr>
+              <w:tab/>
+            </w:r>
+            <w:r>
+              <w:rPr>
+                <w:noProof/>
+                <w:webHidden/>
+              </w:rPr>
+              <w:fldChar w:fldCharType="begin"/>
+            </w:r>
+            <w:r>
+              <w:rPr>
+                <w:noProof/>
+                <w:webHidden/>
+              </w:rPr>
+              <w:instrText xml:space="preserve"> PAGEREF _Toc512970179 \h </w:instrText>
+            </w:r>
+            <w:r>
+              <w:rPr>
+                <w:noProof/>
+                <w:webHidden/>
+              </w:rPr>
+            </w:r>
+            <w:r>
+              <w:rPr>
+                <w:noProof/>
+                <w:webHidden/>
+              </w:rPr>
+              <w:fldChar w:fldCharType="separate"/>
+            </w:r>
+            <w:r>
+              <w:rPr>
+                <w:noProof/>
+                <w:webHidden/>
+              </w:rPr>
+              <w:t>6</w:t>
+            </w:r>
+            <w:r>
+              <w:rPr>
+                <w:noProof/>
+                <w:webHidden/>
+              </w:rPr>
+              <w:fldChar w:fldCharType="end"/>
+            </w:r>
+          </w:hyperlink>
+        </w:p>
+        <w:p>
+          <w:pPr>
+            <w:pStyle w:val="TOC2"/>
+            <w:tabs>
+              <w:tab w:val="right" w:leader="dot" w:pos="9350"/>
+            </w:tabs>
+            <w:rPr>
+              <w:rFonts w:eastAsiaTheme="minorEastAsia"/>
+              <w:noProof/>
+            </w:rPr>
+          </w:pPr>
+          <w:hyperlink w:anchor="_Toc512970180" w:history="1">
+            <w:r>
+              <w:rPr>
+                <w:rStyle w:val="Hyperlink"/>
+                <w:noProof/>
+              </w:rPr>
+              <w:t>Our response Mar. 27</w:t>
+            </w:r>
+            <w:r>
+              <w:rPr>
+                <w:rStyle w:val="Hyperlink"/>
+                <w:noProof/>
+                <w:vertAlign w:val="superscript"/>
+              </w:rPr>
+              <w:t>th</w:t>
+            </w:r>
+            <w:r>
+              <w:rPr>
+                <w:noProof/>
+                <w:webHidden/>
+              </w:rPr>
+              <w:tab/>
+            </w:r>
+            <w:r>
+              <w:rPr>
+                <w:noProof/>
+                <w:webHidden/>
+              </w:rPr>
+              <w:fldChar w:fldCharType="begin"/>
+            </w:r>
+            <w:r>
+              <w:rPr>
+                <w:noProof/>
+                <w:webHidden/>
+              </w:rPr>
+              <w:instrText xml:space="preserve"> PAGEREF _Toc512970180 \h </w:instrText>
+            </w:r>
+            <w:r>
+              <w:rPr>
+                <w:noProof/>
+                <w:webHidden/>
+              </w:rPr>
+            </w:r>
+            <w:r>
+              <w:rPr>
+                <w:noProof/>
+                <w:webHidden/>
+              </w:rPr>
+              <w:fldChar w:fldCharType="separate"/>
+            </w:r>
+            <w:r>
+              <w:rPr>
+                <w:noProof/>
+                <w:webHidden/>
+              </w:rPr>
+              <w:t>6</w:t>
+            </w:r>
+            <w:r>
+              <w:rPr>
+                <w:noProof/>
+                <w:webHidden/>
+              </w:rPr>
+              <w:fldChar w:fldCharType="end"/>
+            </w:r>
+          </w:hyperlink>
+        </w:p>
+        <w:p>
+          <w:pPr>
+            <w:pStyle w:val="TOC2"/>
+            <w:tabs>
+              <w:tab w:val="right" w:leader="dot" w:pos="9350"/>
+            </w:tabs>
+            <w:rPr>
+              <w:rFonts w:eastAsiaTheme="minorEastAsia"/>
+              <w:noProof/>
+            </w:rPr>
+          </w:pPr>
+          <w:hyperlink w:anchor="_Toc512970181" w:history="1">
+            <w:r>
+              <w:rPr>
+                <w:rStyle w:val="Hyperlink"/>
+                <w:noProof/>
+              </w:rPr>
+              <w:t>Our response Apr. 10</w:t>
+            </w:r>
+            <w:r>
+              <w:rPr>
+                <w:rStyle w:val="Hyperlink"/>
+                <w:noProof/>
+                <w:vertAlign w:val="superscript"/>
+              </w:rPr>
+              <w:t>th</w:t>
+            </w:r>
+            <w:r>
+              <w:rPr>
+                <w:noProof/>
+                <w:webHidden/>
+              </w:rPr>
+              <w:tab/>
+            </w:r>
+            <w:r>
+              <w:rPr>
+                <w:noProof/>
+                <w:webHidden/>
+              </w:rPr>
+              <w:fldChar w:fldCharType="begin"/>
+            </w:r>
+            <w:r>
+              <w:rPr>
+                <w:noProof/>
+                <w:webHidden/>
+              </w:rPr>
+              <w:instrText xml:space="preserve"> PAGEREF _Toc512970181 \h </w:instrText>
+            </w:r>
+            <w:r>
+              <w:rPr>
+                <w:noProof/>
+                <w:webHidden/>
+              </w:rPr>
+            </w:r>
+            <w:r>
+              <w:rPr>
+                <w:noProof/>
+                <w:webHidden/>
+              </w:rPr>
+              <w:fldChar w:fldCharType="separate"/>
+            </w:r>
+            <w:r>
+              <w:rPr>
+                <w:noProof/>
+                <w:webHidden/>
+              </w:rPr>
+              <w:t>6</w:t>
+            </w:r>
+            <w:r>
+              <w:rPr>
+                <w:noProof/>
+                <w:webHidden/>
+              </w:rPr>
+              <w:fldChar w:fldCharType="end"/>
+            </w:r>
+          </w:hyperlink>
+        </w:p>
+        <w:p>
+          <w:r>
+            <w:rPr>
+              <w:b/>
+              <w:bCs/>
+              <w:noProof/>
+            </w:rPr>
+            <w:fldChar w:fldCharType="end"/>
+          </w:r>
+        </w:p>
+      </w:sdtContent>
+    </w:sdt>
+    <w:p/>
+    <w:p>
+      <w:pPr>
+        <w:pStyle w:val="Title"/>
+        <w:rPr>
+          <w:sz w:val="32"/>
+          <w:szCs w:val="32"/>
+        </w:rPr>
+      </w:pPr>
+    </w:p>
+    <w:p>
+      <w:pPr>
+        <w:pStyle w:val="Title"/>
+        <w:rPr>
+          <w:sz w:val="32"/>
+          <w:szCs w:val="32"/>
+        </w:rPr>
+      </w:pPr>
+    </w:p>
+    <w:p>
+      <w:pPr>
+        <w:pStyle w:val="Title"/>
+        <w:rPr>
+          <w:sz w:val="32"/>
+          <w:szCs w:val="32"/>
+        </w:rPr>
+      </w:pPr>
+    </w:p>
+    <w:p>
+      <w:pPr>
+        <w:pStyle w:val="Title"/>
+        <w:rPr>
+          <w:sz w:val="32"/>
+          <w:szCs w:val="32"/>
+        </w:rPr>
+      </w:pPr>
+    </w:p>
+    <w:p>
+      <w:pPr>
+        <w:pStyle w:val="Title"/>
+        <w:rPr>
+          <w:color w:val="2F5496" w:themeColor="accent1" w:themeShade="BF"/>
+          <w:sz w:val="32"/>
+          <w:szCs w:val="32"/>
+        </w:rPr>
+      </w:pPr>
+      <w:r>
+        <w:rPr>
+          <w:sz w:val="32"/>
+          <w:szCs w:val="32"/>
+        </w:rPr>
+        <w:br w:type="page"/>
+      </w:r>
+    </w:p>
     <w:p>
       <w:pPr>
         <w:pStyle w:val="Heading1"/>
       </w:pPr>
+      <w:bookmarkStart w:id="0" w:name="_Ref512969963"/>
+      <w:bookmarkStart w:id="1" w:name="_Toc512970170"/>
       <w:r>
         <w:lastRenderedPageBreak/>
         <w:t>Understanding the Project</w:t>
@@ -226,6 +1240,8 @@
         </w:rPr>
         <w:t>st</w:t>
       </w:r>
+      <w:bookmarkEnd w:id="0"/>
+      <w:bookmarkEnd w:id="1"/>
       <w:r>
         <w:t xml:space="preserve"> </w:t>
       </w:r>
@@ -266,7 +1282,7 @@
                     <pic:cNvPicPr/>
                   </pic:nvPicPr>
                   <pic:blipFill>
-                    <a:blip r:embed="rId7">
+                    <a:blip r:embed="rId8">
                       <a:extLst>
                         <a:ext uri="{28A0092B-C50C-407E-A947-70E740481C1C}">
                           <a14:useLocalDpi xmlns:a14="http://schemas.microsoft.com/office/drawing/2010/main" val="0"/>
@@ -389,7 +1405,7 @@
         </w:rPr>
         <w:t xml:space="preserve">WordPress site: </w:t>
       </w:r>
-      <w:hyperlink r:id="rId8" w:history="1">
+      <w:hyperlink r:id="rId9" w:history="1">
         <w:r>
           <w:rPr>
             <w:rStyle w:val="Hyperlink"/>
@@ -404,7 +1420,7 @@
         </w:rPr>
         <w:t xml:space="preserve"> or </w:t>
       </w:r>
-      <w:hyperlink r:id="rId9" w:history="1">
+      <w:hyperlink r:id="rId10" w:history="1">
         <w:r>
           <w:rPr>
             <w:rStyle w:val="Hyperlink"/>
@@ -442,6 +1458,7 @@
       <w:pPr>
         <w:pStyle w:val="Heading1"/>
       </w:pPr>
+      <w:bookmarkStart w:id="2" w:name="_Toc512970171"/>
       <w:r>
         <w:t xml:space="preserve">SCL’s requests </w:t>
       </w:r>
@@ -457,6 +1474,7 @@
         </w:rPr>
         <w:t>th</w:t>
       </w:r>
+      <w:bookmarkEnd w:id="2"/>
       <w:r>
         <w:t xml:space="preserve"> </w:t>
       </w:r>
@@ -808,6 +1826,7 @@
         <w:pStyle w:val="Heading2"/>
         <w:ind w:firstLine="360"/>
       </w:pPr>
+      <w:bookmarkStart w:id="3" w:name="_Toc512970172"/>
       <w:r>
         <w:t xml:space="preserve">Our </w:t>
       </w:r>
@@ -820,6 +1839,7 @@
       <w:r>
         <w:t xml:space="preserve"> Feb. 12th</w:t>
       </w:r>
+      <w:bookmarkEnd w:id="3"/>
     </w:p>
     <w:p>
       <w:pPr>
@@ -1443,7 +2463,7 @@
         </w:rPr>
         <w:t>(</w:t>
       </w:r>
-      <w:hyperlink r:id="rId10" w:history="1">
+      <w:hyperlink r:id="rId11" w:history="1">
         <w:r>
           <w:rPr>
             <w:rStyle w:val="Hyperlink"/>
@@ -1459,7 +2479,7 @@
         </w:rPr>
         <w:t xml:space="preserve">) based off of the criteria on </w:t>
       </w:r>
-      <w:hyperlink r:id="rId11" w:history="1">
+      <w:hyperlink r:id="rId12" w:history="1">
         <w:r>
           <w:rPr>
             <w:rStyle w:val="Hyperlink"/>
@@ -1618,6 +2638,7 @@
           <w:vertAlign w:val="superscript"/>
         </w:rPr>
       </w:pPr>
+      <w:bookmarkStart w:id="4" w:name="_Toc512970173"/>
       <w:r>
         <w:rPr>
           <w:rFonts w:eastAsia="Times New Roman"/>
@@ -1644,6 +2665,7 @@
         </w:rPr>
         <w:t>th</w:t>
       </w:r>
+      <w:bookmarkEnd w:id="4"/>
     </w:p>
     <w:p>
       <w:pPr>
@@ -1764,7 +2786,7 @@
       <w:r>
         <w:t>that were listed as having good design (</w:t>
       </w:r>
-      <w:hyperlink r:id="rId12" w:history="1">
+      <w:hyperlink r:id="rId13" w:history="1">
         <w:r>
           <w:rPr>
             <w:rStyle w:val="Hyperlink"/>
@@ -1787,7 +2809,7 @@
       <w:r>
         <w:t xml:space="preserve"> </w:t>
       </w:r>
-      <w:hyperlink r:id="rId13" w:history="1">
+      <w:hyperlink r:id="rId14" w:history="1">
         <w:r>
           <w:rPr>
             <w:rStyle w:val="Hyperlink"/>
@@ -1812,6 +2834,7 @@
           <w:vertAlign w:val="superscript"/>
         </w:rPr>
       </w:pPr>
+      <w:bookmarkStart w:id="5" w:name="_Toc512970174"/>
       <w:r>
         <w:rPr>
           <w:rFonts w:eastAsia="Times New Roman"/>
@@ -1825,6 +2848,7 @@
         </w:rPr>
         <w:t>rd</w:t>
       </w:r>
+      <w:bookmarkEnd w:id="5"/>
       <w:r>
         <w:rPr>
           <w:rFonts w:eastAsia="Times New Roman"/>
@@ -1939,6 +2963,7 @@
       <w:pPr>
         <w:pStyle w:val="Heading1"/>
       </w:pPr>
+      <w:bookmarkStart w:id="6" w:name="_Toc512970175"/>
       <w:r>
         <w:t>SCL’s requests 2 Feb 23</w:t>
       </w:r>
@@ -1948,6 +2973,7 @@
         </w:rPr>
         <w:t>rd</w:t>
       </w:r>
+      <w:bookmarkEnd w:id="6"/>
       <w:r>
         <w:t xml:space="preserve">  </w:t>
       </w:r>
@@ -2170,7 +3196,7 @@
         <w:pStyle w:val="ListParagraph"/>
         <w:ind w:left="1440"/>
       </w:pPr>
-      <w:hyperlink r:id="rId14" w:history="1">
+      <w:hyperlink r:id="rId15" w:history="1">
         <w:r>
           <w:rPr>
             <w:rStyle w:val="Hyperlink"/>
@@ -2187,7 +3213,7 @@
         <w:pStyle w:val="ListParagraph"/>
         <w:ind w:left="1440"/>
       </w:pPr>
-      <w:hyperlink r:id="rId15" w:history="1">
+      <w:hyperlink r:id="rId16" w:history="1">
         <w:r>
           <w:rPr>
             <w:rStyle w:val="Hyperlink"/>
@@ -2204,7 +3230,7 @@
         <w:pStyle w:val="ListParagraph"/>
         <w:ind w:left="1440"/>
       </w:pPr>
-      <w:hyperlink r:id="rId16" w:history="1">
+      <w:hyperlink r:id="rId17" w:history="1">
         <w:r>
           <w:rPr>
             <w:rStyle w:val="Hyperlink"/>
@@ -2218,7 +3244,7 @@
         <w:pStyle w:val="ListParagraph"/>
         <w:ind w:left="1440"/>
       </w:pPr>
-      <w:hyperlink r:id="rId17" w:history="1">
+      <w:hyperlink r:id="rId18" w:history="1">
         <w:r>
           <w:rPr>
             <w:rStyle w:val="Hyperlink"/>
@@ -2235,6 +3261,7 @@
         <w:pStyle w:val="Heading2"/>
         <w:ind w:firstLine="360"/>
       </w:pPr>
+      <w:bookmarkStart w:id="7" w:name="_Toc512970176"/>
       <w:r>
         <w:lastRenderedPageBreak/>
         <w:t xml:space="preserve">Our </w:t>
@@ -2251,6 +3278,7 @@
         </w:rPr>
         <w:t>nd</w:t>
       </w:r>
+      <w:bookmarkEnd w:id="7"/>
     </w:p>
     <w:p>
       <w:pPr>
@@ -2273,7 +3301,7 @@
       <w:r>
         <w:t>UX audit for the NYPL (</w:t>
       </w:r>
-      <w:hyperlink r:id="rId18" w:history="1">
+      <w:hyperlink r:id="rId19" w:history="1">
         <w:r>
           <w:rPr>
             <w:rStyle w:val="Hyperlink"/>
@@ -2347,6 +3375,7 @@
         <w:pStyle w:val="Heading2"/>
         <w:ind w:firstLine="360"/>
       </w:pPr>
+      <w:bookmarkStart w:id="8" w:name="_Toc512970177"/>
       <w:r>
         <w:t>SCL’s response Mar. 7</w:t>
       </w:r>
@@ -2356,6 +3385,7 @@
         </w:rPr>
         <w:t>th</w:t>
       </w:r>
+      <w:bookmarkEnd w:id="8"/>
     </w:p>
     <w:p>
       <w:pPr>
@@ -2453,7 +3483,7 @@
         </w:rPr>
         <w:t xml:space="preserve"> think some of the resources you shared with the team could be helpful in this regard. In </w:t>
       </w:r>
-      <w:hyperlink r:id="rId19" w:tgtFrame="_blank" w:history="1">
+      <w:hyperlink r:id="rId20" w:tgtFrame="_blank" w:history="1">
         <w:r>
           <w:rPr>
             <w:rStyle w:val="Hyperlink"/>
@@ -2518,7 +3548,7 @@
         </w:rPr>
         <w:t>Another possible resource for summarizing the results of a scan is this </w:t>
       </w:r>
-      <w:hyperlink r:id="rId20" w:tgtFrame="_blank" w:history="1">
+      <w:hyperlink r:id="rId21" w:tgtFrame="_blank" w:history="1">
         <w:r>
           <w:rPr>
             <w:rStyle w:val="Hyperlink"/>
@@ -2601,6 +3631,7 @@
           <w:vertAlign w:val="superscript"/>
         </w:rPr>
       </w:pPr>
+      <w:bookmarkStart w:id="9" w:name="_Toc512970178"/>
       <w:r>
         <w:t xml:space="preserve">Our </w:t>
       </w:r>
@@ -2622,6 +3653,7 @@
         </w:rPr>
         <w:t>nd</w:t>
       </w:r>
+      <w:bookmarkEnd w:id="9"/>
     </w:p>
     <w:p>
       <w:pPr>
@@ -2663,6 +3695,7 @@
         <w:pStyle w:val="Heading2"/>
         <w:ind w:left="360"/>
       </w:pPr>
+      <w:bookmarkStart w:id="10" w:name="_Toc512970179"/>
       <w:r>
         <w:t xml:space="preserve">SCL’s </w:t>
       </w:r>
@@ -2681,6 +3714,7 @@
         </w:rPr>
         <w:t>th</w:t>
       </w:r>
+      <w:bookmarkEnd w:id="10"/>
     </w:p>
     <w:p>
       <w:pPr>
@@ -2702,6 +3736,7 @@
         <w:pStyle w:val="Heading2"/>
         <w:ind w:left="360"/>
       </w:pPr>
+      <w:bookmarkStart w:id="11" w:name="_Toc512970180"/>
       <w:r>
         <w:t>Our response Mar. 27</w:t>
       </w:r>
@@ -2711,6 +3746,7 @@
         </w:rPr>
         <w:t>th</w:t>
       </w:r>
+      <w:bookmarkEnd w:id="11"/>
     </w:p>
     <w:p>
       <w:pPr>
@@ -2786,6 +3822,7 @@
         <w:pStyle w:val="Heading2"/>
         <w:ind w:left="360"/>
       </w:pPr>
+      <w:bookmarkStart w:id="12" w:name="_Toc512970181"/>
       <w:r>
         <w:t>Our response Apr. 10</w:t>
       </w:r>
@@ -2795,6 +3832,7 @@
         </w:rPr>
         <w:t>th</w:t>
       </w:r>
+      <w:bookmarkEnd w:id="12"/>
       <w:r>
         <w:t xml:space="preserve"> </w:t>
       </w:r>
@@ -2810,7 +3848,7 @@
       <w:r>
         <w:t>Justin sent our UX audits and summaries for the LAPL (</w:t>
       </w:r>
-      <w:hyperlink r:id="rId21" w:history="1">
+      <w:hyperlink r:id="rId22" w:history="1">
         <w:r>
           <w:rPr>
             <w:rStyle w:val="Hyperlink"/>
@@ -2821,7 +3859,7 @@
       <w:r>
         <w:t>) and Somers Library (</w:t>
       </w:r>
-      <w:hyperlink r:id="rId22" w:history="1">
+      <w:hyperlink r:id="rId23" w:history="1">
         <w:r>
           <w:rPr>
             <w:rStyle w:val="Hyperlink"/>
@@ -2859,22 +3897,710 @@
     <w:p>
       <w:pPr>
         <w:rPr>
-          <w:color w:val="7030A0"/>
-          <w:sz w:val="40"/>
-          <w:szCs w:val="40"/>
-        </w:rPr>
-      </w:pPr>
-      <w:r>
-        <w:rPr>
-          <w:color w:val="7030A0"/>
-          <w:sz w:val="40"/>
-          <w:szCs w:val="40"/>
-        </w:rPr>
-        <w:t>Need to address website plugins and layout; how the UX audits informed our decisions.</w:t>
-      </w:r>
+          <w:rFonts w:asciiTheme="majorHAnsi" w:eastAsiaTheme="majorEastAsia" w:hAnsiTheme="majorHAnsi" w:cstheme="majorBidi"/>
+          <w:color w:val="2F5496" w:themeColor="accent1" w:themeShade="BF"/>
+          <w:sz w:val="32"/>
+          <w:szCs w:val="32"/>
+        </w:rPr>
+      </w:pPr>
+      <w:r>
+        <w:br w:type="page"/>
+      </w:r>
+    </w:p>
+    <w:p>
+      <w:pPr>
+        <w:pStyle w:val="Heading1"/>
+      </w:pPr>
+      <w:r>
+        <w:t>Website plugin/design decisions</w:t>
+      </w:r>
+    </w:p>
+    <w:p>
+      <w:pPr>
+        <w:pStyle w:val="ListParagraph"/>
+        <w:numPr>
+          <w:ilvl w:val="0"/>
+          <w:numId w:val="7"/>
+        </w:numPr>
+      </w:pPr>
+      <w:r>
+        <w:t>All plugins were free</w:t>
+      </w:r>
+    </w:p>
+    <w:p>
+      <w:pPr>
+        <w:pStyle w:val="ListParagraph"/>
+        <w:numPr>
+          <w:ilvl w:val="0"/>
+          <w:numId w:val="7"/>
+        </w:numPr>
+      </w:pPr>
+      <w:r>
+        <w:t>Add Search to Menu:</w:t>
+      </w:r>
+    </w:p>
+    <w:p>
+      <w:pPr>
+        <w:pStyle w:val="ListParagraph"/>
+        <w:numPr>
+          <w:ilvl w:val="1"/>
+          <w:numId w:val="7"/>
+        </w:numPr>
+      </w:pPr>
+      <w:r>
+        <w:t>Easy plugin</w:t>
+      </w:r>
+      <w:r>
+        <w:t xml:space="preserve">, all you </w:t>
+      </w:r>
+      <w:proofErr w:type="gramStart"/>
+      <w:r>
+        <w:t>have to</w:t>
+      </w:r>
+      <w:proofErr w:type="gramEnd"/>
+      <w:r>
+        <w:t xml:space="preserve"> do is activate it and it’s basically ready to use.</w:t>
+      </w:r>
+    </w:p>
+    <w:p>
+      <w:pPr>
+        <w:pStyle w:val="ListParagraph"/>
+        <w:numPr>
+          <w:ilvl w:val="1"/>
+          <w:numId w:val="7"/>
+        </w:numPr>
+      </w:pPr>
+      <w:hyperlink r:id="rId24" w:history="1">
+        <w:r>
+          <w:rPr>
+            <w:rStyle w:val="Hyperlink"/>
+          </w:rPr>
+          <w:t>http://www.uxbooth.com/articles/best-practices-for-search/</w:t>
+        </w:r>
+      </w:hyperlink>
+      <w:r>
+        <w:t xml:space="preserve"> website on</w:t>
+      </w:r>
+      <w:r>
+        <w:t xml:space="preserve"> designing and placing a search function, we placed the search bar based </w:t>
+      </w:r>
+      <w:proofErr w:type="gramStart"/>
+      <w:r>
+        <w:t>off of</w:t>
+      </w:r>
+      <w:proofErr w:type="gramEnd"/>
+      <w:r>
+        <w:t xml:space="preserve"> ideas from this website (ex. Have the whole search bar showing, placing it in the top right)</w:t>
+      </w:r>
+      <w:r>
+        <w:t>.</w:t>
+      </w:r>
+    </w:p>
+    <w:p>
+      <w:pPr>
+        <w:pStyle w:val="ListParagraph"/>
+        <w:numPr>
+          <w:ilvl w:val="2"/>
+          <w:numId w:val="7"/>
+        </w:numPr>
+      </w:pPr>
+      <w:r>
+        <w:t>We did not have enough time to customize the search bar button to be a magnifying glass, although whether the library wants that or not is up to them</w:t>
+      </w:r>
+      <w:r>
+        <w:t>.</w:t>
+      </w:r>
+    </w:p>
+    <w:p>
+      <w:pPr>
+        <w:pStyle w:val="ListParagraph"/>
+        <w:numPr>
+          <w:ilvl w:val="0"/>
+          <w:numId w:val="7"/>
+        </w:numPr>
+      </w:pPr>
+      <w:r>
+        <w:t>Contact Form 7:</w:t>
+      </w:r>
+    </w:p>
+    <w:p>
+      <w:pPr>
+        <w:pStyle w:val="ListParagraph"/>
+        <w:numPr>
+          <w:ilvl w:val="1"/>
+          <w:numId w:val="7"/>
+        </w:numPr>
+      </w:pPr>
+      <w:r>
+        <w:t>This is also another relatively easy plugin to use. It can create as many forms as you want, and every time someone uses it, you get an email updating you of their response so you’re never left wondering if someone signed up for something (SCL wanted a form that gave them emails when someone submitted a form)</w:t>
+      </w:r>
+      <w:r>
+        <w:t>.</w:t>
+      </w:r>
+    </w:p>
+    <w:p>
+      <w:pPr>
+        <w:pStyle w:val="ListParagraph"/>
+        <w:numPr>
+          <w:ilvl w:val="2"/>
+          <w:numId w:val="7"/>
+        </w:numPr>
+      </w:pPr>
+      <w:r>
+        <w:t>Not much else to say, although the date picker we used was Contact Form 7’s date picker, but it comes with a slider for the time</w:t>
+      </w:r>
+      <w:r>
+        <w:t>.</w:t>
+      </w:r>
+    </w:p>
+    <w:p>
+      <w:pPr>
+        <w:pStyle w:val="ListParagraph"/>
+        <w:numPr>
+          <w:ilvl w:val="0"/>
+          <w:numId w:val="7"/>
+        </w:numPr>
+      </w:pPr>
+      <w:r>
+        <w:t>Event Organizer:</w:t>
+      </w:r>
+    </w:p>
+    <w:p>
+      <w:pPr>
+        <w:pStyle w:val="ListParagraph"/>
+        <w:numPr>
+          <w:ilvl w:val="1"/>
+          <w:numId w:val="7"/>
+        </w:numPr>
+      </w:pPr>
+      <w:r>
+        <w:t>This plugin can display a calendar as well as a list of upcoming events. You can see the event description and time range by hovering over them on the calendar.</w:t>
+      </w:r>
+    </w:p>
+    <w:p>
+      <w:pPr>
+        <w:pStyle w:val="ListParagraph"/>
+        <w:numPr>
+          <w:ilvl w:val="2"/>
+          <w:numId w:val="7"/>
+        </w:numPr>
+      </w:pPr>
+      <w:r>
+        <w:t>Calendar might take a little bit of time to load events.</w:t>
+      </w:r>
+    </w:p>
+    <w:p>
+      <w:pPr>
+        <w:pStyle w:val="ListParagraph"/>
+        <w:numPr>
+          <w:ilvl w:val="0"/>
+          <w:numId w:val="7"/>
+        </w:numPr>
+      </w:pPr>
+      <w:r>
+        <w:t>Give Donation:</w:t>
+      </w:r>
+    </w:p>
+    <w:p>
+      <w:pPr>
+        <w:pStyle w:val="ListParagraph"/>
+        <w:numPr>
+          <w:ilvl w:val="1"/>
+          <w:numId w:val="7"/>
+        </w:numPr>
+      </w:pPr>
+      <w:r>
+        <w:t xml:space="preserve">You can make donation forms pretty easily on this </w:t>
+      </w:r>
+      <w:proofErr w:type="gramStart"/>
+      <w:r>
+        <w:t>plugin, and</w:t>
+      </w:r>
+      <w:proofErr w:type="gramEnd"/>
+      <w:r>
+        <w:t xml:space="preserve"> have some customizability in the format of it. </w:t>
+      </w:r>
+    </w:p>
+    <w:p>
+      <w:pPr>
+        <w:pStyle w:val="ListParagraph"/>
+        <w:numPr>
+          <w:ilvl w:val="1"/>
+          <w:numId w:val="7"/>
+        </w:numPr>
+      </w:pPr>
+      <w:r>
+        <w:t>There’s also the additional option of letting users give donations “offline”, basically by providing them with a mailing address when they choose this option.</w:t>
+      </w:r>
+    </w:p>
+    <w:p>
+      <w:pPr>
+        <w:pStyle w:val="ListParagraph"/>
+        <w:numPr>
+          <w:ilvl w:val="1"/>
+          <w:numId w:val="7"/>
+        </w:numPr>
+      </w:pPr>
+      <w:r>
+        <w:t>Donations go to a PayPal account.</w:t>
+      </w:r>
+    </w:p>
+    <w:p>
+      <w:pPr>
+        <w:pStyle w:val="ListParagraph"/>
+        <w:numPr>
+          <w:ilvl w:val="0"/>
+          <w:numId w:val="7"/>
+        </w:numPr>
+      </w:pPr>
+      <w:r>
+        <w:t>Google Analytics Dashboard for WP:</w:t>
+      </w:r>
+    </w:p>
+    <w:p>
+      <w:pPr>
+        <w:pStyle w:val="ListParagraph"/>
+        <w:numPr>
+          <w:ilvl w:val="1"/>
+          <w:numId w:val="7"/>
+        </w:numPr>
+      </w:pPr>
+      <w:r>
+        <w:t xml:space="preserve">Provides Google analytics information if SCL wants to use it. </w:t>
+      </w:r>
+    </w:p>
+    <w:p>
+      <w:pPr>
+        <w:pStyle w:val="ListParagraph"/>
+        <w:numPr>
+          <w:ilvl w:val="2"/>
+          <w:numId w:val="7"/>
+        </w:numPr>
+      </w:pPr>
+      <w:r>
+        <w:t>SCL needs to make a Google analytics account to use the plugin.</w:t>
+      </w:r>
+    </w:p>
+    <w:p>
+      <w:pPr>
+        <w:pStyle w:val="ListParagraph"/>
+        <w:numPr>
+          <w:ilvl w:val="0"/>
+          <w:numId w:val="7"/>
+        </w:numPr>
+      </w:pPr>
+      <w:r>
+        <w:t>Memphis Documents Library:</w:t>
+      </w:r>
+    </w:p>
+    <w:p>
+      <w:pPr>
+        <w:pStyle w:val="ListParagraph"/>
+        <w:numPr>
+          <w:ilvl w:val="1"/>
+          <w:numId w:val="7"/>
+        </w:numPr>
+      </w:pPr>
+      <w:r>
+        <w:t>Can upload documents and organize them with this plugin</w:t>
+      </w:r>
+      <w:r>
+        <w:t>.</w:t>
+      </w:r>
+    </w:p>
+    <w:p>
+      <w:pPr>
+        <w:pStyle w:val="ListParagraph"/>
+        <w:numPr>
+          <w:ilvl w:val="1"/>
+          <w:numId w:val="7"/>
+        </w:numPr>
+      </w:pPr>
+      <w:r>
+        <w:t xml:space="preserve">Features: </w:t>
+      </w:r>
+      <w:proofErr w:type="gramStart"/>
+      <w:r>
+        <w:t>1-5 star</w:t>
+      </w:r>
+      <w:proofErr w:type="gramEnd"/>
+      <w:r>
+        <w:t xml:space="preserve"> reviews of material</w:t>
+      </w:r>
+    </w:p>
+    <w:p>
+      <w:pPr>
+        <w:pStyle w:val="ListParagraph"/>
+        <w:numPr>
+          <w:ilvl w:val="2"/>
+          <w:numId w:val="7"/>
+        </w:numPr>
+      </w:pPr>
+      <w:r>
+        <w:t>However, users cannot provide comments with their reviews. They can still provide comments in the comment section of the page the material is linked to.</w:t>
+      </w:r>
+    </w:p>
+    <w:p>
+      <w:pPr>
+        <w:pStyle w:val="ListParagraph"/>
+        <w:numPr>
+          <w:ilvl w:val="1"/>
+          <w:numId w:val="7"/>
+        </w:numPr>
+      </w:pPr>
+      <w:r>
+        <w:t>Previews of material before downloading</w:t>
+      </w:r>
+    </w:p>
+    <w:p>
+      <w:pPr>
+        <w:pStyle w:val="ListParagraph"/>
+        <w:numPr>
+          <w:ilvl w:val="1"/>
+          <w:numId w:val="7"/>
+        </w:numPr>
+      </w:pPr>
+      <w:r>
+        <w:t>Download count of material</w:t>
+      </w:r>
+    </w:p>
+    <w:p>
+      <w:pPr>
+        <w:pStyle w:val="ListParagraph"/>
+        <w:numPr>
+          <w:ilvl w:val="1"/>
+          <w:numId w:val="7"/>
+        </w:numPr>
+      </w:pPr>
+      <w:r>
+        <w:t>Ability to tag and categorize material while uploading, as well as add a description</w:t>
+      </w:r>
+    </w:p>
+    <w:p>
+      <w:pPr>
+        <w:pStyle w:val="ListParagraph"/>
+        <w:numPr>
+          <w:ilvl w:val="2"/>
+          <w:numId w:val="7"/>
+        </w:numPr>
+      </w:pPr>
+      <w:r>
+        <w:t>UI of plugin could be improved, mostly talking about headers/folders format</w:t>
+      </w:r>
+      <w:r>
+        <w:t>, as well as backend format for adding folders/moving folders – might be a little bit complex.</w:t>
+      </w:r>
+    </w:p>
+    <w:p>
+      <w:pPr>
+        <w:pStyle w:val="ListParagraph"/>
+        <w:numPr>
+          <w:ilvl w:val="2"/>
+          <w:numId w:val="7"/>
+        </w:numPr>
+      </w:pPr>
+      <w:r>
+        <w:t>Plugin takes a very small amount of time to load content within folders. It’s not too long but it’s noticeable.</w:t>
+      </w:r>
+    </w:p>
+    <w:p>
+      <w:pPr>
+        <w:pStyle w:val="ListParagraph"/>
+        <w:numPr>
+          <w:ilvl w:val="1"/>
+          <w:numId w:val="7"/>
+        </w:numPr>
+      </w:pPr>
+      <w:r>
+        <w:t xml:space="preserve">Compared to other cataloging plugins, this one has both a download/preview option and a reviewing option (SCL wanted </w:t>
+      </w:r>
+      <w:proofErr w:type="gramStart"/>
+      <w:r>
+        <w:t>both of these</w:t>
+      </w:r>
+      <w:proofErr w:type="gramEnd"/>
+      <w:r>
+        <w:t>). Other plugins did not allow for the download of material or did not have a reviewing option. Most other plugins were for cataloging books a library had, not for archives.</w:t>
+      </w:r>
+    </w:p>
+    <w:p>
+      <w:pPr>
+        <w:pStyle w:val="ListParagraph"/>
+        <w:numPr>
+          <w:ilvl w:val="0"/>
+          <w:numId w:val="7"/>
+        </w:numPr>
+      </w:pPr>
+      <w:r>
+        <w:t>Search &amp; Filter:</w:t>
+      </w:r>
+    </w:p>
+    <w:p>
+      <w:pPr>
+        <w:pStyle w:val="ListParagraph"/>
+        <w:numPr>
+          <w:ilvl w:val="1"/>
+          <w:numId w:val="7"/>
+        </w:numPr>
+      </w:pPr>
+      <w:r>
+        <w:t>This plugin allows for the addition of a filter function in searches.</w:t>
+      </w:r>
+    </w:p>
+    <w:p>
+      <w:pPr>
+        <w:pStyle w:val="ListParagraph"/>
+        <w:numPr>
+          <w:ilvl w:val="1"/>
+          <w:numId w:val="7"/>
+        </w:numPr>
+      </w:pPr>
+      <w:r>
+        <w:t xml:space="preserve">We only added it to the search results page – adding it to the archive pages as well might be a bit complex since they do not have their own file in the WordPress files (search results </w:t>
+      </w:r>
+      <w:proofErr w:type="gramStart"/>
+      <w:r>
+        <w:t>is</w:t>
+      </w:r>
+      <w:proofErr w:type="gramEnd"/>
+      <w:r>
+        <w:t xml:space="preserve"> </w:t>
+      </w:r>
+      <w:proofErr w:type="spellStart"/>
+      <w:r>
+        <w:t>search.php</w:t>
+      </w:r>
+      <w:proofErr w:type="spellEnd"/>
+      <w:r>
+        <w:t>)</w:t>
+      </w:r>
+    </w:p>
+    <w:p>
+      <w:pPr>
+        <w:pStyle w:val="ListParagraph"/>
+        <w:numPr>
+          <w:ilvl w:val="2"/>
+          <w:numId w:val="7"/>
+        </w:numPr>
+      </w:pPr>
+      <w:r>
+        <w:t xml:space="preserve">Currently just have all the tags an item can have as the filter options. Might be better to </w:t>
+      </w:r>
+      <w:r>
+        <w:t>change that in the future by categorizing the tags to a general type (such as the topic of a collection), and then having some tags within that collection as well as an option to choose that collection.</w:t>
+      </w:r>
+    </w:p>
+    <w:p>
+      <w:pPr>
+        <w:pStyle w:val="ListParagraph"/>
+        <w:numPr>
+          <w:ilvl w:val="2"/>
+          <w:numId w:val="7"/>
+        </w:numPr>
+      </w:pPr>
+      <w:r>
+        <w:t xml:space="preserve">You can see more examples of usage on the </w:t>
+      </w:r>
+      <w:hyperlink r:id="rId25" w:history="1">
+        <w:r>
+          <w:rPr>
+            <w:rStyle w:val="Hyperlink"/>
+          </w:rPr>
+          <w:t>documentation page</w:t>
+        </w:r>
+      </w:hyperlink>
+      <w:r>
+        <w:t>.</w:t>
+      </w:r>
+    </w:p>
+    <w:p>
+      <w:pPr>
+        <w:pStyle w:val="ListParagraph"/>
+        <w:numPr>
+          <w:ilvl w:val="0"/>
+          <w:numId w:val="7"/>
+        </w:numPr>
+      </w:pPr>
+      <w:r>
+        <w:t>Ultimate FAQ:</w:t>
+      </w:r>
+    </w:p>
+    <w:p>
+      <w:pPr>
+        <w:pStyle w:val="ListParagraph"/>
+        <w:numPr>
+          <w:ilvl w:val="1"/>
+          <w:numId w:val="7"/>
+        </w:numPr>
+      </w:pPr>
+      <w:r>
+        <w:t>You can make a list of questions and answers users might have – we just copied content from SCL.</w:t>
+      </w:r>
+    </w:p>
+    <w:p>
+      <w:pPr>
+        <w:pStyle w:val="ListParagraph"/>
+        <w:numPr>
+          <w:ilvl w:val="1"/>
+          <w:numId w:val="7"/>
+        </w:numPr>
+      </w:pPr>
+      <w:r>
+        <w:t>Format will follow the site format</w:t>
+      </w:r>
+    </w:p>
+    <w:p>
+      <w:pPr>
+        <w:pStyle w:val="ListParagraph"/>
+        <w:numPr>
+          <w:ilvl w:val="0"/>
+          <w:numId w:val="7"/>
+        </w:numPr>
+      </w:pPr>
+      <w:r>
+        <w:t>Web Librarian WP:</w:t>
+      </w:r>
+    </w:p>
+    <w:p>
+      <w:pPr>
+        <w:pStyle w:val="ListParagraph"/>
+        <w:numPr>
+          <w:ilvl w:val="1"/>
+          <w:numId w:val="7"/>
+        </w:numPr>
+      </w:pPr>
+      <w:r>
+        <w:t>This is a plugin that was nice for cataloging general library books users need to go to the library to checkout; can upload photos of books too.</w:t>
+      </w:r>
+    </w:p>
+    <w:p>
+      <w:pPr>
+        <w:pStyle w:val="ListParagraph"/>
+        <w:numPr>
+          <w:ilvl w:val="2"/>
+          <w:numId w:val="7"/>
+        </w:numPr>
+      </w:pPr>
+      <w:r>
+        <w:t>Need to make a WP librarian account and make accounts for users too if you want to let users place holds and whatnot on books in here</w:t>
+      </w:r>
+    </w:p>
+    <w:p>
+      <w:pPr>
+        <w:pStyle w:val="ListParagraph"/>
+        <w:numPr>
+          <w:ilvl w:val="1"/>
+          <w:numId w:val="7"/>
+        </w:numPr>
+      </w:pPr>
+      <w:r>
+        <w:t>Added this in case SCL wants to catalog their books too</w:t>
+      </w:r>
+    </w:p>
+    <w:p>
+      <w:pPr>
+        <w:pStyle w:val="ListParagraph"/>
+        <w:numPr>
+          <w:ilvl w:val="0"/>
+          <w:numId w:val="7"/>
+        </w:numPr>
+      </w:pPr>
+      <w:r>
+        <w:t>Site features:</w:t>
+      </w:r>
+    </w:p>
+    <w:p>
+      <w:pPr>
+        <w:pStyle w:val="ListParagraph"/>
+        <w:numPr>
+          <w:ilvl w:val="1"/>
+          <w:numId w:val="7"/>
+        </w:numPr>
+      </w:pPr>
+      <w:r>
+        <w:t xml:space="preserve">Menu: Only 4 items in it – good because it makes it easier for users to find stuff and it’s not too overwhelming </w:t>
+      </w:r>
+    </w:p>
+    <w:p>
+      <w:pPr>
+        <w:pStyle w:val="ListParagraph"/>
+        <w:numPr>
+          <w:ilvl w:val="2"/>
+          <w:numId w:val="7"/>
+        </w:numPr>
+      </w:pPr>
+      <w:r>
+        <w:t xml:space="preserve">Sticky menu: lets users access menu items without having to scroll all the way back up, based off of some ideas from </w:t>
+      </w:r>
+      <w:hyperlink r:id="rId26" w:history="1">
+        <w:r>
+          <w:rPr>
+            <w:rStyle w:val="Hyperlink"/>
+          </w:rPr>
+          <w:t>https://www.uxpin.com/studio/blog/website-navigation-trends-16-ui-patterns-completely-deconstructed/</w:t>
+        </w:r>
+      </w:hyperlink>
+    </w:p>
+    <w:p>
+      <w:pPr>
+        <w:pStyle w:val="ListParagraph"/>
+        <w:numPr>
+          <w:ilvl w:val="2"/>
+          <w:numId w:val="7"/>
+        </w:numPr>
+      </w:pPr>
+      <w:r>
+        <w:t xml:space="preserve">We did not implement a vertical menu since we do not have that many pages, and our menu will have a triangle symbol for menu items that do have a </w:t>
+      </w:r>
+      <w:proofErr w:type="gramStart"/>
+      <w:r>
+        <w:t>drop down</w:t>
+      </w:r>
+      <w:proofErr w:type="gramEnd"/>
+      <w:r>
+        <w:t xml:space="preserve"> menu</w:t>
+      </w:r>
+    </w:p>
+    <w:p>
+      <w:pPr>
+        <w:pStyle w:val="ListParagraph"/>
+        <w:numPr>
+          <w:ilvl w:val="1"/>
+          <w:numId w:val="7"/>
+        </w:numPr>
+      </w:pPr>
+      <w:r>
+        <w:t>Square theme has its own featured content option and slider option for the homepage</w:t>
+      </w:r>
+    </w:p>
+    <w:p>
+      <w:pPr>
+        <w:pStyle w:val="ListParagraph"/>
+        <w:numPr>
+          <w:ilvl w:val="2"/>
+          <w:numId w:val="7"/>
+        </w:numPr>
+      </w:pPr>
+      <w:r>
+        <w:t>However, changing the slider size might take a bit of coding work (JavaScript).</w:t>
+      </w:r>
+    </w:p>
+    <w:p>
+      <w:pPr>
+        <w:pStyle w:val="ListParagraph"/>
+        <w:numPr>
+          <w:ilvl w:val="2"/>
+          <w:numId w:val="7"/>
+        </w:numPr>
+      </w:pPr>
+      <w:r>
+        <w:t>It might be nice if theme could move the logo a bit to the left or flush to the left to make more space; theme does not since it designates the middle area of the page for all content including menu/header items</w:t>
+      </w:r>
+      <w:bookmarkStart w:id="13" w:name="_GoBack"/>
+      <w:bookmarkEnd w:id="13"/>
     </w:p>
     <w:sectPr>
-      <w:headerReference w:type="default" r:id="rId23"/>
+      <w:headerReference w:type="default" r:id="rId27"/>
       <w:pgSz w:w="12240" w:h="15840"/>
       <w:pgMar w:top="1440" w:right="1440" w:bottom="1440" w:left="1440" w:header="720" w:footer="720" w:gutter="0"/>
       <w:cols w:space="720"/>
@@ -2990,6 +4716,119 @@
 <file path=word/numbering.xml><?xml version="1.0" encoding="utf-8"?>
 <w:numbering xmlns:wpc="http://schemas.microsoft.com/office/word/2010/wordprocessingCanvas" xmlns:cx="http://schemas.microsoft.com/office/drawing/2014/chartex" xmlns:cx1="http://schemas.microsoft.com/office/drawing/2015/9/8/chartex" xmlns:cx2="http://schemas.microsoft.com/office/drawing/2015/10/21/chartex" xmlns:cx3="http://schemas.microsoft.com/office/drawing/2016/5/9/chartex" xmlns:cx4="http://schemas.microsoft.com/office/drawing/2016/5/10/chartex" xmlns:cx5="http://schemas.microsoft.com/office/drawing/2016/5/11/chartex" xmlns:cx6="http://schemas.microsoft.com/office/drawing/2016/5/12/chartex" xmlns:cx7="http://schemas.microsoft.com/office/drawing/2016/5/13/chartex" xmlns:cx8="http://schemas.microsoft.com/office/drawing/2016/5/14/chartex" xmlns:mc="http://schemas.openxmlformats.org/markup-compatibility/2006" xmlns:aink="http://schemas.microsoft.com/office/drawing/2016/ink" xmlns:am3d="http://schemas.microsoft.com/office/drawing/2017/model3d" xmlns:o="urn:schemas-microsoft-com:office:office" xmlns:r="http://schemas.openxmlformats.org/officeDocument/2006/relationships" xmlns:m="http://schemas.openxmlformats.org/officeDocument/2006/math" xmlns:v="urn:schemas-microsoft-com:vml" xmlns:wp14="http://schemas.microsoft.com/office/word/2010/wordprocessingDrawing" xmlns:wp="http://schemas.openxmlformats.org/drawingml/2006/wordprocessingDrawing" xmlns:w10="urn:schemas-microsoft-com:office:word" xmlns:w="http://schemas.openxmlformats.org/wordprocessingml/2006/main" xmlns:w14="http://schemas.microsoft.com/office/word/2010/wordml" xmlns:w15="http://schemas.microsoft.com/office/word/2012/wordml" xmlns:w16cid="http://schemas.microsoft.com/office/word/2016/wordml/cid" xmlns:w16se="http://schemas.microsoft.com/office/word/2015/wordml/symex" xmlns:wpg="http://schemas.microsoft.com/office/word/2010/wordprocessingGroup" xmlns:wpi="http://schemas.microsoft.com/office/word/2010/wordprocessingInk" xmlns:wne="http://schemas.microsoft.com/office/word/2006/wordml" xmlns:wps="http://schemas.microsoft.com/office/word/2010/wordprocessingShape" mc:Ignorable="w14 w15 w16se w16cid wp14">
   <w:abstractNum w:abstractNumId="0" w15:restartNumberingAfterBreak="0">
+    <w:nsid w:val="1C4D73DE"/>
+    <w:multiLevelType w:val="hybridMultilevel"/>
+    <w:tmpl w:val="DB329D00"/>
+    <w:lvl w:ilvl="0" w:tplc="04090001">
+      <w:start w:val="1"/>
+      <w:numFmt w:val="bullet"/>
+      <w:lvlText w:val=""/>
+      <w:lvlJc w:val="left"/>
+      <w:pPr>
+        <w:ind w:left="1440" w:hanging="360"/>
+      </w:pPr>
+      <w:rPr>
+        <w:rFonts w:ascii="Symbol" w:hAnsi="Symbol" w:hint="default"/>
+      </w:rPr>
+    </w:lvl>
+    <w:lvl w:ilvl="1" w:tplc="04090003" w:tentative="1">
+      <w:start w:val="1"/>
+      <w:numFmt w:val="bullet"/>
+      <w:lvlText w:val="o"/>
+      <w:lvlJc w:val="left"/>
+      <w:pPr>
+        <w:ind w:left="2160" w:hanging="360"/>
+      </w:pPr>
+      <w:rPr>
+        <w:rFonts w:ascii="Courier New" w:hAnsi="Courier New" w:cs="Courier New" w:hint="default"/>
+      </w:rPr>
+    </w:lvl>
+    <w:lvl w:ilvl="2" w:tplc="04090005" w:tentative="1">
+      <w:start w:val="1"/>
+      <w:numFmt w:val="bullet"/>
+      <w:lvlText w:val=""/>
+      <w:lvlJc w:val="left"/>
+      <w:pPr>
+        <w:ind w:left="2880" w:hanging="360"/>
+      </w:pPr>
+      <w:rPr>
+        <w:rFonts w:ascii="Wingdings" w:hAnsi="Wingdings" w:hint="default"/>
+      </w:rPr>
+    </w:lvl>
+    <w:lvl w:ilvl="3" w:tplc="04090001" w:tentative="1">
+      <w:start w:val="1"/>
+      <w:numFmt w:val="bullet"/>
+      <w:lvlText w:val=""/>
+      <w:lvlJc w:val="left"/>
+      <w:pPr>
+        <w:ind w:left="3600" w:hanging="360"/>
+      </w:pPr>
+      <w:rPr>
+        <w:rFonts w:ascii="Symbol" w:hAnsi="Symbol" w:hint="default"/>
+      </w:rPr>
+    </w:lvl>
+    <w:lvl w:ilvl="4" w:tplc="04090003" w:tentative="1">
+      <w:start w:val="1"/>
+      <w:numFmt w:val="bullet"/>
+      <w:lvlText w:val="o"/>
+      <w:lvlJc w:val="left"/>
+      <w:pPr>
+        <w:ind w:left="4320" w:hanging="360"/>
+      </w:pPr>
+      <w:rPr>
+        <w:rFonts w:ascii="Courier New" w:hAnsi="Courier New" w:cs="Courier New" w:hint="default"/>
+      </w:rPr>
+    </w:lvl>
+    <w:lvl w:ilvl="5" w:tplc="04090005" w:tentative="1">
+      <w:start w:val="1"/>
+      <w:numFmt w:val="bullet"/>
+      <w:lvlText w:val=""/>
+      <w:lvlJc w:val="left"/>
+      <w:pPr>
+        <w:ind w:left="5040" w:hanging="360"/>
+      </w:pPr>
+      <w:rPr>
+        <w:rFonts w:ascii="Wingdings" w:hAnsi="Wingdings" w:hint="default"/>
+      </w:rPr>
+    </w:lvl>
+    <w:lvl w:ilvl="6" w:tplc="04090001" w:tentative="1">
+      <w:start w:val="1"/>
+      <w:numFmt w:val="bullet"/>
+      <w:lvlText w:val=""/>
+      <w:lvlJc w:val="left"/>
+      <w:pPr>
+        <w:ind w:left="5760" w:hanging="360"/>
+      </w:pPr>
+      <w:rPr>
+        <w:rFonts w:ascii="Symbol" w:hAnsi="Symbol" w:hint="default"/>
+      </w:rPr>
+    </w:lvl>
+    <w:lvl w:ilvl="7" w:tplc="04090003" w:tentative="1">
+      <w:start w:val="1"/>
+      <w:numFmt w:val="bullet"/>
+      <w:lvlText w:val="o"/>
+      <w:lvlJc w:val="left"/>
+      <w:pPr>
+        <w:ind w:left="6480" w:hanging="360"/>
+      </w:pPr>
+      <w:rPr>
+        <w:rFonts w:ascii="Courier New" w:hAnsi="Courier New" w:cs="Courier New" w:hint="default"/>
+      </w:rPr>
+    </w:lvl>
+    <w:lvl w:ilvl="8" w:tplc="04090005" w:tentative="1">
+      <w:start w:val="1"/>
+      <w:numFmt w:val="bullet"/>
+      <w:lvlText w:val=""/>
+      <w:lvlJc w:val="left"/>
+      <w:pPr>
+        <w:ind w:left="7200" w:hanging="360"/>
+      </w:pPr>
+      <w:rPr>
+        <w:rFonts w:ascii="Wingdings" w:hAnsi="Wingdings" w:hint="default"/>
+      </w:rPr>
+    </w:lvl>
+  </w:abstractNum>
+  <w:abstractNum w:abstractNumId="1" w15:restartNumberingAfterBreak="0">
     <w:nsid w:val="37F90E89"/>
     <w:multiLevelType w:val="hybridMultilevel"/>
     <w:tmpl w:val="BCACAF4A"/>
@@ -3102,7 +4941,120 @@
       </w:rPr>
     </w:lvl>
   </w:abstractNum>
-  <w:abstractNum w:abstractNumId="1" w15:restartNumberingAfterBreak="0">
+  <w:abstractNum w:abstractNumId="2" w15:restartNumberingAfterBreak="0">
+    <w:nsid w:val="402C20F7"/>
+    <w:multiLevelType w:val="hybridMultilevel"/>
+    <w:tmpl w:val="AB22E706"/>
+    <w:lvl w:ilvl="0" w:tplc="04090001">
+      <w:start w:val="1"/>
+      <w:numFmt w:val="bullet"/>
+      <w:lvlText w:val=""/>
+      <w:lvlJc w:val="left"/>
+      <w:pPr>
+        <w:ind w:left="720" w:hanging="360"/>
+      </w:pPr>
+      <w:rPr>
+        <w:rFonts w:ascii="Symbol" w:hAnsi="Symbol" w:hint="default"/>
+      </w:rPr>
+    </w:lvl>
+    <w:lvl w:ilvl="1" w:tplc="04090003">
+      <w:start w:val="1"/>
+      <w:numFmt w:val="bullet"/>
+      <w:lvlText w:val="o"/>
+      <w:lvlJc w:val="left"/>
+      <w:pPr>
+        <w:ind w:left="1440" w:hanging="360"/>
+      </w:pPr>
+      <w:rPr>
+        <w:rFonts w:ascii="Courier New" w:hAnsi="Courier New" w:cs="Courier New" w:hint="default"/>
+      </w:rPr>
+    </w:lvl>
+    <w:lvl w:ilvl="2" w:tplc="04090005">
+      <w:start w:val="1"/>
+      <w:numFmt w:val="bullet"/>
+      <w:lvlText w:val=""/>
+      <w:lvlJc w:val="left"/>
+      <w:pPr>
+        <w:ind w:left="2160" w:hanging="360"/>
+      </w:pPr>
+      <w:rPr>
+        <w:rFonts w:ascii="Wingdings" w:hAnsi="Wingdings" w:hint="default"/>
+      </w:rPr>
+    </w:lvl>
+    <w:lvl w:ilvl="3" w:tplc="04090001" w:tentative="1">
+      <w:start w:val="1"/>
+      <w:numFmt w:val="bullet"/>
+      <w:lvlText w:val=""/>
+      <w:lvlJc w:val="left"/>
+      <w:pPr>
+        <w:ind w:left="2880" w:hanging="360"/>
+      </w:pPr>
+      <w:rPr>
+        <w:rFonts w:ascii="Symbol" w:hAnsi="Symbol" w:hint="default"/>
+      </w:rPr>
+    </w:lvl>
+    <w:lvl w:ilvl="4" w:tplc="04090003" w:tentative="1">
+      <w:start w:val="1"/>
+      <w:numFmt w:val="bullet"/>
+      <w:lvlText w:val="o"/>
+      <w:lvlJc w:val="left"/>
+      <w:pPr>
+        <w:ind w:left="3600" w:hanging="360"/>
+      </w:pPr>
+      <w:rPr>
+        <w:rFonts w:ascii="Courier New" w:hAnsi="Courier New" w:cs="Courier New" w:hint="default"/>
+      </w:rPr>
+    </w:lvl>
+    <w:lvl w:ilvl="5" w:tplc="04090005" w:tentative="1">
+      <w:start w:val="1"/>
+      <w:numFmt w:val="bullet"/>
+      <w:lvlText w:val=""/>
+      <w:lvlJc w:val="left"/>
+      <w:pPr>
+        <w:ind w:left="4320" w:hanging="360"/>
+      </w:pPr>
+      <w:rPr>
+        <w:rFonts w:ascii="Wingdings" w:hAnsi="Wingdings" w:hint="default"/>
+      </w:rPr>
+    </w:lvl>
+    <w:lvl w:ilvl="6" w:tplc="04090001" w:tentative="1">
+      <w:start w:val="1"/>
+      <w:numFmt w:val="bullet"/>
+      <w:lvlText w:val=""/>
+      <w:lvlJc w:val="left"/>
+      <w:pPr>
+        <w:ind w:left="5040" w:hanging="360"/>
+      </w:pPr>
+      <w:rPr>
+        <w:rFonts w:ascii="Symbol" w:hAnsi="Symbol" w:hint="default"/>
+      </w:rPr>
+    </w:lvl>
+    <w:lvl w:ilvl="7" w:tplc="04090003" w:tentative="1">
+      <w:start w:val="1"/>
+      <w:numFmt w:val="bullet"/>
+      <w:lvlText w:val="o"/>
+      <w:lvlJc w:val="left"/>
+      <w:pPr>
+        <w:ind w:left="5760" w:hanging="360"/>
+      </w:pPr>
+      <w:rPr>
+        <w:rFonts w:ascii="Courier New" w:hAnsi="Courier New" w:cs="Courier New" w:hint="default"/>
+      </w:rPr>
+    </w:lvl>
+    <w:lvl w:ilvl="8" w:tplc="04090005" w:tentative="1">
+      <w:start w:val="1"/>
+      <w:numFmt w:val="bullet"/>
+      <w:lvlText w:val=""/>
+      <w:lvlJc w:val="left"/>
+      <w:pPr>
+        <w:ind w:left="6480" w:hanging="360"/>
+      </w:pPr>
+      <w:rPr>
+        <w:rFonts w:ascii="Wingdings" w:hAnsi="Wingdings" w:hint="default"/>
+      </w:rPr>
+    </w:lvl>
+  </w:abstractNum>
+  <w:abstractNum w:abstractNumId="3" w15:restartNumberingAfterBreak="0">
     <w:nsid w:val="5CC129B4"/>
     <w:multiLevelType w:val="multilevel"/>
     <w:tmpl w:val="24460362"/>
@@ -3251,7 +5203,7 @@
       </w:rPr>
     </w:lvl>
   </w:abstractNum>
-  <w:abstractNum w:abstractNumId="2" w15:restartNumberingAfterBreak="0">
+  <w:abstractNum w:abstractNumId="4" w15:restartNumberingAfterBreak="0">
     <w:nsid w:val="69E3741F"/>
     <w:multiLevelType w:val="hybridMultilevel"/>
     <w:tmpl w:val="63DEDBB4"/>
@@ -3364,7 +5316,7 @@
       </w:rPr>
     </w:lvl>
   </w:abstractNum>
-  <w:abstractNum w:abstractNumId="3" w15:restartNumberingAfterBreak="0">
+  <w:abstractNum w:abstractNumId="5" w15:restartNumberingAfterBreak="0">
     <w:nsid w:val="6FBB3BA3"/>
     <w:multiLevelType w:val="hybridMultilevel"/>
     <w:tmpl w:val="429E1BE4"/>
@@ -3477,7 +5429,7 @@
       </w:rPr>
     </w:lvl>
   </w:abstractNum>
-  <w:abstractNum w:abstractNumId="4" w15:restartNumberingAfterBreak="0">
+  <w:abstractNum w:abstractNumId="6" w15:restartNumberingAfterBreak="0">
     <w:nsid w:val="7F7A30C9"/>
     <w:multiLevelType w:val="hybridMultilevel"/>
     <w:tmpl w:val="8848A828"/>
@@ -3591,19 +5543,25 @@
     </w:lvl>
   </w:abstractNum>
   <w:num w:numId="1">
-    <w:abstractNumId w:val="2"/>
+    <w:abstractNumId w:val="4"/>
   </w:num>
   <w:num w:numId="2">
+    <w:abstractNumId w:val="3"/>
+  </w:num>
+  <w:num w:numId="3">
+    <w:abstractNumId w:val="6"/>
+  </w:num>
+  <w:num w:numId="4">
     <w:abstractNumId w:val="1"/>
   </w:num>
-  <w:num w:numId="3">
-    <w:abstractNumId w:val="4"/>
+  <w:num w:numId="5">
+    <w:abstractNumId w:val="5"/>
   </w:num>
-  <w:num w:numId="4">
+  <w:num w:numId="6">
     <w:abstractNumId w:val="0"/>
   </w:num>
-  <w:num w:numId="5">
-    <w:abstractNumId w:val="3"/>
+  <w:num w:numId="7">
+    <w:abstractNumId w:val="2"/>
   </w:num>
 </w:numbering>
 </file>
@@ -4214,7 +6172,604 @@
       <w:shd w:val="clear" w:color="auto" w:fill="E6E6E6"/>
     </w:rPr>
   </w:style>
+  <w:style w:type="paragraph" w:styleId="TOCHeading">
+    <w:name w:val="TOC Heading"/>
+    <w:basedOn w:val="Heading1"/>
+    <w:next w:val="Normal"/>
+    <w:uiPriority w:val="39"/>
+    <w:unhideWhenUsed/>
+    <w:qFormat/>
+    <w:rsid w:val="00757665"/>
+    <w:pPr>
+      <w:outlineLvl w:val="9"/>
+    </w:pPr>
+  </w:style>
+  <w:style w:type="paragraph" w:styleId="TOC1">
+    <w:name w:val="toc 1"/>
+    <w:basedOn w:val="Normal"/>
+    <w:next w:val="Normal"/>
+    <w:autoRedefine/>
+    <w:uiPriority w:val="39"/>
+    <w:unhideWhenUsed/>
+    <w:rsid w:val="00757665"/>
+    <w:pPr>
+      <w:spacing w:after="100"/>
+    </w:pPr>
+  </w:style>
+  <w:style w:type="paragraph" w:styleId="TOC2">
+    <w:name w:val="toc 2"/>
+    <w:basedOn w:val="Normal"/>
+    <w:next w:val="Normal"/>
+    <w:autoRedefine/>
+    <w:uiPriority w:val="39"/>
+    <w:unhideWhenUsed/>
+    <w:rsid w:val="00757665"/>
+    <w:pPr>
+      <w:spacing w:after="100"/>
+      <w:ind w:left="220"/>
+    </w:pPr>
+  </w:style>
+  <w:style w:type="paragraph" w:styleId="TOC3">
+    <w:name w:val="toc 3"/>
+    <w:basedOn w:val="Normal"/>
+    <w:next w:val="Normal"/>
+    <w:autoRedefine/>
+    <w:uiPriority w:val="39"/>
+    <w:unhideWhenUsed/>
+    <w:rsid w:val="00757665"/>
+    <w:pPr>
+      <w:spacing w:after="100"/>
+      <w:ind w:left="440"/>
+    </w:pPr>
+    <w:rPr>
+      <w:rFonts w:eastAsiaTheme="minorEastAsia" w:cs="Times New Roman"/>
+    </w:rPr>
+  </w:style>
 </w:styles>
+</file>
+
+<file path=word/glossary/document.xml><?xml version="1.0" encoding="utf-8"?>
+<w:glossaryDocument xmlns:wpc="http://schemas.microsoft.com/office/word/2010/wordprocessingCanvas" xmlns:cx="http://schemas.microsoft.com/office/drawing/2014/chartex" xmlns:cx1="http://schemas.microsoft.com/office/drawing/2015/9/8/chartex" xmlns:cx2="http://schemas.microsoft.com/office/drawing/2015/10/21/chartex" xmlns:cx3="http://schemas.microsoft.com/office/drawing/2016/5/9/chartex" xmlns:cx4="http://schemas.microsoft.com/office/drawing/2016/5/10/chartex" xmlns:cx5="http://schemas.microsoft.com/office/drawing/2016/5/11/chartex" xmlns:cx6="http://schemas.microsoft.com/office/drawing/2016/5/12/chartex" xmlns:cx7="http://schemas.microsoft.com/office/drawing/2016/5/13/chartex" xmlns:cx8="http://schemas.microsoft.com/office/drawing/2016/5/14/chartex" xmlns:mc="http://schemas.openxmlformats.org/markup-compatibility/2006" xmlns:aink="http://schemas.microsoft.com/office/drawing/2016/ink" xmlns:am3d="http://schemas.microsoft.com/office/drawing/2017/model3d" xmlns:o="urn:schemas-microsoft-com:office:office" xmlns:r="http://schemas.openxmlformats.org/officeDocument/2006/relationships" xmlns:m="http://schemas.openxmlformats.org/officeDocument/2006/math" xmlns:v="urn:schemas-microsoft-com:vml" xmlns:wp14="http://schemas.microsoft.com/office/word/2010/wordprocessingDrawing" xmlns:wp="http://schemas.openxmlformats.org/drawingml/2006/wordprocessingDrawing" xmlns:w10="urn:schemas-microsoft-com:office:word" xmlns:w="http://schemas.openxmlformats.org/wordprocessingml/2006/main" xmlns:w14="http://schemas.microsoft.com/office/word/2010/wordml" xmlns:w15="http://schemas.microsoft.com/office/word/2012/wordml" xmlns:w16cid="http://schemas.microsoft.com/office/word/2016/wordml/cid" xmlns:w16se="http://schemas.microsoft.com/office/word/2015/wordml/symex" xmlns:wpg="http://schemas.microsoft.com/office/word/2010/wordprocessingGroup" xmlns:wpi="http://schemas.microsoft.com/office/word/2010/wordprocessingInk" xmlns:wne="http://schemas.microsoft.com/office/word/2006/wordml" xmlns:wps="http://schemas.microsoft.com/office/word/2010/wordprocessingShape" mc:Ignorable="w14 w15 w16se w16cid wp14"/>
+</file>
+
+<file path=word/glossary/fontTable.xml><?xml version="1.0" encoding="utf-8"?>
+<w:fonts xmlns:mc="http://schemas.openxmlformats.org/markup-compatibility/2006" xmlns:r="http://schemas.openxmlformats.org/officeDocument/2006/relationships" xmlns:w="http://schemas.openxmlformats.org/wordprocessingml/2006/main" xmlns:w14="http://schemas.microsoft.com/office/word/2010/wordml" xmlns:w15="http://schemas.microsoft.com/office/word/2012/wordml" xmlns:w16cid="http://schemas.microsoft.com/office/word/2016/wordml/cid" xmlns:w16se="http://schemas.microsoft.com/office/word/2015/wordml/symex" mc:Ignorable="w14 w15 w16se w16cid">
+  <w:font w:name="Symbol">
+    <w:panose1 w:val="05050102010706020507"/>
+    <w:charset w:val="02"/>
+    <w:family w:val="roman"/>
+    <w:pitch w:val="variable"/>
+    <w:sig w:usb0="00000000" w:usb1="10000000" w:usb2="00000000" w:usb3="00000000" w:csb0="80000000" w:csb1="00000000"/>
+  </w:font>
+  <w:font w:name="Times New Roman">
+    <w:panose1 w:val="02020603050405020304"/>
+    <w:charset w:val="00"/>
+    <w:family w:val="roman"/>
+    <w:pitch w:val="variable"/>
+    <w:sig w:usb0="E0002EFF" w:usb1="C000785B" w:usb2="00000009" w:usb3="00000000" w:csb0="000001FF" w:csb1="00000000"/>
+  </w:font>
+  <w:font w:name="Courier New">
+    <w:panose1 w:val="02070309020205020404"/>
+    <w:charset w:val="00"/>
+    <w:family w:val="modern"/>
+    <w:pitch w:val="fixed"/>
+    <w:sig w:usb0="E0002EFF" w:usb1="C0007843" w:usb2="00000009" w:usb3="00000000" w:csb0="000001FF" w:csb1="00000000"/>
+  </w:font>
+  <w:font w:name="Wingdings">
+    <w:panose1 w:val="05000000000000000000"/>
+    <w:charset w:val="02"/>
+    <w:family w:val="auto"/>
+    <w:pitch w:val="variable"/>
+    <w:sig w:usb0="00000000" w:usb1="10000000" w:usb2="00000000" w:usb3="00000000" w:csb0="80000000" w:csb1="00000000"/>
+  </w:font>
+  <w:font w:name="Calibri">
+    <w:panose1 w:val="020F0502020204030204"/>
+    <w:charset w:val="00"/>
+    <w:family w:val="swiss"/>
+    <w:pitch w:val="variable"/>
+    <w:sig w:usb0="E0002AFF" w:usb1="C000247B" w:usb2="00000009" w:usb3="00000000" w:csb0="000001FF" w:csb1="00000000"/>
+  </w:font>
+  <w:font w:name="Calibri Light">
+    <w:panose1 w:val="020F0302020204030204"/>
+    <w:charset w:val="00"/>
+    <w:family w:val="swiss"/>
+    <w:pitch w:val="variable"/>
+    <w:sig w:usb0="E0002AFF" w:usb1="C000247B" w:usb2="00000009" w:usb3="00000000" w:csb0="000001FF" w:csb1="00000000"/>
+  </w:font>
+  <w:font w:name="Arial">
+    <w:panose1 w:val="020B0604020202020204"/>
+    <w:charset w:val="00"/>
+    <w:family w:val="swiss"/>
+    <w:pitch w:val="variable"/>
+    <w:sig w:usb0="E0002EFF" w:usb1="C0007843" w:usb2="00000009" w:usb3="00000000" w:csb0="000001FF" w:csb1="00000000"/>
+  </w:font>
+</w:fonts>
+</file>
+
+<file path=word/glossary/settings.xml><?xml version="1.0" encoding="utf-8"?>
+<w:settings xmlns:mc="http://schemas.openxmlformats.org/markup-compatibility/2006" xmlns:o="urn:schemas-microsoft-com:office:office" xmlns:r="http://schemas.openxmlformats.org/officeDocument/2006/relationships" xmlns:m="http://schemas.openxmlformats.org/officeDocument/2006/math" xmlns:v="urn:schemas-microsoft-com:vml" xmlns:w10="urn:schemas-microsoft-com:office:word" xmlns:w="http://schemas.openxmlformats.org/wordprocessingml/2006/main" xmlns:w14="http://schemas.microsoft.com/office/word/2010/wordml" xmlns:w15="http://schemas.microsoft.com/office/word/2012/wordml" xmlns:w16cid="http://schemas.microsoft.com/office/word/2016/wordml/cid" xmlns:w16se="http://schemas.microsoft.com/office/word/2015/wordml/symex" xmlns:sl="http://schemas.openxmlformats.org/schemaLibrary/2006/main" mc:Ignorable="w14 w15 w16se w16cid">
+  <w:view w:val="normal"/>
+  <w:defaultTabStop w:val="720"/>
+  <w:characterSpacingControl w:val="doNotCompress"/>
+  <w:compat>
+    <w:useFELayout/>
+    <w:compatSetting w:name="compatibilityMode" w:uri="http://schemas.microsoft.com/office/word" w:val="15"/>
+    <w:compatSetting w:name="overrideTableStyleFontSizeAndJustification" w:uri="http://schemas.microsoft.com/office/word" w:val="1"/>
+    <w:compatSetting w:name="enableOpenTypeFeatures" w:uri="http://schemas.microsoft.com/office/word" w:val="1"/>
+    <w:compatSetting w:name="doNotFlipMirrorIndents" w:uri="http://schemas.microsoft.com/office/word" w:val="1"/>
+    <w:compatSetting w:name="differentiateMultirowTableHeaders" w:uri="http://schemas.microsoft.com/office/word" w:val="1"/>
+    <w:compatSetting w:name="useWord2013TrackBottomHyphenation" w:uri="http://schemas.microsoft.com/office/word" w:val="0"/>
+  </w:compat>
+  <w:rsids>
+    <w:rsidRoot w:val="00D85886"/>
+    <w:rsid w:val="00D85886"/>
+  </w:rsids>
+  <m:mathPr>
+    <m:mathFont m:val="Cambria Math"/>
+    <m:brkBin m:val="before"/>
+    <m:brkBinSub m:val="--"/>
+    <m:smallFrac m:val="0"/>
+    <m:dispDef/>
+    <m:lMargin m:val="0"/>
+    <m:rMargin m:val="0"/>
+    <m:defJc m:val="centerGroup"/>
+    <m:wrapIndent m:val="1440"/>
+    <m:intLim m:val="subSup"/>
+    <m:naryLim m:val="undOvr"/>
+  </m:mathPr>
+  <w:themeFontLang w:val="en-US"/>
+  <w:clrSchemeMapping w:bg1="light1" w:t1="dark1" w:bg2="light2" w:t2="dark2" w:accent1="accent1" w:accent2="accent2" w:accent3="accent3" w:accent4="accent4" w:accent5="accent5" w:accent6="accent6" w:hyperlink="hyperlink" w:followedHyperlink="followedHyperlink"/>
+  <w:decimalSymbol w:val="."/>
+  <w:listSeparator w:val=","/>
+  <w15:chartTrackingRefBased/>
+</w:settings>
+</file>
+
+<file path=word/glossary/styles.xml><?xml version="1.0" encoding="utf-8"?>
+<w:styles xmlns:mc="http://schemas.openxmlformats.org/markup-compatibility/2006" xmlns:r="http://schemas.openxmlformats.org/officeDocument/2006/relationships" xmlns:w="http://schemas.openxmlformats.org/wordprocessingml/2006/main" xmlns:w14="http://schemas.microsoft.com/office/word/2010/wordml" xmlns:w15="http://schemas.microsoft.com/office/word/2012/wordml" xmlns:w16cid="http://schemas.microsoft.com/office/word/2016/wordml/cid" xmlns:w16se="http://schemas.microsoft.com/office/word/2015/wordml/symex" mc:Ignorable="w14 w15 w16se w16cid">
+  <w:docDefaults>
+    <w:rPrDefault>
+      <w:rPr>
+        <w:rFonts w:asciiTheme="minorHAnsi" w:eastAsiaTheme="minorEastAsia" w:hAnsiTheme="minorHAnsi" w:cstheme="minorBidi"/>
+        <w:sz w:val="22"/>
+        <w:szCs w:val="22"/>
+        <w:lang w:val="en-US" w:eastAsia="en-US" w:bidi="ar-SA"/>
+      </w:rPr>
+    </w:rPrDefault>
+    <w:pPrDefault>
+      <w:pPr>
+        <w:spacing w:after="160" w:line="259" w:lineRule="auto"/>
+      </w:pPr>
+    </w:pPrDefault>
+  </w:docDefaults>
+  <w:latentStyles w:defLockedState="0" w:defUIPriority="99" w:defSemiHidden="0" w:defUnhideWhenUsed="0" w:defQFormat="0" w:count="375">
+    <w:lsdException w:name="Normal" w:uiPriority="0" w:qFormat="1"/>
+    <w:lsdException w:name="heading 1" w:uiPriority="9" w:qFormat="1"/>
+    <w:lsdException w:name="heading 2" w:semiHidden="1" w:uiPriority="9" w:unhideWhenUsed="1" w:qFormat="1"/>
+    <w:lsdException w:name="heading 3" w:semiHidden="1" w:uiPriority="9" w:unhideWhenUsed="1" w:qFormat="1"/>
+    <w:lsdException w:name="heading 4" w:semiHidden="1" w:uiPriority="9" w:unhideWhenUsed="1" w:qFormat="1"/>
+    <w:lsdException w:name="heading 5" w:semiHidden="1" w:uiPriority="9" w:unhideWhenUsed="1" w:qFormat="1"/>
+    <w:lsdException w:name="heading 6" w:semiHidden="1" w:uiPriority="9" w:unhideWhenUsed="1" w:qFormat="1"/>
+    <w:lsdException w:name="heading 7" w:semiHidden="1" w:uiPriority="9" w:unhideWhenUsed="1" w:qFormat="1"/>
+    <w:lsdException w:name="heading 8" w:semiHidden="1" w:uiPriority="9" w:unhideWhenUsed="1" w:qFormat="1"/>
+    <w:lsdException w:name="heading 9" w:semiHidden="1" w:uiPriority="9" w:unhideWhenUsed="1" w:qFormat="1"/>
+    <w:lsdException w:name="index 1" w:semiHidden="1" w:unhideWhenUsed="1"/>
+    <w:lsdException w:name="index 2" w:semiHidden="1" w:unhideWhenUsed="1"/>
+    <w:lsdException w:name="index 3" w:semiHidden="1" w:unhideWhenUsed="1"/>
+    <w:lsdException w:name="index 4" w:semiHidden="1" w:unhideWhenUsed="1"/>
+    <w:lsdException w:name="index 5" w:semiHidden="1" w:unhideWhenUsed="1"/>
+    <w:lsdException w:name="index 6" w:semiHidden="1" w:unhideWhenUsed="1"/>
+    <w:lsdException w:name="index 7" w:semiHidden="1" w:unhideWhenUsed="1"/>
+    <w:lsdException w:name="index 8" w:semiHidden="1" w:unhideWhenUsed="1"/>
+    <w:lsdException w:name="index 9" w:semiHidden="1" w:unhideWhenUsed="1"/>
+    <w:lsdException w:name="toc 1" w:semiHidden="1" w:uiPriority="39" w:unhideWhenUsed="1"/>
+    <w:lsdException w:name="toc 2" w:semiHidden="1" w:uiPriority="39" w:unhideWhenUsed="1"/>
+    <w:lsdException w:name="toc 3" w:semiHidden="1" w:uiPriority="39" w:unhideWhenUsed="1"/>
+    <w:lsdException w:name="toc 4" w:semiHidden="1" w:uiPriority="39" w:unhideWhenUsed="1"/>
+    <w:lsdException w:name="toc 5" w:semiHidden="1" w:uiPriority="39" w:unhideWhenUsed="1"/>
+    <w:lsdException w:name="toc 6" w:semiHidden="1" w:uiPriority="39" w:unhideWhenUsed="1"/>
+    <w:lsdException w:name="toc 7" w:semiHidden="1" w:uiPriority="39" w:unhideWhenUsed="1"/>
+    <w:lsdException w:name="toc 8" w:semiHidden="1" w:uiPriority="39" w:unhideWhenUsed="1"/>
+    <w:lsdException w:name="toc 9" w:semiHidden="1" w:uiPriority="39" w:unhideWhenUsed="1"/>
+    <w:lsdException w:name="Normal Indent" w:semiHidden="1" w:unhideWhenUsed="1"/>
+    <w:lsdException w:name="footnote text" w:semiHidden="1" w:unhideWhenUsed="1"/>
+    <w:lsdException w:name="annotation text" w:semiHidden="1" w:unhideWhenUsed="1"/>
+    <w:lsdException w:name="header" w:semiHidden="1" w:unhideWhenUsed="1"/>
+    <w:lsdException w:name="footer" w:semiHidden="1" w:unhideWhenUsed="1"/>
+    <w:lsdException w:name="index heading" w:semiHidden="1" w:unhideWhenUsed="1"/>
+    <w:lsdException w:name="caption" w:semiHidden="1" w:uiPriority="35" w:unhideWhenUsed="1" w:qFormat="1"/>
+    <w:lsdException w:name="table of figures" w:semiHidden="1" w:unhideWhenUsed="1"/>
+    <w:lsdException w:name="envelope address" w:semiHidden="1" w:unhideWhenUsed="1"/>
+    <w:lsdException w:name="envelope return" w:semiHidden="1" w:unhideWhenUsed="1"/>
+    <w:lsdException w:name="footnote reference" w:semiHidden="1" w:unhideWhenUsed="1"/>
+    <w:lsdException w:name="annotation reference" w:semiHidden="1" w:unhideWhenUsed="1"/>
+    <w:lsdException w:name="line number" w:semiHidden="1" w:unhideWhenUsed="1"/>
+    <w:lsdException w:name="page number" w:semiHidden="1" w:unhideWhenUsed="1"/>
+    <w:lsdException w:name="endnote reference" w:semiHidden="1" w:unhideWhenUsed="1"/>
+    <w:lsdException w:name="endnote text" w:semiHidden="1" w:unhideWhenUsed="1"/>
+    <w:lsdException w:name="table of authorities" w:semiHidden="1" w:unhideWhenUsed="1"/>
+    <w:lsdException w:name="macro" w:semiHidden="1" w:unhideWhenUsed="1"/>
+    <w:lsdException w:name="toa heading" w:semiHidden="1" w:unhideWhenUsed="1"/>
+    <w:lsdException w:name="List" w:semiHidden="1" w:unhideWhenUsed="1"/>
+    <w:lsdException w:name="List Bullet" w:semiHidden="1" w:unhideWhenUsed="1"/>
+    <w:lsdException w:name="List Number" w:semiHidden="1" w:unhideWhenUsed="1"/>
+    <w:lsdException w:name="List 2" w:semiHidden="1" w:unhideWhenUsed="1"/>
+    <w:lsdException w:name="List 3" w:semiHidden="1" w:unhideWhenUsed="1"/>
+    <w:lsdException w:name="List 4" w:semiHidden="1" w:unhideWhenUsed="1"/>
+    <w:lsdException w:name="List 5" w:semiHidden="1" w:unhideWhenUsed="1"/>
+    <w:lsdException w:name="List Bullet 2" w:semiHidden="1" w:unhideWhenUsed="1"/>
+    <w:lsdException w:name="List Bullet 3" w:semiHidden="1" w:unhideWhenUsed="1"/>
+    <w:lsdException w:name="List Bullet 4" w:semiHidden="1" w:unhideWhenUsed="1"/>
+    <w:lsdException w:name="List Bullet 5" w:semiHidden="1" w:unhideWhenUsed="1"/>
+    <w:lsdException w:name="List Number 2" w:semiHidden="1" w:unhideWhenUsed="1"/>
+    <w:lsdException w:name="List Number 3" w:semiHidden="1" w:unhideWhenUsed="1"/>
+    <w:lsdException w:name="List Number 4" w:semiHidden="1" w:unhideWhenUsed="1"/>
+    <w:lsdException w:name="List Number 5" w:semiHidden="1" w:unhideWhenUsed="1"/>
+    <w:lsdException w:name="Title" w:uiPriority="10" w:qFormat="1"/>
+    <w:lsdException w:name="Closing" w:semiHidden="1" w:unhideWhenUsed="1"/>
+    <w:lsdException w:name="Signature" w:semiHidden="1" w:unhideWhenUsed="1"/>
+    <w:lsdException w:name="Default Paragraph Font" w:semiHidden="1" w:uiPriority="1" w:unhideWhenUsed="1"/>
+    <w:lsdException w:name="Body Text" w:semiHidden="1" w:unhideWhenUsed="1"/>
+    <w:lsdException w:name="Body Text Indent" w:semiHidden="1" w:unhideWhenUsed="1"/>
+    <w:lsdException w:name="List Continue" w:semiHidden="1" w:unhideWhenUsed="1"/>
+    <w:lsdException w:name="List Continue 2" w:semiHidden="1" w:unhideWhenUsed="1"/>
+    <w:lsdException w:name="List Continue 3" w:semiHidden="1" w:unhideWhenUsed="1"/>
+    <w:lsdException w:name="List Continue 4" w:semiHidden="1" w:unhideWhenUsed="1"/>
+    <w:lsdException w:name="List Continue 5" w:semiHidden="1" w:unhideWhenUsed="1"/>
+    <w:lsdException w:name="Message Header" w:semiHidden="1" w:unhideWhenUsed="1"/>
+    <w:lsdException w:name="Subtitle" w:uiPriority="11" w:qFormat="1"/>
+    <w:lsdException w:name="Salutation" w:semiHidden="1" w:unhideWhenUsed="1"/>
+    <w:lsdException w:name="Date" w:semiHidden="1" w:unhideWhenUsed="1"/>
+    <w:lsdException w:name="Body Text First Indent" w:semiHidden="1" w:unhideWhenUsed="1"/>
+    <w:lsdException w:name="Body Text First Indent 2" w:semiHidden="1" w:unhideWhenUsed="1"/>
+    <w:lsdException w:name="Note Heading" w:semiHidden="1" w:unhideWhenUsed="1"/>
+    <w:lsdException w:name="Body Text 2" w:semiHidden="1" w:unhideWhenUsed="1"/>
+    <w:lsdException w:name="Body Text 3" w:semiHidden="1" w:unhideWhenUsed="1"/>
+    <w:lsdException w:name="Body Text Indent 2" w:semiHidden="1" w:unhideWhenUsed="1"/>
+    <w:lsdException w:name="Body Text Indent 3" w:semiHidden="1" w:unhideWhenUsed="1"/>
+    <w:lsdException w:name="Block Text" w:semiHidden="1" w:unhideWhenUsed="1"/>
+    <w:lsdException w:name="Hyperlink" w:semiHidden="1" w:unhideWhenUsed="1"/>
+    <w:lsdException w:name="FollowedHyperlink" w:semiHidden="1" w:unhideWhenUsed="1"/>
+    <w:lsdException w:name="Strong" w:uiPriority="22" w:qFormat="1"/>
+    <w:lsdException w:name="Emphasis" w:uiPriority="20" w:qFormat="1"/>
+    <w:lsdException w:name="Document Map" w:semiHidden="1" w:unhideWhenUsed="1"/>
+    <w:lsdException w:name="Plain Text" w:semiHidden="1" w:unhideWhenUsed="1"/>
+    <w:lsdException w:name="E-mail Signature" w:semiHidden="1" w:unhideWhenUsed="1"/>
+    <w:lsdException w:name="HTML Top of Form" w:semiHidden="1" w:unhideWhenUsed="1"/>
+    <w:lsdException w:name="HTML Bottom of Form" w:semiHidden="1" w:unhideWhenUsed="1"/>
+    <w:lsdException w:name="Normal (Web)" w:semiHidden="1" w:unhideWhenUsed="1"/>
+    <w:lsdException w:name="HTML Acronym" w:semiHidden="1" w:unhideWhenUsed="1"/>
+    <w:lsdException w:name="HTML Address" w:semiHidden="1" w:unhideWhenUsed="1"/>
+    <w:lsdException w:name="HTML Cite" w:semiHidden="1" w:unhideWhenUsed="1"/>
+    <w:lsdException w:name="HTML Code" w:semiHidden="1" w:unhideWhenUsed="1"/>
+    <w:lsdException w:name="HTML Definition" w:semiHidden="1" w:unhideWhenUsed="1"/>
+    <w:lsdException w:name="HTML Keyboard" w:semiHidden="1" w:unhideWhenUsed="1"/>
+    <w:lsdException w:name="HTML Preformatted" w:semiHidden="1" w:unhideWhenUsed="1"/>
+    <w:lsdException w:name="HTML Sample" w:semiHidden="1" w:unhideWhenUsed="1"/>
+    <w:lsdException w:name="HTML Typewriter" w:semiHidden="1" w:unhideWhenUsed="1"/>
+    <w:lsdException w:name="HTML Variable" w:semiHidden="1" w:unhideWhenUsed="1"/>
+    <w:lsdException w:name="Normal Table" w:semiHidden="1" w:unhideWhenUsed="1"/>
+    <w:lsdException w:name="annotation subject" w:semiHidden="1" w:unhideWhenUsed="1"/>
+    <w:lsdException w:name="No List" w:semiHidden="1" w:unhideWhenUsed="1"/>
+    <w:lsdException w:name="Outline List 1" w:semiHidden="1" w:unhideWhenUsed="1"/>
+    <w:lsdException w:name="Outline List 2" w:semiHidden="1" w:unhideWhenUsed="1"/>
+    <w:lsdException w:name="Outline List 3" w:semiHidden="1" w:unhideWhenUsed="1"/>
+    <w:lsdException w:name="Table Simple 1" w:semiHidden="1" w:unhideWhenUsed="1"/>
+    <w:lsdException w:name="Table Simple 2" w:semiHidden="1" w:unhideWhenUsed="1"/>
+    <w:lsdException w:name="Table Simple 3" w:semiHidden="1" w:unhideWhenUsed="1"/>
+    <w:lsdException w:name="Table Classic 1" w:semiHidden="1" w:unhideWhenUsed="1"/>
+    <w:lsdException w:name="Table Classic 2" w:semiHidden="1" w:unhideWhenUsed="1"/>
+    <w:lsdException w:name="Table Classic 3" w:semiHidden="1" w:unhideWhenUsed="1"/>
+    <w:lsdException w:name="Table Classic 4" w:semiHidden="1" w:unhideWhenUsed="1"/>
+    <w:lsdException w:name="Table Colorful 1" w:semiHidden="1" w:unhideWhenUsed="1"/>
+    <w:lsdException w:name="Table Colorful 2" w:semiHidden="1" w:unhideWhenUsed="1"/>
+    <w:lsdException w:name="Table Colorful 3" w:semiHidden="1" w:unhideWhenUsed="1"/>
+    <w:lsdException w:name="Table Columns 1" w:semiHidden="1" w:unhideWhenUsed="1"/>
+    <w:lsdException w:name="Table Columns 2" w:semiHidden="1" w:unhideWhenUsed="1"/>
+    <w:lsdException w:name="Table Columns 3" w:semiHidden="1" w:unhideWhenUsed="1"/>
+    <w:lsdException w:name="Table Columns 4" w:semiHidden="1" w:unhideWhenUsed="1"/>
+    <w:lsdException w:name="Table Columns 5" w:semiHidden="1" w:unhideWhenUsed="1"/>
+    <w:lsdException w:name="Table Grid 1" w:semiHidden="1" w:unhideWhenUsed="1"/>
+    <w:lsdException w:name="Table Grid 2" w:semiHidden="1" w:unhideWhenUsed="1"/>
+    <w:lsdException w:name="Table Grid 3" w:semiHidden="1" w:unhideWhenUsed="1"/>
+    <w:lsdException w:name="Table Grid 4" w:semiHidden="1" w:unhideWhenUsed="1"/>
+    <w:lsdException w:name="Table Grid 5" w:semiHidden="1" w:unhideWhenUsed="1"/>
+    <w:lsdException w:name="Table Grid 6" w:semiHidden="1" w:unhideWhenUsed="1"/>
+    <w:lsdException w:name="Table Grid 7" w:semiHidden="1" w:unhideWhenUsed="1"/>
+    <w:lsdException w:name="Table Grid 8" w:semiHidden="1" w:unhideWhenUsed="1"/>
+    <w:lsdException w:name="Table List 1" w:semiHidden="1" w:unhideWhenUsed="1"/>
+    <w:lsdException w:name="Table List 2" w:semiHidden="1" w:unhideWhenUsed="1"/>
+    <w:lsdException w:name="Table List 3" w:semiHidden="1" w:unhideWhenUsed="1"/>
+    <w:lsdException w:name="Table List 4" w:semiHidden="1" w:unhideWhenUsed="1"/>
+    <w:lsdException w:name="Table List 5" w:semiHidden="1" w:unhideWhenUsed="1"/>
+    <w:lsdException w:name="Table List 6" w:semiHidden="1" w:unhideWhenUsed="1"/>
+    <w:lsdException w:name="Table List 7" w:semiHidden="1" w:unhideWhenUsed="1"/>
+    <w:lsdException w:name="Table List 8" w:semiHidden="1" w:unhideWhenUsed="1"/>
+    <w:lsdException w:name="Table 3D effects 1" w:semiHidden="1" w:unhideWhenUsed="1"/>
+    <w:lsdException w:name="Table 3D effects 2" w:semiHidden="1" w:unhideWhenUsed="1"/>
+    <w:lsdException w:name="Table 3D effects 3" w:semiHidden="1" w:unhideWhenUsed="1"/>
+    <w:lsdException w:name="Table Contemporary" w:semiHidden="1" w:unhideWhenUsed="1"/>
+    <w:lsdException w:name="Table Elegant" w:semiHidden="1" w:unhideWhenUsed="1"/>
+    <w:lsdException w:name="Table Professional" w:semiHidden="1" w:unhideWhenUsed="1"/>
+    <w:lsdException w:name="Table Subtle 1" w:semiHidden="1" w:unhideWhenUsed="1"/>
+    <w:lsdException w:name="Table Subtle 2" w:semiHidden="1" w:unhideWhenUsed="1"/>
+    <w:lsdException w:name="Table Web 1" w:semiHidden="1" w:unhideWhenUsed="1"/>
+    <w:lsdException w:name="Table Web 2" w:semiHidden="1" w:unhideWhenUsed="1"/>
+    <w:lsdException w:name="Table Web 3" w:semiHidden="1" w:unhideWhenUsed="1"/>
+    <w:lsdException w:name="Balloon Text" w:semiHidden="1" w:unhideWhenUsed="1"/>
+    <w:lsdException w:name="Table Grid" w:uiPriority="39"/>
+    <w:lsdException w:name="Table Theme" w:semiHidden="1" w:unhideWhenUsed="1"/>
+    <w:lsdException w:name="Placeholder Text" w:semiHidden="1"/>
+    <w:lsdException w:name="No Spacing" w:uiPriority="1" w:qFormat="1"/>
+    <w:lsdException w:name="Light Shading" w:uiPriority="60"/>
+    <w:lsdException w:name="Light List" w:uiPriority="61"/>
+    <w:lsdException w:name="Light Grid" w:uiPriority="62"/>
+    <w:lsdException w:name="Medium Shading 1" w:uiPriority="63"/>
+    <w:lsdException w:name="Medium Shading 2" w:uiPriority="64"/>
+    <w:lsdException w:name="Medium List 1" w:uiPriority="65"/>
+    <w:lsdException w:name="Medium List 2" w:uiPriority="66"/>
+    <w:lsdException w:name="Medium Grid 1" w:uiPriority="67"/>
+    <w:lsdException w:name="Medium Grid 2" w:uiPriority="68"/>
+    <w:lsdException w:name="Medium Grid 3" w:uiPriority="69"/>
+    <w:lsdException w:name="Dark List" w:uiPriority="70"/>
+    <w:lsdException w:name="Colorful Shading" w:uiPriority="71"/>
+    <w:lsdException w:name="Colorful List" w:uiPriority="72"/>
+    <w:lsdException w:name="Colorful Grid" w:uiPriority="73"/>
+    <w:lsdException w:name="Light Shading Accent 1" w:uiPriority="60"/>
+    <w:lsdException w:name="Light List Accent 1" w:uiPriority="61"/>
+    <w:lsdException w:name="Light Grid Accent 1" w:uiPriority="62"/>
+    <w:lsdException w:name="Medium Shading 1 Accent 1" w:uiPriority="63"/>
+    <w:lsdException w:name="Medium Shading 2 Accent 1" w:uiPriority="64"/>
+    <w:lsdException w:name="Medium List 1 Accent 1" w:uiPriority="65"/>
+    <w:lsdException w:name="Revision" w:semiHidden="1"/>
+    <w:lsdException w:name="List Paragraph" w:uiPriority="34" w:qFormat="1"/>
+    <w:lsdException w:name="Quote" w:uiPriority="29" w:qFormat="1"/>
+    <w:lsdException w:name="Intense Quote" w:uiPriority="30" w:qFormat="1"/>
+    <w:lsdException w:name="Medium List 2 Accent 1" w:uiPriority="66"/>
+    <w:lsdException w:name="Medium Grid 1 Accent 1" w:uiPriority="67"/>
+    <w:lsdException w:name="Medium Grid 2 Accent 1" w:uiPriority="68"/>
+    <w:lsdException w:name="Medium Grid 3 Accent 1" w:uiPriority="69"/>
+    <w:lsdException w:name="Dark List Accent 1" w:uiPriority="70"/>
+    <w:lsdException w:name="Colorful Shading Accent 1" w:uiPriority="71"/>
+    <w:lsdException w:name="Colorful List Accent 1" w:uiPriority="72"/>
+    <w:lsdException w:name="Colorful Grid Accent 1" w:uiPriority="73"/>
+    <w:lsdException w:name="Light Shading Accent 2" w:uiPriority="60"/>
+    <w:lsdException w:name="Light List Accent 2" w:uiPriority="61"/>
+    <w:lsdException w:name="Light Grid Accent 2" w:uiPriority="62"/>
+    <w:lsdException w:name="Medium Shading 1 Accent 2" w:uiPriority="63"/>
+    <w:lsdException w:name="Medium Shading 2 Accent 2" w:uiPriority="64"/>
+    <w:lsdException w:name="Medium List 1 Accent 2" w:uiPriority="65"/>
+    <w:lsdException w:name="Medium List 2 Accent 2" w:uiPriority="66"/>
+    <w:lsdException w:name="Medium Grid 1 Accent 2" w:uiPriority="67"/>
+    <w:lsdException w:name="Medium Grid 2 Accent 2" w:uiPriority="68"/>
+    <w:lsdException w:name="Medium Grid 3 Accent 2" w:uiPriority="69"/>
+    <w:lsdException w:name="Dark List Accent 2" w:uiPriority="70"/>
+    <w:lsdException w:name="Colorful Shading Accent 2" w:uiPriority="71"/>
+    <w:lsdException w:name="Colorful List Accent 2" w:uiPriority="72"/>
+    <w:lsdException w:name="Colorful Grid Accent 2" w:uiPriority="73"/>
+    <w:lsdException w:name="Light Shading Accent 3" w:uiPriority="60"/>
+    <w:lsdException w:name="Light List Accent 3" w:uiPriority="61"/>
+    <w:lsdException w:name="Light Grid Accent 3" w:uiPriority="62"/>
+    <w:lsdException w:name="Medium Shading 1 Accent 3" w:uiPriority="63"/>
+    <w:lsdException w:name="Medium Shading 2 Accent 3" w:uiPriority="64"/>
+    <w:lsdException w:name="Medium List 1 Accent 3" w:uiPriority="65"/>
+    <w:lsdException w:name="Medium List 2 Accent 3" w:uiPriority="66"/>
+    <w:lsdException w:name="Medium Grid 1 Accent 3" w:uiPriority="67"/>
+    <w:lsdException w:name="Medium Grid 2 Accent 3" w:uiPriority="68"/>
+    <w:lsdException w:name="Medium Grid 3 Accent 3" w:uiPriority="69"/>
+    <w:lsdException w:name="Dark List Accent 3" w:uiPriority="70"/>
+    <w:lsdException w:name="Colorful Shading Accent 3" w:uiPriority="71"/>
+    <w:lsdException w:name="Colorful List Accent 3" w:uiPriority="72"/>
+    <w:lsdException w:name="Colorful Grid Accent 3" w:uiPriority="73"/>
+    <w:lsdException w:name="Light Shading Accent 4" w:uiPriority="60"/>
+    <w:lsdException w:name="Light List Accent 4" w:uiPriority="61"/>
+    <w:lsdException w:name="Light Grid Accent 4" w:uiPriority="62"/>
+    <w:lsdException w:name="Medium Shading 1 Accent 4" w:uiPriority="63"/>
+    <w:lsdException w:name="Medium Shading 2 Accent 4" w:uiPriority="64"/>
+    <w:lsdException w:name="Medium List 1 Accent 4" w:uiPriority="65"/>
+    <w:lsdException w:name="Medium List 2 Accent 4" w:uiPriority="66"/>
+    <w:lsdException w:name="Medium Grid 1 Accent 4" w:uiPriority="67"/>
+    <w:lsdException w:name="Medium Grid 2 Accent 4" w:uiPriority="68"/>
+    <w:lsdException w:name="Medium Grid 3 Accent 4" w:uiPriority="69"/>
+    <w:lsdException w:name="Dark List Accent 4" w:uiPriority="70"/>
+    <w:lsdException w:name="Colorful Shading Accent 4" w:uiPriority="71"/>
+    <w:lsdException w:name="Colorful List Accent 4" w:uiPriority="72"/>
+    <w:lsdException w:name="Colorful Grid Accent 4" w:uiPriority="73"/>
+    <w:lsdException w:name="Light Shading Accent 5" w:uiPriority="60"/>
+    <w:lsdException w:name="Light List Accent 5" w:uiPriority="61"/>
+    <w:lsdException w:name="Light Grid Accent 5" w:uiPriority="62"/>
+    <w:lsdException w:name="Medium Shading 1 Accent 5" w:uiPriority="63"/>
+    <w:lsdException w:name="Medium Shading 2 Accent 5" w:uiPriority="64"/>
+    <w:lsdException w:name="Medium List 1 Accent 5" w:uiPriority="65"/>
+    <w:lsdException w:name="Medium List 2 Accent 5" w:uiPriority="66"/>
+    <w:lsdException w:name="Medium Grid 1 Accent 5" w:uiPriority="67"/>
+    <w:lsdException w:name="Medium Grid 2 Accent 5" w:uiPriority="68"/>
+    <w:lsdException w:name="Medium Grid 3 Accent 5" w:uiPriority="69"/>
+    <w:lsdException w:name="Dark List Accent 5" w:uiPriority="70"/>
+    <w:lsdException w:name="Colorful Shading Accent 5" w:uiPriority="71"/>
+    <w:lsdException w:name="Colorful List Accent 5" w:uiPriority="72"/>
+    <w:lsdException w:name="Colorful Grid Accent 5" w:uiPriority="73"/>
+    <w:lsdException w:name="Light Shading Accent 6" w:uiPriority="60"/>
+    <w:lsdException w:name="Light List Accent 6" w:uiPriority="61"/>
+    <w:lsdException w:name="Light Grid Accent 6" w:uiPriority="62"/>
+    <w:lsdException w:name="Medium Shading 1 Accent 6" w:uiPriority="63"/>
+    <w:lsdException w:name="Medium Shading 2 Accent 6" w:uiPriority="64"/>
+    <w:lsdException w:name="Medium List 1 Accent 6" w:uiPriority="65"/>
+    <w:lsdException w:name="Medium List 2 Accent 6" w:uiPriority="66"/>
+    <w:lsdException w:name="Medium Grid 1 Accent 6" w:uiPriority="67"/>
+    <w:lsdException w:name="Medium Grid 2 Accent 6" w:uiPriority="68"/>
+    <w:lsdException w:name="Medium Grid 3 Accent 6" w:uiPriority="69"/>
+    <w:lsdException w:name="Dark List Accent 6" w:uiPriority="70"/>
+    <w:lsdException w:name="Colorful Shading Accent 6" w:uiPriority="71"/>
+    <w:lsdException w:name="Colorful List Accent 6" w:uiPriority="72"/>
+    <w:lsdException w:name="Colorful Grid Accent 6" w:uiPriority="73"/>
+    <w:lsdException w:name="Subtle Emphasis" w:uiPriority="19" w:qFormat="1"/>
+    <w:lsdException w:name="Intense Emphasis" w:uiPriority="21" w:qFormat="1"/>
+    <w:lsdException w:name="Subtle Reference" w:uiPriority="31" w:qFormat="1"/>
+    <w:lsdException w:name="Intense Reference" w:uiPriority="32" w:qFormat="1"/>
+    <w:lsdException w:name="Book Title" w:uiPriority="33" w:qFormat="1"/>
+    <w:lsdException w:name="Bibliography" w:semiHidden="1" w:uiPriority="37" w:unhideWhenUsed="1"/>
+    <w:lsdException w:name="TOC Heading" w:semiHidden="1" w:uiPriority="39" w:unhideWhenUsed="1" w:qFormat="1"/>
+    <w:lsdException w:name="Plain Table 1" w:uiPriority="41"/>
+    <w:lsdException w:name="Plain Table 2" w:uiPriority="42"/>
+    <w:lsdException w:name="Plain Table 3" w:uiPriority="43"/>
+    <w:lsdException w:name="Plain Table 4" w:uiPriority="44"/>
+    <w:lsdException w:name="Plain Table 5" w:uiPriority="45"/>
+    <w:lsdException w:name="Grid Table Light" w:uiPriority="40"/>
+    <w:lsdException w:name="Grid Table 1 Light" w:uiPriority="46"/>
+    <w:lsdException w:name="Grid Table 2" w:uiPriority="47"/>
+    <w:lsdException w:name="Grid Table 3" w:uiPriority="48"/>
+    <w:lsdException w:name="Grid Table 4" w:uiPriority="49"/>
+    <w:lsdException w:name="Grid Table 5 Dark" w:uiPriority="50"/>
+    <w:lsdException w:name="Grid Table 6 Colorful" w:uiPriority="51"/>
+    <w:lsdException w:name="Grid Table 7 Colorful" w:uiPriority="52"/>
+    <w:lsdException w:name="Grid Table 1 Light Accent 1" w:uiPriority="46"/>
+    <w:lsdException w:name="Grid Table 2 Accent 1" w:uiPriority="47"/>
+    <w:lsdException w:name="Grid Table 3 Accent 1" w:uiPriority="48"/>
+    <w:lsdException w:name="Grid Table 4 Accent 1" w:uiPriority="49"/>
+    <w:lsdException w:name="Grid Table 5 Dark Accent 1" w:uiPriority="50"/>
+    <w:lsdException w:name="Grid Table 6 Colorful Accent 1" w:uiPriority="51"/>
+    <w:lsdException w:name="Grid Table 7 Colorful Accent 1" w:uiPriority="52"/>
+    <w:lsdException w:name="Grid Table 1 Light Accent 2" w:uiPriority="46"/>
+    <w:lsdException w:name="Grid Table 2 Accent 2" w:uiPriority="47"/>
+    <w:lsdException w:name="Grid Table 3 Accent 2" w:uiPriority="48"/>
+    <w:lsdException w:name="Grid Table 4 Accent 2" w:uiPriority="49"/>
+    <w:lsdException w:name="Grid Table 5 Dark Accent 2" w:uiPriority="50"/>
+    <w:lsdException w:name="Grid Table 6 Colorful Accent 2" w:uiPriority="51"/>
+    <w:lsdException w:name="Grid Table 7 Colorful Accent 2" w:uiPriority="52"/>
+    <w:lsdException w:name="Grid Table 1 Light Accent 3" w:uiPriority="46"/>
+    <w:lsdException w:name="Grid Table 2 Accent 3" w:uiPriority="47"/>
+    <w:lsdException w:name="Grid Table 3 Accent 3" w:uiPriority="48"/>
+    <w:lsdException w:name="Grid Table 4 Accent 3" w:uiPriority="49"/>
+    <w:lsdException w:name="Grid Table 5 Dark Accent 3" w:uiPriority="50"/>
+    <w:lsdException w:name="Grid Table 6 Colorful Accent 3" w:uiPriority="51"/>
+    <w:lsdException w:name="Grid Table 7 Colorful Accent 3" w:uiPriority="52"/>
+    <w:lsdException w:name="Grid Table 1 Light Accent 4" w:uiPriority="46"/>
+    <w:lsdException w:name="Grid Table 2 Accent 4" w:uiPriority="47"/>
+    <w:lsdException w:name="Grid Table 3 Accent 4" w:uiPriority="48"/>
+    <w:lsdException w:name="Grid Table 4 Accent 4" w:uiPriority="49"/>
+    <w:lsdException w:name="Grid Table 5 Dark Accent 4" w:uiPriority="50"/>
+    <w:lsdException w:name="Grid Table 6 Colorful Accent 4" w:uiPriority="51"/>
+    <w:lsdException w:name="Grid Table 7 Colorful Accent 4" w:uiPriority="52"/>
+    <w:lsdException w:name="Grid Table 1 Light Accent 5" w:uiPriority="46"/>
+    <w:lsdException w:name="Grid Table 2 Accent 5" w:uiPriority="47"/>
+    <w:lsdException w:name="Grid Table 3 Accent 5" w:uiPriority="48"/>
+    <w:lsdException w:name="Grid Table 4 Accent 5" w:uiPriority="49"/>
+    <w:lsdException w:name="Grid Table 5 Dark Accent 5" w:uiPriority="50"/>
+    <w:lsdException w:name="Grid Table 6 Colorful Accent 5" w:uiPriority="51"/>
+    <w:lsdException w:name="Grid Table 7 Colorful Accent 5" w:uiPriority="52"/>
+    <w:lsdException w:name="Grid Table 1 Light Accent 6" w:uiPriority="46"/>
+    <w:lsdException w:name="Grid Table 2 Accent 6" w:uiPriority="47"/>
+    <w:lsdException w:name="Grid Table 3 Accent 6" w:uiPriority="48"/>
+    <w:lsdException w:name="Grid Table 4 Accent 6" w:uiPriority="49"/>
+    <w:lsdException w:name="Grid Table 5 Dark Accent 6" w:uiPriority="50"/>
+    <w:lsdException w:name="Grid Table 6 Colorful Accent 6" w:uiPriority="51"/>
+    <w:lsdException w:name="Grid Table 7 Colorful Accent 6" w:uiPriority="52"/>
+    <w:lsdException w:name="List Table 1 Light" w:uiPriority="46"/>
+    <w:lsdException w:name="List Table 2" w:uiPriority="47"/>
+    <w:lsdException w:name="List Table 3" w:uiPriority="48"/>
+    <w:lsdException w:name="List Table 4" w:uiPriority="49"/>
+    <w:lsdException w:name="List Table 5 Dark" w:uiPriority="50"/>
+    <w:lsdException w:name="List Table 6 Colorful" w:uiPriority="51"/>
+    <w:lsdException w:name="List Table 7 Colorful" w:uiPriority="52"/>
+    <w:lsdException w:name="List Table 1 Light Accent 1" w:uiPriority="46"/>
+    <w:lsdException w:name="List Table 2 Accent 1" w:uiPriority="47"/>
+    <w:lsdException w:name="List Table 3 Accent 1" w:uiPriority="48"/>
+    <w:lsdException w:name="List Table 4 Accent 1" w:uiPriority="49"/>
+    <w:lsdException w:name="List Table 5 Dark Accent 1" w:uiPriority="50"/>
+    <w:lsdException w:name="List Table 6 Colorful Accent 1" w:uiPriority="51"/>
+    <w:lsdException w:name="List Table 7 Colorful Accent 1" w:uiPriority="52"/>
+    <w:lsdException w:name="List Table 1 Light Accent 2" w:uiPriority="46"/>
+    <w:lsdException w:name="List Table 2 Accent 2" w:uiPriority="47"/>
+    <w:lsdException w:name="List Table 3 Accent 2" w:uiPriority="48"/>
+    <w:lsdException w:name="List Table 4 Accent 2" w:uiPriority="49"/>
+    <w:lsdException w:name="List Table 5 Dark Accent 2" w:uiPriority="50"/>
+    <w:lsdException w:name="List Table 6 Colorful Accent 2" w:uiPriority="51"/>
+    <w:lsdException w:name="List Table 7 Colorful Accent 2" w:uiPriority="52"/>
+    <w:lsdException w:name="List Table 1 Light Accent 3" w:uiPriority="46"/>
+    <w:lsdException w:name="List Table 2 Accent 3" w:uiPriority="47"/>
+    <w:lsdException w:name="List Table 3 Accent 3" w:uiPriority="48"/>
+    <w:lsdException w:name="List Table 4 Accent 3" w:uiPriority="49"/>
+    <w:lsdException w:name="List Table 5 Dark Accent 3" w:uiPriority="50"/>
+    <w:lsdException w:name="List Table 6 Colorful Accent 3" w:uiPriority="51"/>
+    <w:lsdException w:name="List Table 7 Colorful Accent 3" w:uiPriority="52"/>
+    <w:lsdException w:name="List Table 1 Light Accent 4" w:uiPriority="46"/>
+    <w:lsdException w:name="List Table 2 Accent 4" w:uiPriority="47"/>
+    <w:lsdException w:name="List Table 3 Accent 4" w:uiPriority="48"/>
+    <w:lsdException w:name="List Table 4 Accent 4" w:uiPriority="49"/>
+    <w:lsdException w:name="List Table 5 Dark Accent 4" w:uiPriority="50"/>
+    <w:lsdException w:name="List Table 6 Colorful Accent 4" w:uiPriority="51"/>
+    <w:lsdException w:name="List Table 7 Colorful Accent 4" w:uiPriority="52"/>
+    <w:lsdException w:name="List Table 1 Light Accent 5" w:uiPriority="46"/>
+    <w:lsdException w:name="List Table 2 Accent 5" w:uiPriority="47"/>
+    <w:lsdException w:name="List Table 3 Accent 5" w:uiPriority="48"/>
+    <w:lsdException w:name="List Table 4 Accent 5" w:uiPriority="49"/>
+    <w:lsdException w:name="List Table 5 Dark Accent 5" w:uiPriority="50"/>
+    <w:lsdException w:name="List Table 6 Colorful Accent 5" w:uiPriority="51"/>
+    <w:lsdException w:name="List Table 7 Colorful Accent 5" w:uiPriority="52"/>
+    <w:lsdException w:name="List Table 1 Light Accent 6" w:uiPriority="46"/>
+    <w:lsdException w:name="List Table 2 Accent 6" w:uiPriority="47"/>
+    <w:lsdException w:name="List Table 3 Accent 6" w:uiPriority="48"/>
+    <w:lsdException w:name="List Table 4 Accent 6" w:uiPriority="49"/>
+    <w:lsdException w:name="List Table 5 Dark Accent 6" w:uiPriority="50"/>
+    <w:lsdException w:name="List Table 6 Colorful Accent 6" w:uiPriority="51"/>
+    <w:lsdException w:name="List Table 7 Colorful Accent 6" w:uiPriority="52"/>
+    <w:lsdException w:name="Mention" w:semiHidden="1" w:unhideWhenUsed="1"/>
+    <w:lsdException w:name="Smart Hyperlink" w:semiHidden="1" w:unhideWhenUsed="1"/>
+    <w:lsdException w:name="Hashtag" w:semiHidden="1" w:unhideWhenUsed="1"/>
+    <w:lsdException w:name="Unresolved Mention" w:semiHidden="1" w:unhideWhenUsed="1"/>
+  </w:latentStyles>
+  <w:style w:type="paragraph" w:default="1" w:styleId="Normal">
+    <w:name w:val="Normal"/>
+    <w:qFormat/>
+  </w:style>
+  <w:style w:type="character" w:default="1" w:styleId="DefaultParagraphFont">
+    <w:name w:val="Default Paragraph Font"/>
+    <w:uiPriority w:val="1"/>
+    <w:semiHidden/>
+    <w:unhideWhenUsed/>
+  </w:style>
+  <w:style w:type="table" w:default="1" w:styleId="TableNormal">
+    <w:name w:val="Normal Table"/>
+    <w:uiPriority w:val="99"/>
+    <w:semiHidden/>
+    <w:unhideWhenUsed/>
+    <w:tblPr>
+      <w:tblInd w:w="0" w:type="dxa"/>
+      <w:tblCellMar>
+        <w:top w:w="0" w:type="dxa"/>
+        <w:left w:w="108" w:type="dxa"/>
+        <w:bottom w:w="0" w:type="dxa"/>
+        <w:right w:w="108" w:type="dxa"/>
+      </w:tblCellMar>
+    </w:tblPr>
+  </w:style>
+  <w:style w:type="numbering" w:default="1" w:styleId="NoList">
+    <w:name w:val="No List"/>
+    <w:uiPriority w:val="99"/>
+    <w:semiHidden/>
+    <w:unhideWhenUsed/>
+  </w:style>
+  <w:style w:type="paragraph" w:customStyle="1" w:styleId="589FC426AF144593B006D494108DB6A8">
+    <w:name w:val="589FC426AF144593B006D494108DB6A8"/>
+    <w:rsid w:val="00D85886"/>
+  </w:style>
+  <w:style w:type="paragraph" w:customStyle="1" w:styleId="DC858010F38F4E3384DC1B81B6BF2D05">
+    <w:name w:val="DC858010F38F4E3384DC1B81B6BF2D05"/>
+    <w:rsid w:val="00D85886"/>
+  </w:style>
+  <w:style w:type="paragraph" w:customStyle="1" w:styleId="D57432C8DC6941ADA4D8C43423970195">
+    <w:name w:val="D57432C8DC6941ADA4D8C43423970195"/>
+    <w:rsid w:val="00D85886"/>
+  </w:style>
+</w:styles>
+</file>
+
+<file path=word/glossary/webSettings.xml><?xml version="1.0" encoding="utf-8"?>
+<w:webSettings xmlns:mc="http://schemas.openxmlformats.org/markup-compatibility/2006" xmlns:r="http://schemas.openxmlformats.org/officeDocument/2006/relationships" xmlns:w="http://schemas.openxmlformats.org/wordprocessingml/2006/main" xmlns:w14="http://schemas.microsoft.com/office/word/2010/wordml" xmlns:w15="http://schemas.microsoft.com/office/word/2012/wordml" xmlns:w16cid="http://schemas.microsoft.com/office/word/2016/wordml/cid" xmlns:w16se="http://schemas.microsoft.com/office/word/2015/wordml/symex" mc:Ignorable="w14 w15 w16se w16cid">
+  <w:optimizeForBrowser/>
+  <w:allowPNG/>
+</w:webSettings>
 </file>
 
 <file path=word/theme/theme1.xml><?xml version="1.0" encoding="utf-8"?>
@@ -4510,4 +7065,16 @@
     </a:ext>
   </a:extLst>
 </a:theme>
+</file>
+
+<file path=customXml/item1.xml><?xml version="1.0" encoding="utf-8"?>
+<b:Sources xmlns:b="http://schemas.openxmlformats.org/officeDocument/2006/bibliography" xmlns="http://schemas.openxmlformats.org/officeDocument/2006/bibliography" SelectedStyle="\APASixthEditionOfficeOnline.xsl" StyleName="APA" Version="6"/>
+</file>
+
+<file path=customXml/itemProps1.xml><?xml version="1.0" encoding="utf-8"?>
+<ds:datastoreItem xmlns:ds="http://schemas.openxmlformats.org/officeDocument/2006/customXml" ds:itemID="{FC418CA8-9651-4DBA-9653-41013533CE75}">
+  <ds:schemaRefs>
+    <ds:schemaRef ds:uri="http://schemas.openxmlformats.org/officeDocument/2006/bibliography"/>
+  </ds:schemaRefs>
+</ds:datastoreItem>
 </file>
</xml_diff>

<commit_message>
Fix minor spelling error
</commit_message>
<xml_diff>
--- a/Documentations/Development Journal.docx
+++ b/Documentations/Development Journal.docx
@@ -200,6 +200,12 @@
     </w:p>
     <w:sdt>
       <w:sdtPr>
+        <w:rPr>
+          <w:rFonts w:asciiTheme="minorHAnsi" w:eastAsiaTheme="minorHAnsi" w:hAnsiTheme="minorHAnsi" w:cstheme="minorBidi"/>
+          <w:color w:val="auto"/>
+          <w:sz w:val="22"/>
+          <w:szCs w:val="22"/>
+        </w:rPr>
         <w:id w:val="-1427414673"/>
         <w:docPartObj>
           <w:docPartGallery w:val="Table of Contents"/>
@@ -208,13 +214,9 @@
       </w:sdtPr>
       <w:sdtEndPr>
         <w:rPr>
-          <w:rFonts w:asciiTheme="minorHAnsi" w:eastAsiaTheme="minorHAnsi" w:hAnsiTheme="minorHAnsi" w:cstheme="minorBidi"/>
           <w:b/>
           <w:bCs/>
           <w:noProof/>
-          <w:color w:val="auto"/>
-          <w:sz w:val="22"/>
-          <w:szCs w:val="22"/>
         </w:rPr>
       </w:sdtEndPr>
       <w:sdtContent>
@@ -1909,21 +1911,7 @@
         <w:rPr>
           <w:rFonts w:cstheme="minorHAnsi"/>
         </w:rPr>
-        <w:t xml:space="preserve">technology usage were there to accommodate the fact that people with </w:t>
-      </w:r>
-      <w:proofErr w:type="gramStart"/>
-      <w:r>
-        <w:rPr>
-          <w:rFonts w:cstheme="minorHAnsi"/>
-        </w:rPr>
-        <w:t>different levels</w:t>
-      </w:r>
-      <w:proofErr w:type="gramEnd"/>
-      <w:r>
-        <w:rPr>
-          <w:rFonts w:cstheme="minorHAnsi"/>
-        </w:rPr>
-        <w:t xml:space="preserve"> of technology usage may have different levels of library website usage as well.</w:t>
+        <w:t>technology usage were there to accommodate the fact that people with different levels of technology usage may have different levels of library website usage as well.</w:t>
       </w:r>
       <w:r>
         <w:rPr>
@@ -2265,17 +2253,17 @@
         </w:rPr>
         <w:t xml:space="preserve">On a scale of 1-5, with 1 being not very often and 5 being very often, how often do you filter or specify your </w:t>
       </w:r>
-      <w:proofErr w:type="spellStart"/>
-      <w:r>
-        <w:rPr>
-          <w:rFonts w:eastAsia="Times New Roman" w:cstheme="minorHAnsi"/>
-          <w:color w:val="222222"/>
-          <w:sz w:val="20"/>
-          <w:szCs w:val="20"/>
-        </w:rPr>
-        <w:t>searchs</w:t>
-      </w:r>
-      <w:proofErr w:type="spellEnd"/>
+      <w:r>
+        <w:rPr>
+          <w:rFonts w:eastAsia="Times New Roman" w:cstheme="minorHAnsi"/>
+          <w:color w:val="222222"/>
+          <w:sz w:val="20"/>
+          <w:szCs w:val="20"/>
+        </w:rPr>
+        <w:t>searches</w:t>
+      </w:r>
+      <w:bookmarkStart w:id="4" w:name="_GoBack"/>
+      <w:bookmarkEnd w:id="4"/>
       <w:r>
         <w:rPr>
           <w:rFonts w:eastAsia="Times New Roman" w:cstheme="minorHAnsi"/>
@@ -2638,7 +2626,7 @@
           <w:vertAlign w:val="superscript"/>
         </w:rPr>
       </w:pPr>
-      <w:bookmarkStart w:id="4" w:name="_Toc512970173"/>
+      <w:bookmarkStart w:id="5" w:name="_Toc512970173"/>
       <w:r>
         <w:rPr>
           <w:rFonts w:eastAsia="Times New Roman"/>
@@ -2665,7 +2653,7 @@
         </w:rPr>
         <w:t>th</w:t>
       </w:r>
-      <w:bookmarkEnd w:id="4"/>
+      <w:bookmarkEnd w:id="5"/>
     </w:p>
     <w:p>
       <w:pPr>
@@ -2834,7 +2822,7 @@
           <w:vertAlign w:val="superscript"/>
         </w:rPr>
       </w:pPr>
-      <w:bookmarkStart w:id="5" w:name="_Toc512970174"/>
+      <w:bookmarkStart w:id="6" w:name="_Toc512970174"/>
       <w:r>
         <w:rPr>
           <w:rFonts w:eastAsia="Times New Roman"/>
@@ -2848,7 +2836,7 @@
         </w:rPr>
         <w:t>rd</w:t>
       </w:r>
-      <w:bookmarkEnd w:id="5"/>
+      <w:bookmarkEnd w:id="6"/>
       <w:r>
         <w:rPr>
           <w:rFonts w:eastAsia="Times New Roman"/>
@@ -2963,7 +2951,7 @@
       <w:pPr>
         <w:pStyle w:val="Heading1"/>
       </w:pPr>
-      <w:bookmarkStart w:id="6" w:name="_Toc512970175"/>
+      <w:bookmarkStart w:id="7" w:name="_Toc512970175"/>
       <w:r>
         <w:t>SCL’s requests 2 Feb 23</w:t>
       </w:r>
@@ -2973,7 +2961,7 @@
         </w:rPr>
         <w:t>rd</w:t>
       </w:r>
-      <w:bookmarkEnd w:id="6"/>
+      <w:bookmarkEnd w:id="7"/>
       <w:r>
         <w:t xml:space="preserve">  </w:t>
       </w:r>
@@ -3261,7 +3249,7 @@
         <w:pStyle w:val="Heading2"/>
         <w:ind w:firstLine="360"/>
       </w:pPr>
-      <w:bookmarkStart w:id="7" w:name="_Toc512970176"/>
+      <w:bookmarkStart w:id="8" w:name="_Toc512970176"/>
       <w:r>
         <w:lastRenderedPageBreak/>
         <w:t xml:space="preserve">Our </w:t>
@@ -3278,7 +3266,7 @@
         </w:rPr>
         <w:t>nd</w:t>
       </w:r>
-      <w:bookmarkEnd w:id="7"/>
+      <w:bookmarkEnd w:id="8"/>
     </w:p>
     <w:p>
       <w:pPr>
@@ -3375,7 +3363,7 @@
         <w:pStyle w:val="Heading2"/>
         <w:ind w:firstLine="360"/>
       </w:pPr>
-      <w:bookmarkStart w:id="8" w:name="_Toc512970177"/>
+      <w:bookmarkStart w:id="9" w:name="_Toc512970177"/>
       <w:r>
         <w:t>SCL’s response Mar. 7</w:t>
       </w:r>
@@ -3385,7 +3373,7 @@
         </w:rPr>
         <w:t>th</w:t>
       </w:r>
-      <w:bookmarkEnd w:id="8"/>
+      <w:bookmarkEnd w:id="9"/>
     </w:p>
     <w:p>
       <w:pPr>
@@ -3631,7 +3619,7 @@
           <w:vertAlign w:val="superscript"/>
         </w:rPr>
       </w:pPr>
-      <w:bookmarkStart w:id="9" w:name="_Toc512970178"/>
+      <w:bookmarkStart w:id="10" w:name="_Toc512970178"/>
       <w:r>
         <w:t xml:space="preserve">Our </w:t>
       </w:r>
@@ -3653,7 +3641,7 @@
         </w:rPr>
         <w:t>nd</w:t>
       </w:r>
-      <w:bookmarkEnd w:id="9"/>
+      <w:bookmarkEnd w:id="10"/>
     </w:p>
     <w:p>
       <w:pPr>
@@ -3695,7 +3683,7 @@
         <w:pStyle w:val="Heading2"/>
         <w:ind w:left="360"/>
       </w:pPr>
-      <w:bookmarkStart w:id="10" w:name="_Toc512970179"/>
+      <w:bookmarkStart w:id="11" w:name="_Toc512970179"/>
       <w:r>
         <w:t xml:space="preserve">SCL’s </w:t>
       </w:r>
@@ -3714,7 +3702,7 @@
         </w:rPr>
         <w:t>th</w:t>
       </w:r>
-      <w:bookmarkEnd w:id="10"/>
+      <w:bookmarkEnd w:id="11"/>
     </w:p>
     <w:p>
       <w:pPr>
@@ -3736,7 +3724,7 @@
         <w:pStyle w:val="Heading2"/>
         <w:ind w:left="360"/>
       </w:pPr>
-      <w:bookmarkStart w:id="11" w:name="_Toc512970180"/>
+      <w:bookmarkStart w:id="12" w:name="_Toc512970180"/>
       <w:r>
         <w:t>Our response Mar. 27</w:t>
       </w:r>
@@ -3746,7 +3734,7 @@
         </w:rPr>
         <w:t>th</w:t>
       </w:r>
-      <w:bookmarkEnd w:id="11"/>
+      <w:bookmarkEnd w:id="12"/>
     </w:p>
     <w:p>
       <w:pPr>
@@ -3822,7 +3810,7 @@
         <w:pStyle w:val="Heading2"/>
         <w:ind w:left="360"/>
       </w:pPr>
-      <w:bookmarkStart w:id="12" w:name="_Toc512970181"/>
+      <w:bookmarkStart w:id="13" w:name="_Toc512970181"/>
       <w:r>
         <w:t>Our response Apr. 10</w:t>
       </w:r>
@@ -3832,7 +3820,7 @@
         </w:rPr>
         <w:t>th</w:t>
       </w:r>
-      <w:bookmarkEnd w:id="12"/>
+      <w:bookmarkEnd w:id="13"/>
       <w:r>
         <w:t xml:space="preserve"> </w:t>
       </w:r>
@@ -3912,6 +3900,7 @@
         <w:pStyle w:val="Heading1"/>
       </w:pPr>
       <w:r>
+        <w:lastRenderedPageBreak/>
         <w:t>Website plugin/design decisions</w:t>
       </w:r>
     </w:p>
@@ -4320,7 +4309,11 @@
       </w:r>
       <w:proofErr w:type="gramEnd"/>
       <w:r>
-        <w:t>). Other plugins did not allow for the download of material or did not have a reviewing option. Most other plugins were for cataloging books a library had, not for archives.</w:t>
+        <w:t xml:space="preserve">). Other plugins did not allow for the </w:t>
+      </w:r>
+      <w:r>
+        <w:lastRenderedPageBreak/>
+        <w:t>download of material or did not have a reviewing option. Most other plugins were for cataloging books a library had, not for archives.</w:t>
       </w:r>
     </w:p>
     <w:p>
@@ -4596,8 +4589,6 @@
       <w:r>
         <w:t>It might be nice if theme could move the logo a bit to the left or flush to the left to make more space; theme does not since it designates the middle area of the page for all content including menu/header items</w:t>
       </w:r>
-      <w:bookmarkStart w:id="13" w:name="_GoBack"/>
-      <w:bookmarkEnd w:id="13"/>
     </w:p>
     <w:sectPr>
       <w:headerReference w:type="default" r:id="rId27"/>
@@ -6228,550 +6219,6 @@
 </w:styles>
 </file>
 
-<file path=word/glossary/document.xml><?xml version="1.0" encoding="utf-8"?>
-<w:glossaryDocument xmlns:wpc="http://schemas.microsoft.com/office/word/2010/wordprocessingCanvas" xmlns:cx="http://schemas.microsoft.com/office/drawing/2014/chartex" xmlns:cx1="http://schemas.microsoft.com/office/drawing/2015/9/8/chartex" xmlns:cx2="http://schemas.microsoft.com/office/drawing/2015/10/21/chartex" xmlns:cx3="http://schemas.microsoft.com/office/drawing/2016/5/9/chartex" xmlns:cx4="http://schemas.microsoft.com/office/drawing/2016/5/10/chartex" xmlns:cx5="http://schemas.microsoft.com/office/drawing/2016/5/11/chartex" xmlns:cx6="http://schemas.microsoft.com/office/drawing/2016/5/12/chartex" xmlns:cx7="http://schemas.microsoft.com/office/drawing/2016/5/13/chartex" xmlns:cx8="http://schemas.microsoft.com/office/drawing/2016/5/14/chartex" xmlns:mc="http://schemas.openxmlformats.org/markup-compatibility/2006" xmlns:aink="http://schemas.microsoft.com/office/drawing/2016/ink" xmlns:am3d="http://schemas.microsoft.com/office/drawing/2017/model3d" xmlns:o="urn:schemas-microsoft-com:office:office" xmlns:r="http://schemas.openxmlformats.org/officeDocument/2006/relationships" xmlns:m="http://schemas.openxmlformats.org/officeDocument/2006/math" xmlns:v="urn:schemas-microsoft-com:vml" xmlns:wp14="http://schemas.microsoft.com/office/word/2010/wordprocessingDrawing" xmlns:wp="http://schemas.openxmlformats.org/drawingml/2006/wordprocessingDrawing" xmlns:w10="urn:schemas-microsoft-com:office:word" xmlns:w="http://schemas.openxmlformats.org/wordprocessingml/2006/main" xmlns:w14="http://schemas.microsoft.com/office/word/2010/wordml" xmlns:w15="http://schemas.microsoft.com/office/word/2012/wordml" xmlns:w16cid="http://schemas.microsoft.com/office/word/2016/wordml/cid" xmlns:w16se="http://schemas.microsoft.com/office/word/2015/wordml/symex" xmlns:wpg="http://schemas.microsoft.com/office/word/2010/wordprocessingGroup" xmlns:wpi="http://schemas.microsoft.com/office/word/2010/wordprocessingInk" xmlns:wne="http://schemas.microsoft.com/office/word/2006/wordml" xmlns:wps="http://schemas.microsoft.com/office/word/2010/wordprocessingShape" mc:Ignorable="w14 w15 w16se w16cid wp14"/>
-</file>
-
-<file path=word/glossary/fontTable.xml><?xml version="1.0" encoding="utf-8"?>
-<w:fonts xmlns:mc="http://schemas.openxmlformats.org/markup-compatibility/2006" xmlns:r="http://schemas.openxmlformats.org/officeDocument/2006/relationships" xmlns:w="http://schemas.openxmlformats.org/wordprocessingml/2006/main" xmlns:w14="http://schemas.microsoft.com/office/word/2010/wordml" xmlns:w15="http://schemas.microsoft.com/office/word/2012/wordml" xmlns:w16cid="http://schemas.microsoft.com/office/word/2016/wordml/cid" xmlns:w16se="http://schemas.microsoft.com/office/word/2015/wordml/symex" mc:Ignorable="w14 w15 w16se w16cid">
-  <w:font w:name="Symbol">
-    <w:panose1 w:val="05050102010706020507"/>
-    <w:charset w:val="02"/>
-    <w:family w:val="roman"/>
-    <w:pitch w:val="variable"/>
-    <w:sig w:usb0="00000000" w:usb1="10000000" w:usb2="00000000" w:usb3="00000000" w:csb0="80000000" w:csb1="00000000"/>
-  </w:font>
-  <w:font w:name="Times New Roman">
-    <w:panose1 w:val="02020603050405020304"/>
-    <w:charset w:val="00"/>
-    <w:family w:val="roman"/>
-    <w:pitch w:val="variable"/>
-    <w:sig w:usb0="E0002EFF" w:usb1="C000785B" w:usb2="00000009" w:usb3="00000000" w:csb0="000001FF" w:csb1="00000000"/>
-  </w:font>
-  <w:font w:name="Courier New">
-    <w:panose1 w:val="02070309020205020404"/>
-    <w:charset w:val="00"/>
-    <w:family w:val="modern"/>
-    <w:pitch w:val="fixed"/>
-    <w:sig w:usb0="E0002EFF" w:usb1="C0007843" w:usb2="00000009" w:usb3="00000000" w:csb0="000001FF" w:csb1="00000000"/>
-  </w:font>
-  <w:font w:name="Wingdings">
-    <w:panose1 w:val="05000000000000000000"/>
-    <w:charset w:val="02"/>
-    <w:family w:val="auto"/>
-    <w:pitch w:val="variable"/>
-    <w:sig w:usb0="00000000" w:usb1="10000000" w:usb2="00000000" w:usb3="00000000" w:csb0="80000000" w:csb1="00000000"/>
-  </w:font>
-  <w:font w:name="Calibri">
-    <w:panose1 w:val="020F0502020204030204"/>
-    <w:charset w:val="00"/>
-    <w:family w:val="swiss"/>
-    <w:pitch w:val="variable"/>
-    <w:sig w:usb0="E0002AFF" w:usb1="C000247B" w:usb2="00000009" w:usb3="00000000" w:csb0="000001FF" w:csb1="00000000"/>
-  </w:font>
-  <w:font w:name="Calibri Light">
-    <w:panose1 w:val="020F0302020204030204"/>
-    <w:charset w:val="00"/>
-    <w:family w:val="swiss"/>
-    <w:pitch w:val="variable"/>
-    <w:sig w:usb0="E0002AFF" w:usb1="C000247B" w:usb2="00000009" w:usb3="00000000" w:csb0="000001FF" w:csb1="00000000"/>
-  </w:font>
-  <w:font w:name="Arial">
-    <w:panose1 w:val="020B0604020202020204"/>
-    <w:charset w:val="00"/>
-    <w:family w:val="swiss"/>
-    <w:pitch w:val="variable"/>
-    <w:sig w:usb0="E0002EFF" w:usb1="C0007843" w:usb2="00000009" w:usb3="00000000" w:csb0="000001FF" w:csb1="00000000"/>
-  </w:font>
-</w:fonts>
-</file>
-
-<file path=word/glossary/settings.xml><?xml version="1.0" encoding="utf-8"?>
-<w:settings xmlns:mc="http://schemas.openxmlformats.org/markup-compatibility/2006" xmlns:o="urn:schemas-microsoft-com:office:office" xmlns:r="http://schemas.openxmlformats.org/officeDocument/2006/relationships" xmlns:m="http://schemas.openxmlformats.org/officeDocument/2006/math" xmlns:v="urn:schemas-microsoft-com:vml" xmlns:w10="urn:schemas-microsoft-com:office:word" xmlns:w="http://schemas.openxmlformats.org/wordprocessingml/2006/main" xmlns:w14="http://schemas.microsoft.com/office/word/2010/wordml" xmlns:w15="http://schemas.microsoft.com/office/word/2012/wordml" xmlns:w16cid="http://schemas.microsoft.com/office/word/2016/wordml/cid" xmlns:w16se="http://schemas.microsoft.com/office/word/2015/wordml/symex" xmlns:sl="http://schemas.openxmlformats.org/schemaLibrary/2006/main" mc:Ignorable="w14 w15 w16se w16cid">
-  <w:view w:val="normal"/>
-  <w:defaultTabStop w:val="720"/>
-  <w:characterSpacingControl w:val="doNotCompress"/>
-  <w:compat>
-    <w:useFELayout/>
-    <w:compatSetting w:name="compatibilityMode" w:uri="http://schemas.microsoft.com/office/word" w:val="15"/>
-    <w:compatSetting w:name="overrideTableStyleFontSizeAndJustification" w:uri="http://schemas.microsoft.com/office/word" w:val="1"/>
-    <w:compatSetting w:name="enableOpenTypeFeatures" w:uri="http://schemas.microsoft.com/office/word" w:val="1"/>
-    <w:compatSetting w:name="doNotFlipMirrorIndents" w:uri="http://schemas.microsoft.com/office/word" w:val="1"/>
-    <w:compatSetting w:name="differentiateMultirowTableHeaders" w:uri="http://schemas.microsoft.com/office/word" w:val="1"/>
-    <w:compatSetting w:name="useWord2013TrackBottomHyphenation" w:uri="http://schemas.microsoft.com/office/word" w:val="0"/>
-  </w:compat>
-  <w:rsids>
-    <w:rsidRoot w:val="00D85886"/>
-    <w:rsid w:val="00D85886"/>
-  </w:rsids>
-  <m:mathPr>
-    <m:mathFont m:val="Cambria Math"/>
-    <m:brkBin m:val="before"/>
-    <m:brkBinSub m:val="--"/>
-    <m:smallFrac m:val="0"/>
-    <m:dispDef/>
-    <m:lMargin m:val="0"/>
-    <m:rMargin m:val="0"/>
-    <m:defJc m:val="centerGroup"/>
-    <m:wrapIndent m:val="1440"/>
-    <m:intLim m:val="subSup"/>
-    <m:naryLim m:val="undOvr"/>
-  </m:mathPr>
-  <w:themeFontLang w:val="en-US"/>
-  <w:clrSchemeMapping w:bg1="light1" w:t1="dark1" w:bg2="light2" w:t2="dark2" w:accent1="accent1" w:accent2="accent2" w:accent3="accent3" w:accent4="accent4" w:accent5="accent5" w:accent6="accent6" w:hyperlink="hyperlink" w:followedHyperlink="followedHyperlink"/>
-  <w:decimalSymbol w:val="."/>
-  <w:listSeparator w:val=","/>
-  <w15:chartTrackingRefBased/>
-</w:settings>
-</file>
-
-<file path=word/glossary/styles.xml><?xml version="1.0" encoding="utf-8"?>
-<w:styles xmlns:mc="http://schemas.openxmlformats.org/markup-compatibility/2006" xmlns:r="http://schemas.openxmlformats.org/officeDocument/2006/relationships" xmlns:w="http://schemas.openxmlformats.org/wordprocessingml/2006/main" xmlns:w14="http://schemas.microsoft.com/office/word/2010/wordml" xmlns:w15="http://schemas.microsoft.com/office/word/2012/wordml" xmlns:w16cid="http://schemas.microsoft.com/office/word/2016/wordml/cid" xmlns:w16se="http://schemas.microsoft.com/office/word/2015/wordml/symex" mc:Ignorable="w14 w15 w16se w16cid">
-  <w:docDefaults>
-    <w:rPrDefault>
-      <w:rPr>
-        <w:rFonts w:asciiTheme="minorHAnsi" w:eastAsiaTheme="minorEastAsia" w:hAnsiTheme="minorHAnsi" w:cstheme="minorBidi"/>
-        <w:sz w:val="22"/>
-        <w:szCs w:val="22"/>
-        <w:lang w:val="en-US" w:eastAsia="en-US" w:bidi="ar-SA"/>
-      </w:rPr>
-    </w:rPrDefault>
-    <w:pPrDefault>
-      <w:pPr>
-        <w:spacing w:after="160" w:line="259" w:lineRule="auto"/>
-      </w:pPr>
-    </w:pPrDefault>
-  </w:docDefaults>
-  <w:latentStyles w:defLockedState="0" w:defUIPriority="99" w:defSemiHidden="0" w:defUnhideWhenUsed="0" w:defQFormat="0" w:count="375">
-    <w:lsdException w:name="Normal" w:uiPriority="0" w:qFormat="1"/>
-    <w:lsdException w:name="heading 1" w:uiPriority="9" w:qFormat="1"/>
-    <w:lsdException w:name="heading 2" w:semiHidden="1" w:uiPriority="9" w:unhideWhenUsed="1" w:qFormat="1"/>
-    <w:lsdException w:name="heading 3" w:semiHidden="1" w:uiPriority="9" w:unhideWhenUsed="1" w:qFormat="1"/>
-    <w:lsdException w:name="heading 4" w:semiHidden="1" w:uiPriority="9" w:unhideWhenUsed="1" w:qFormat="1"/>
-    <w:lsdException w:name="heading 5" w:semiHidden="1" w:uiPriority="9" w:unhideWhenUsed="1" w:qFormat="1"/>
-    <w:lsdException w:name="heading 6" w:semiHidden="1" w:uiPriority="9" w:unhideWhenUsed="1" w:qFormat="1"/>
-    <w:lsdException w:name="heading 7" w:semiHidden="1" w:uiPriority="9" w:unhideWhenUsed="1" w:qFormat="1"/>
-    <w:lsdException w:name="heading 8" w:semiHidden="1" w:uiPriority="9" w:unhideWhenUsed="1" w:qFormat="1"/>
-    <w:lsdException w:name="heading 9" w:semiHidden="1" w:uiPriority="9" w:unhideWhenUsed="1" w:qFormat="1"/>
-    <w:lsdException w:name="index 1" w:semiHidden="1" w:unhideWhenUsed="1"/>
-    <w:lsdException w:name="index 2" w:semiHidden="1" w:unhideWhenUsed="1"/>
-    <w:lsdException w:name="index 3" w:semiHidden="1" w:unhideWhenUsed="1"/>
-    <w:lsdException w:name="index 4" w:semiHidden="1" w:unhideWhenUsed="1"/>
-    <w:lsdException w:name="index 5" w:semiHidden="1" w:unhideWhenUsed="1"/>
-    <w:lsdException w:name="index 6" w:semiHidden="1" w:unhideWhenUsed="1"/>
-    <w:lsdException w:name="index 7" w:semiHidden="1" w:unhideWhenUsed="1"/>
-    <w:lsdException w:name="index 8" w:semiHidden="1" w:unhideWhenUsed="1"/>
-    <w:lsdException w:name="index 9" w:semiHidden="1" w:unhideWhenUsed="1"/>
-    <w:lsdException w:name="toc 1" w:semiHidden="1" w:uiPriority="39" w:unhideWhenUsed="1"/>
-    <w:lsdException w:name="toc 2" w:semiHidden="1" w:uiPriority="39" w:unhideWhenUsed="1"/>
-    <w:lsdException w:name="toc 3" w:semiHidden="1" w:uiPriority="39" w:unhideWhenUsed="1"/>
-    <w:lsdException w:name="toc 4" w:semiHidden="1" w:uiPriority="39" w:unhideWhenUsed="1"/>
-    <w:lsdException w:name="toc 5" w:semiHidden="1" w:uiPriority="39" w:unhideWhenUsed="1"/>
-    <w:lsdException w:name="toc 6" w:semiHidden="1" w:uiPriority="39" w:unhideWhenUsed="1"/>
-    <w:lsdException w:name="toc 7" w:semiHidden="1" w:uiPriority="39" w:unhideWhenUsed="1"/>
-    <w:lsdException w:name="toc 8" w:semiHidden="1" w:uiPriority="39" w:unhideWhenUsed="1"/>
-    <w:lsdException w:name="toc 9" w:semiHidden="1" w:uiPriority="39" w:unhideWhenUsed="1"/>
-    <w:lsdException w:name="Normal Indent" w:semiHidden="1" w:unhideWhenUsed="1"/>
-    <w:lsdException w:name="footnote text" w:semiHidden="1" w:unhideWhenUsed="1"/>
-    <w:lsdException w:name="annotation text" w:semiHidden="1" w:unhideWhenUsed="1"/>
-    <w:lsdException w:name="header" w:semiHidden="1" w:unhideWhenUsed="1"/>
-    <w:lsdException w:name="footer" w:semiHidden="1" w:unhideWhenUsed="1"/>
-    <w:lsdException w:name="index heading" w:semiHidden="1" w:unhideWhenUsed="1"/>
-    <w:lsdException w:name="caption" w:semiHidden="1" w:uiPriority="35" w:unhideWhenUsed="1" w:qFormat="1"/>
-    <w:lsdException w:name="table of figures" w:semiHidden="1" w:unhideWhenUsed="1"/>
-    <w:lsdException w:name="envelope address" w:semiHidden="1" w:unhideWhenUsed="1"/>
-    <w:lsdException w:name="envelope return" w:semiHidden="1" w:unhideWhenUsed="1"/>
-    <w:lsdException w:name="footnote reference" w:semiHidden="1" w:unhideWhenUsed="1"/>
-    <w:lsdException w:name="annotation reference" w:semiHidden="1" w:unhideWhenUsed="1"/>
-    <w:lsdException w:name="line number" w:semiHidden="1" w:unhideWhenUsed="1"/>
-    <w:lsdException w:name="page number" w:semiHidden="1" w:unhideWhenUsed="1"/>
-    <w:lsdException w:name="endnote reference" w:semiHidden="1" w:unhideWhenUsed="1"/>
-    <w:lsdException w:name="endnote text" w:semiHidden="1" w:unhideWhenUsed="1"/>
-    <w:lsdException w:name="table of authorities" w:semiHidden="1" w:unhideWhenUsed="1"/>
-    <w:lsdException w:name="macro" w:semiHidden="1" w:unhideWhenUsed="1"/>
-    <w:lsdException w:name="toa heading" w:semiHidden="1" w:unhideWhenUsed="1"/>
-    <w:lsdException w:name="List" w:semiHidden="1" w:unhideWhenUsed="1"/>
-    <w:lsdException w:name="List Bullet" w:semiHidden="1" w:unhideWhenUsed="1"/>
-    <w:lsdException w:name="List Number" w:semiHidden="1" w:unhideWhenUsed="1"/>
-    <w:lsdException w:name="List 2" w:semiHidden="1" w:unhideWhenUsed="1"/>
-    <w:lsdException w:name="List 3" w:semiHidden="1" w:unhideWhenUsed="1"/>
-    <w:lsdException w:name="List 4" w:semiHidden="1" w:unhideWhenUsed="1"/>
-    <w:lsdException w:name="List 5" w:semiHidden="1" w:unhideWhenUsed="1"/>
-    <w:lsdException w:name="List Bullet 2" w:semiHidden="1" w:unhideWhenUsed="1"/>
-    <w:lsdException w:name="List Bullet 3" w:semiHidden="1" w:unhideWhenUsed="1"/>
-    <w:lsdException w:name="List Bullet 4" w:semiHidden="1" w:unhideWhenUsed="1"/>
-    <w:lsdException w:name="List Bullet 5" w:semiHidden="1" w:unhideWhenUsed="1"/>
-    <w:lsdException w:name="List Number 2" w:semiHidden="1" w:unhideWhenUsed="1"/>
-    <w:lsdException w:name="List Number 3" w:semiHidden="1" w:unhideWhenUsed="1"/>
-    <w:lsdException w:name="List Number 4" w:semiHidden="1" w:unhideWhenUsed="1"/>
-    <w:lsdException w:name="List Number 5" w:semiHidden="1" w:unhideWhenUsed="1"/>
-    <w:lsdException w:name="Title" w:uiPriority="10" w:qFormat="1"/>
-    <w:lsdException w:name="Closing" w:semiHidden="1" w:unhideWhenUsed="1"/>
-    <w:lsdException w:name="Signature" w:semiHidden="1" w:unhideWhenUsed="1"/>
-    <w:lsdException w:name="Default Paragraph Font" w:semiHidden="1" w:uiPriority="1" w:unhideWhenUsed="1"/>
-    <w:lsdException w:name="Body Text" w:semiHidden="1" w:unhideWhenUsed="1"/>
-    <w:lsdException w:name="Body Text Indent" w:semiHidden="1" w:unhideWhenUsed="1"/>
-    <w:lsdException w:name="List Continue" w:semiHidden="1" w:unhideWhenUsed="1"/>
-    <w:lsdException w:name="List Continue 2" w:semiHidden="1" w:unhideWhenUsed="1"/>
-    <w:lsdException w:name="List Continue 3" w:semiHidden="1" w:unhideWhenUsed="1"/>
-    <w:lsdException w:name="List Continue 4" w:semiHidden="1" w:unhideWhenUsed="1"/>
-    <w:lsdException w:name="List Continue 5" w:semiHidden="1" w:unhideWhenUsed="1"/>
-    <w:lsdException w:name="Message Header" w:semiHidden="1" w:unhideWhenUsed="1"/>
-    <w:lsdException w:name="Subtitle" w:uiPriority="11" w:qFormat="1"/>
-    <w:lsdException w:name="Salutation" w:semiHidden="1" w:unhideWhenUsed="1"/>
-    <w:lsdException w:name="Date" w:semiHidden="1" w:unhideWhenUsed="1"/>
-    <w:lsdException w:name="Body Text First Indent" w:semiHidden="1" w:unhideWhenUsed="1"/>
-    <w:lsdException w:name="Body Text First Indent 2" w:semiHidden="1" w:unhideWhenUsed="1"/>
-    <w:lsdException w:name="Note Heading" w:semiHidden="1" w:unhideWhenUsed="1"/>
-    <w:lsdException w:name="Body Text 2" w:semiHidden="1" w:unhideWhenUsed="1"/>
-    <w:lsdException w:name="Body Text 3" w:semiHidden="1" w:unhideWhenUsed="1"/>
-    <w:lsdException w:name="Body Text Indent 2" w:semiHidden="1" w:unhideWhenUsed="1"/>
-    <w:lsdException w:name="Body Text Indent 3" w:semiHidden="1" w:unhideWhenUsed="1"/>
-    <w:lsdException w:name="Block Text" w:semiHidden="1" w:unhideWhenUsed="1"/>
-    <w:lsdException w:name="Hyperlink" w:semiHidden="1" w:unhideWhenUsed="1"/>
-    <w:lsdException w:name="FollowedHyperlink" w:semiHidden="1" w:unhideWhenUsed="1"/>
-    <w:lsdException w:name="Strong" w:uiPriority="22" w:qFormat="1"/>
-    <w:lsdException w:name="Emphasis" w:uiPriority="20" w:qFormat="1"/>
-    <w:lsdException w:name="Document Map" w:semiHidden="1" w:unhideWhenUsed="1"/>
-    <w:lsdException w:name="Plain Text" w:semiHidden="1" w:unhideWhenUsed="1"/>
-    <w:lsdException w:name="E-mail Signature" w:semiHidden="1" w:unhideWhenUsed="1"/>
-    <w:lsdException w:name="HTML Top of Form" w:semiHidden="1" w:unhideWhenUsed="1"/>
-    <w:lsdException w:name="HTML Bottom of Form" w:semiHidden="1" w:unhideWhenUsed="1"/>
-    <w:lsdException w:name="Normal (Web)" w:semiHidden="1" w:unhideWhenUsed="1"/>
-    <w:lsdException w:name="HTML Acronym" w:semiHidden="1" w:unhideWhenUsed="1"/>
-    <w:lsdException w:name="HTML Address" w:semiHidden="1" w:unhideWhenUsed="1"/>
-    <w:lsdException w:name="HTML Cite" w:semiHidden="1" w:unhideWhenUsed="1"/>
-    <w:lsdException w:name="HTML Code" w:semiHidden="1" w:unhideWhenUsed="1"/>
-    <w:lsdException w:name="HTML Definition" w:semiHidden="1" w:unhideWhenUsed="1"/>
-    <w:lsdException w:name="HTML Keyboard" w:semiHidden="1" w:unhideWhenUsed="1"/>
-    <w:lsdException w:name="HTML Preformatted" w:semiHidden="1" w:unhideWhenUsed="1"/>
-    <w:lsdException w:name="HTML Sample" w:semiHidden="1" w:unhideWhenUsed="1"/>
-    <w:lsdException w:name="HTML Typewriter" w:semiHidden="1" w:unhideWhenUsed="1"/>
-    <w:lsdException w:name="HTML Variable" w:semiHidden="1" w:unhideWhenUsed="1"/>
-    <w:lsdException w:name="Normal Table" w:semiHidden="1" w:unhideWhenUsed="1"/>
-    <w:lsdException w:name="annotation subject" w:semiHidden="1" w:unhideWhenUsed="1"/>
-    <w:lsdException w:name="No List" w:semiHidden="1" w:unhideWhenUsed="1"/>
-    <w:lsdException w:name="Outline List 1" w:semiHidden="1" w:unhideWhenUsed="1"/>
-    <w:lsdException w:name="Outline List 2" w:semiHidden="1" w:unhideWhenUsed="1"/>
-    <w:lsdException w:name="Outline List 3" w:semiHidden="1" w:unhideWhenUsed="1"/>
-    <w:lsdException w:name="Table Simple 1" w:semiHidden="1" w:unhideWhenUsed="1"/>
-    <w:lsdException w:name="Table Simple 2" w:semiHidden="1" w:unhideWhenUsed="1"/>
-    <w:lsdException w:name="Table Simple 3" w:semiHidden="1" w:unhideWhenUsed="1"/>
-    <w:lsdException w:name="Table Classic 1" w:semiHidden="1" w:unhideWhenUsed="1"/>
-    <w:lsdException w:name="Table Classic 2" w:semiHidden="1" w:unhideWhenUsed="1"/>
-    <w:lsdException w:name="Table Classic 3" w:semiHidden="1" w:unhideWhenUsed="1"/>
-    <w:lsdException w:name="Table Classic 4" w:semiHidden="1" w:unhideWhenUsed="1"/>
-    <w:lsdException w:name="Table Colorful 1" w:semiHidden="1" w:unhideWhenUsed="1"/>
-    <w:lsdException w:name="Table Colorful 2" w:semiHidden="1" w:unhideWhenUsed="1"/>
-    <w:lsdException w:name="Table Colorful 3" w:semiHidden="1" w:unhideWhenUsed="1"/>
-    <w:lsdException w:name="Table Columns 1" w:semiHidden="1" w:unhideWhenUsed="1"/>
-    <w:lsdException w:name="Table Columns 2" w:semiHidden="1" w:unhideWhenUsed="1"/>
-    <w:lsdException w:name="Table Columns 3" w:semiHidden="1" w:unhideWhenUsed="1"/>
-    <w:lsdException w:name="Table Columns 4" w:semiHidden="1" w:unhideWhenUsed="1"/>
-    <w:lsdException w:name="Table Columns 5" w:semiHidden="1" w:unhideWhenUsed="1"/>
-    <w:lsdException w:name="Table Grid 1" w:semiHidden="1" w:unhideWhenUsed="1"/>
-    <w:lsdException w:name="Table Grid 2" w:semiHidden="1" w:unhideWhenUsed="1"/>
-    <w:lsdException w:name="Table Grid 3" w:semiHidden="1" w:unhideWhenUsed="1"/>
-    <w:lsdException w:name="Table Grid 4" w:semiHidden="1" w:unhideWhenUsed="1"/>
-    <w:lsdException w:name="Table Grid 5" w:semiHidden="1" w:unhideWhenUsed="1"/>
-    <w:lsdException w:name="Table Grid 6" w:semiHidden="1" w:unhideWhenUsed="1"/>
-    <w:lsdException w:name="Table Grid 7" w:semiHidden="1" w:unhideWhenUsed="1"/>
-    <w:lsdException w:name="Table Grid 8" w:semiHidden="1" w:unhideWhenUsed="1"/>
-    <w:lsdException w:name="Table List 1" w:semiHidden="1" w:unhideWhenUsed="1"/>
-    <w:lsdException w:name="Table List 2" w:semiHidden="1" w:unhideWhenUsed="1"/>
-    <w:lsdException w:name="Table List 3" w:semiHidden="1" w:unhideWhenUsed="1"/>
-    <w:lsdException w:name="Table List 4" w:semiHidden="1" w:unhideWhenUsed="1"/>
-    <w:lsdException w:name="Table List 5" w:semiHidden="1" w:unhideWhenUsed="1"/>
-    <w:lsdException w:name="Table List 6" w:semiHidden="1" w:unhideWhenUsed="1"/>
-    <w:lsdException w:name="Table List 7" w:semiHidden="1" w:unhideWhenUsed="1"/>
-    <w:lsdException w:name="Table List 8" w:semiHidden="1" w:unhideWhenUsed="1"/>
-    <w:lsdException w:name="Table 3D effects 1" w:semiHidden="1" w:unhideWhenUsed="1"/>
-    <w:lsdException w:name="Table 3D effects 2" w:semiHidden="1" w:unhideWhenUsed="1"/>
-    <w:lsdException w:name="Table 3D effects 3" w:semiHidden="1" w:unhideWhenUsed="1"/>
-    <w:lsdException w:name="Table Contemporary" w:semiHidden="1" w:unhideWhenUsed="1"/>
-    <w:lsdException w:name="Table Elegant" w:semiHidden="1" w:unhideWhenUsed="1"/>
-    <w:lsdException w:name="Table Professional" w:semiHidden="1" w:unhideWhenUsed="1"/>
-    <w:lsdException w:name="Table Subtle 1" w:semiHidden="1" w:unhideWhenUsed="1"/>
-    <w:lsdException w:name="Table Subtle 2" w:semiHidden="1" w:unhideWhenUsed="1"/>
-    <w:lsdException w:name="Table Web 1" w:semiHidden="1" w:unhideWhenUsed="1"/>
-    <w:lsdException w:name="Table Web 2" w:semiHidden="1" w:unhideWhenUsed="1"/>
-    <w:lsdException w:name="Table Web 3" w:semiHidden="1" w:unhideWhenUsed="1"/>
-    <w:lsdException w:name="Balloon Text" w:semiHidden="1" w:unhideWhenUsed="1"/>
-    <w:lsdException w:name="Table Grid" w:uiPriority="39"/>
-    <w:lsdException w:name="Table Theme" w:semiHidden="1" w:unhideWhenUsed="1"/>
-    <w:lsdException w:name="Placeholder Text" w:semiHidden="1"/>
-    <w:lsdException w:name="No Spacing" w:uiPriority="1" w:qFormat="1"/>
-    <w:lsdException w:name="Light Shading" w:uiPriority="60"/>
-    <w:lsdException w:name="Light List" w:uiPriority="61"/>
-    <w:lsdException w:name="Light Grid" w:uiPriority="62"/>
-    <w:lsdException w:name="Medium Shading 1" w:uiPriority="63"/>
-    <w:lsdException w:name="Medium Shading 2" w:uiPriority="64"/>
-    <w:lsdException w:name="Medium List 1" w:uiPriority="65"/>
-    <w:lsdException w:name="Medium List 2" w:uiPriority="66"/>
-    <w:lsdException w:name="Medium Grid 1" w:uiPriority="67"/>
-    <w:lsdException w:name="Medium Grid 2" w:uiPriority="68"/>
-    <w:lsdException w:name="Medium Grid 3" w:uiPriority="69"/>
-    <w:lsdException w:name="Dark List" w:uiPriority="70"/>
-    <w:lsdException w:name="Colorful Shading" w:uiPriority="71"/>
-    <w:lsdException w:name="Colorful List" w:uiPriority="72"/>
-    <w:lsdException w:name="Colorful Grid" w:uiPriority="73"/>
-    <w:lsdException w:name="Light Shading Accent 1" w:uiPriority="60"/>
-    <w:lsdException w:name="Light List Accent 1" w:uiPriority="61"/>
-    <w:lsdException w:name="Light Grid Accent 1" w:uiPriority="62"/>
-    <w:lsdException w:name="Medium Shading 1 Accent 1" w:uiPriority="63"/>
-    <w:lsdException w:name="Medium Shading 2 Accent 1" w:uiPriority="64"/>
-    <w:lsdException w:name="Medium List 1 Accent 1" w:uiPriority="65"/>
-    <w:lsdException w:name="Revision" w:semiHidden="1"/>
-    <w:lsdException w:name="List Paragraph" w:uiPriority="34" w:qFormat="1"/>
-    <w:lsdException w:name="Quote" w:uiPriority="29" w:qFormat="1"/>
-    <w:lsdException w:name="Intense Quote" w:uiPriority="30" w:qFormat="1"/>
-    <w:lsdException w:name="Medium List 2 Accent 1" w:uiPriority="66"/>
-    <w:lsdException w:name="Medium Grid 1 Accent 1" w:uiPriority="67"/>
-    <w:lsdException w:name="Medium Grid 2 Accent 1" w:uiPriority="68"/>
-    <w:lsdException w:name="Medium Grid 3 Accent 1" w:uiPriority="69"/>
-    <w:lsdException w:name="Dark List Accent 1" w:uiPriority="70"/>
-    <w:lsdException w:name="Colorful Shading Accent 1" w:uiPriority="71"/>
-    <w:lsdException w:name="Colorful List Accent 1" w:uiPriority="72"/>
-    <w:lsdException w:name="Colorful Grid Accent 1" w:uiPriority="73"/>
-    <w:lsdException w:name="Light Shading Accent 2" w:uiPriority="60"/>
-    <w:lsdException w:name="Light List Accent 2" w:uiPriority="61"/>
-    <w:lsdException w:name="Light Grid Accent 2" w:uiPriority="62"/>
-    <w:lsdException w:name="Medium Shading 1 Accent 2" w:uiPriority="63"/>
-    <w:lsdException w:name="Medium Shading 2 Accent 2" w:uiPriority="64"/>
-    <w:lsdException w:name="Medium List 1 Accent 2" w:uiPriority="65"/>
-    <w:lsdException w:name="Medium List 2 Accent 2" w:uiPriority="66"/>
-    <w:lsdException w:name="Medium Grid 1 Accent 2" w:uiPriority="67"/>
-    <w:lsdException w:name="Medium Grid 2 Accent 2" w:uiPriority="68"/>
-    <w:lsdException w:name="Medium Grid 3 Accent 2" w:uiPriority="69"/>
-    <w:lsdException w:name="Dark List Accent 2" w:uiPriority="70"/>
-    <w:lsdException w:name="Colorful Shading Accent 2" w:uiPriority="71"/>
-    <w:lsdException w:name="Colorful List Accent 2" w:uiPriority="72"/>
-    <w:lsdException w:name="Colorful Grid Accent 2" w:uiPriority="73"/>
-    <w:lsdException w:name="Light Shading Accent 3" w:uiPriority="60"/>
-    <w:lsdException w:name="Light List Accent 3" w:uiPriority="61"/>
-    <w:lsdException w:name="Light Grid Accent 3" w:uiPriority="62"/>
-    <w:lsdException w:name="Medium Shading 1 Accent 3" w:uiPriority="63"/>
-    <w:lsdException w:name="Medium Shading 2 Accent 3" w:uiPriority="64"/>
-    <w:lsdException w:name="Medium List 1 Accent 3" w:uiPriority="65"/>
-    <w:lsdException w:name="Medium List 2 Accent 3" w:uiPriority="66"/>
-    <w:lsdException w:name="Medium Grid 1 Accent 3" w:uiPriority="67"/>
-    <w:lsdException w:name="Medium Grid 2 Accent 3" w:uiPriority="68"/>
-    <w:lsdException w:name="Medium Grid 3 Accent 3" w:uiPriority="69"/>
-    <w:lsdException w:name="Dark List Accent 3" w:uiPriority="70"/>
-    <w:lsdException w:name="Colorful Shading Accent 3" w:uiPriority="71"/>
-    <w:lsdException w:name="Colorful List Accent 3" w:uiPriority="72"/>
-    <w:lsdException w:name="Colorful Grid Accent 3" w:uiPriority="73"/>
-    <w:lsdException w:name="Light Shading Accent 4" w:uiPriority="60"/>
-    <w:lsdException w:name="Light List Accent 4" w:uiPriority="61"/>
-    <w:lsdException w:name="Light Grid Accent 4" w:uiPriority="62"/>
-    <w:lsdException w:name="Medium Shading 1 Accent 4" w:uiPriority="63"/>
-    <w:lsdException w:name="Medium Shading 2 Accent 4" w:uiPriority="64"/>
-    <w:lsdException w:name="Medium List 1 Accent 4" w:uiPriority="65"/>
-    <w:lsdException w:name="Medium List 2 Accent 4" w:uiPriority="66"/>
-    <w:lsdException w:name="Medium Grid 1 Accent 4" w:uiPriority="67"/>
-    <w:lsdException w:name="Medium Grid 2 Accent 4" w:uiPriority="68"/>
-    <w:lsdException w:name="Medium Grid 3 Accent 4" w:uiPriority="69"/>
-    <w:lsdException w:name="Dark List Accent 4" w:uiPriority="70"/>
-    <w:lsdException w:name="Colorful Shading Accent 4" w:uiPriority="71"/>
-    <w:lsdException w:name="Colorful List Accent 4" w:uiPriority="72"/>
-    <w:lsdException w:name="Colorful Grid Accent 4" w:uiPriority="73"/>
-    <w:lsdException w:name="Light Shading Accent 5" w:uiPriority="60"/>
-    <w:lsdException w:name="Light List Accent 5" w:uiPriority="61"/>
-    <w:lsdException w:name="Light Grid Accent 5" w:uiPriority="62"/>
-    <w:lsdException w:name="Medium Shading 1 Accent 5" w:uiPriority="63"/>
-    <w:lsdException w:name="Medium Shading 2 Accent 5" w:uiPriority="64"/>
-    <w:lsdException w:name="Medium List 1 Accent 5" w:uiPriority="65"/>
-    <w:lsdException w:name="Medium List 2 Accent 5" w:uiPriority="66"/>
-    <w:lsdException w:name="Medium Grid 1 Accent 5" w:uiPriority="67"/>
-    <w:lsdException w:name="Medium Grid 2 Accent 5" w:uiPriority="68"/>
-    <w:lsdException w:name="Medium Grid 3 Accent 5" w:uiPriority="69"/>
-    <w:lsdException w:name="Dark List Accent 5" w:uiPriority="70"/>
-    <w:lsdException w:name="Colorful Shading Accent 5" w:uiPriority="71"/>
-    <w:lsdException w:name="Colorful List Accent 5" w:uiPriority="72"/>
-    <w:lsdException w:name="Colorful Grid Accent 5" w:uiPriority="73"/>
-    <w:lsdException w:name="Light Shading Accent 6" w:uiPriority="60"/>
-    <w:lsdException w:name="Light List Accent 6" w:uiPriority="61"/>
-    <w:lsdException w:name="Light Grid Accent 6" w:uiPriority="62"/>
-    <w:lsdException w:name="Medium Shading 1 Accent 6" w:uiPriority="63"/>
-    <w:lsdException w:name="Medium Shading 2 Accent 6" w:uiPriority="64"/>
-    <w:lsdException w:name="Medium List 1 Accent 6" w:uiPriority="65"/>
-    <w:lsdException w:name="Medium List 2 Accent 6" w:uiPriority="66"/>
-    <w:lsdException w:name="Medium Grid 1 Accent 6" w:uiPriority="67"/>
-    <w:lsdException w:name="Medium Grid 2 Accent 6" w:uiPriority="68"/>
-    <w:lsdException w:name="Medium Grid 3 Accent 6" w:uiPriority="69"/>
-    <w:lsdException w:name="Dark List Accent 6" w:uiPriority="70"/>
-    <w:lsdException w:name="Colorful Shading Accent 6" w:uiPriority="71"/>
-    <w:lsdException w:name="Colorful List Accent 6" w:uiPriority="72"/>
-    <w:lsdException w:name="Colorful Grid Accent 6" w:uiPriority="73"/>
-    <w:lsdException w:name="Subtle Emphasis" w:uiPriority="19" w:qFormat="1"/>
-    <w:lsdException w:name="Intense Emphasis" w:uiPriority="21" w:qFormat="1"/>
-    <w:lsdException w:name="Subtle Reference" w:uiPriority="31" w:qFormat="1"/>
-    <w:lsdException w:name="Intense Reference" w:uiPriority="32" w:qFormat="1"/>
-    <w:lsdException w:name="Book Title" w:uiPriority="33" w:qFormat="1"/>
-    <w:lsdException w:name="Bibliography" w:semiHidden="1" w:uiPriority="37" w:unhideWhenUsed="1"/>
-    <w:lsdException w:name="TOC Heading" w:semiHidden="1" w:uiPriority="39" w:unhideWhenUsed="1" w:qFormat="1"/>
-    <w:lsdException w:name="Plain Table 1" w:uiPriority="41"/>
-    <w:lsdException w:name="Plain Table 2" w:uiPriority="42"/>
-    <w:lsdException w:name="Plain Table 3" w:uiPriority="43"/>
-    <w:lsdException w:name="Plain Table 4" w:uiPriority="44"/>
-    <w:lsdException w:name="Plain Table 5" w:uiPriority="45"/>
-    <w:lsdException w:name="Grid Table Light" w:uiPriority="40"/>
-    <w:lsdException w:name="Grid Table 1 Light" w:uiPriority="46"/>
-    <w:lsdException w:name="Grid Table 2" w:uiPriority="47"/>
-    <w:lsdException w:name="Grid Table 3" w:uiPriority="48"/>
-    <w:lsdException w:name="Grid Table 4" w:uiPriority="49"/>
-    <w:lsdException w:name="Grid Table 5 Dark" w:uiPriority="50"/>
-    <w:lsdException w:name="Grid Table 6 Colorful" w:uiPriority="51"/>
-    <w:lsdException w:name="Grid Table 7 Colorful" w:uiPriority="52"/>
-    <w:lsdException w:name="Grid Table 1 Light Accent 1" w:uiPriority="46"/>
-    <w:lsdException w:name="Grid Table 2 Accent 1" w:uiPriority="47"/>
-    <w:lsdException w:name="Grid Table 3 Accent 1" w:uiPriority="48"/>
-    <w:lsdException w:name="Grid Table 4 Accent 1" w:uiPriority="49"/>
-    <w:lsdException w:name="Grid Table 5 Dark Accent 1" w:uiPriority="50"/>
-    <w:lsdException w:name="Grid Table 6 Colorful Accent 1" w:uiPriority="51"/>
-    <w:lsdException w:name="Grid Table 7 Colorful Accent 1" w:uiPriority="52"/>
-    <w:lsdException w:name="Grid Table 1 Light Accent 2" w:uiPriority="46"/>
-    <w:lsdException w:name="Grid Table 2 Accent 2" w:uiPriority="47"/>
-    <w:lsdException w:name="Grid Table 3 Accent 2" w:uiPriority="48"/>
-    <w:lsdException w:name="Grid Table 4 Accent 2" w:uiPriority="49"/>
-    <w:lsdException w:name="Grid Table 5 Dark Accent 2" w:uiPriority="50"/>
-    <w:lsdException w:name="Grid Table 6 Colorful Accent 2" w:uiPriority="51"/>
-    <w:lsdException w:name="Grid Table 7 Colorful Accent 2" w:uiPriority="52"/>
-    <w:lsdException w:name="Grid Table 1 Light Accent 3" w:uiPriority="46"/>
-    <w:lsdException w:name="Grid Table 2 Accent 3" w:uiPriority="47"/>
-    <w:lsdException w:name="Grid Table 3 Accent 3" w:uiPriority="48"/>
-    <w:lsdException w:name="Grid Table 4 Accent 3" w:uiPriority="49"/>
-    <w:lsdException w:name="Grid Table 5 Dark Accent 3" w:uiPriority="50"/>
-    <w:lsdException w:name="Grid Table 6 Colorful Accent 3" w:uiPriority="51"/>
-    <w:lsdException w:name="Grid Table 7 Colorful Accent 3" w:uiPriority="52"/>
-    <w:lsdException w:name="Grid Table 1 Light Accent 4" w:uiPriority="46"/>
-    <w:lsdException w:name="Grid Table 2 Accent 4" w:uiPriority="47"/>
-    <w:lsdException w:name="Grid Table 3 Accent 4" w:uiPriority="48"/>
-    <w:lsdException w:name="Grid Table 4 Accent 4" w:uiPriority="49"/>
-    <w:lsdException w:name="Grid Table 5 Dark Accent 4" w:uiPriority="50"/>
-    <w:lsdException w:name="Grid Table 6 Colorful Accent 4" w:uiPriority="51"/>
-    <w:lsdException w:name="Grid Table 7 Colorful Accent 4" w:uiPriority="52"/>
-    <w:lsdException w:name="Grid Table 1 Light Accent 5" w:uiPriority="46"/>
-    <w:lsdException w:name="Grid Table 2 Accent 5" w:uiPriority="47"/>
-    <w:lsdException w:name="Grid Table 3 Accent 5" w:uiPriority="48"/>
-    <w:lsdException w:name="Grid Table 4 Accent 5" w:uiPriority="49"/>
-    <w:lsdException w:name="Grid Table 5 Dark Accent 5" w:uiPriority="50"/>
-    <w:lsdException w:name="Grid Table 6 Colorful Accent 5" w:uiPriority="51"/>
-    <w:lsdException w:name="Grid Table 7 Colorful Accent 5" w:uiPriority="52"/>
-    <w:lsdException w:name="Grid Table 1 Light Accent 6" w:uiPriority="46"/>
-    <w:lsdException w:name="Grid Table 2 Accent 6" w:uiPriority="47"/>
-    <w:lsdException w:name="Grid Table 3 Accent 6" w:uiPriority="48"/>
-    <w:lsdException w:name="Grid Table 4 Accent 6" w:uiPriority="49"/>
-    <w:lsdException w:name="Grid Table 5 Dark Accent 6" w:uiPriority="50"/>
-    <w:lsdException w:name="Grid Table 6 Colorful Accent 6" w:uiPriority="51"/>
-    <w:lsdException w:name="Grid Table 7 Colorful Accent 6" w:uiPriority="52"/>
-    <w:lsdException w:name="List Table 1 Light" w:uiPriority="46"/>
-    <w:lsdException w:name="List Table 2" w:uiPriority="47"/>
-    <w:lsdException w:name="List Table 3" w:uiPriority="48"/>
-    <w:lsdException w:name="List Table 4" w:uiPriority="49"/>
-    <w:lsdException w:name="List Table 5 Dark" w:uiPriority="50"/>
-    <w:lsdException w:name="List Table 6 Colorful" w:uiPriority="51"/>
-    <w:lsdException w:name="List Table 7 Colorful" w:uiPriority="52"/>
-    <w:lsdException w:name="List Table 1 Light Accent 1" w:uiPriority="46"/>
-    <w:lsdException w:name="List Table 2 Accent 1" w:uiPriority="47"/>
-    <w:lsdException w:name="List Table 3 Accent 1" w:uiPriority="48"/>
-    <w:lsdException w:name="List Table 4 Accent 1" w:uiPriority="49"/>
-    <w:lsdException w:name="List Table 5 Dark Accent 1" w:uiPriority="50"/>
-    <w:lsdException w:name="List Table 6 Colorful Accent 1" w:uiPriority="51"/>
-    <w:lsdException w:name="List Table 7 Colorful Accent 1" w:uiPriority="52"/>
-    <w:lsdException w:name="List Table 1 Light Accent 2" w:uiPriority="46"/>
-    <w:lsdException w:name="List Table 2 Accent 2" w:uiPriority="47"/>
-    <w:lsdException w:name="List Table 3 Accent 2" w:uiPriority="48"/>
-    <w:lsdException w:name="List Table 4 Accent 2" w:uiPriority="49"/>
-    <w:lsdException w:name="List Table 5 Dark Accent 2" w:uiPriority="50"/>
-    <w:lsdException w:name="List Table 6 Colorful Accent 2" w:uiPriority="51"/>
-    <w:lsdException w:name="List Table 7 Colorful Accent 2" w:uiPriority="52"/>
-    <w:lsdException w:name="List Table 1 Light Accent 3" w:uiPriority="46"/>
-    <w:lsdException w:name="List Table 2 Accent 3" w:uiPriority="47"/>
-    <w:lsdException w:name="List Table 3 Accent 3" w:uiPriority="48"/>
-    <w:lsdException w:name="List Table 4 Accent 3" w:uiPriority="49"/>
-    <w:lsdException w:name="List Table 5 Dark Accent 3" w:uiPriority="50"/>
-    <w:lsdException w:name="List Table 6 Colorful Accent 3" w:uiPriority="51"/>
-    <w:lsdException w:name="List Table 7 Colorful Accent 3" w:uiPriority="52"/>
-    <w:lsdException w:name="List Table 1 Light Accent 4" w:uiPriority="46"/>
-    <w:lsdException w:name="List Table 2 Accent 4" w:uiPriority="47"/>
-    <w:lsdException w:name="List Table 3 Accent 4" w:uiPriority="48"/>
-    <w:lsdException w:name="List Table 4 Accent 4" w:uiPriority="49"/>
-    <w:lsdException w:name="List Table 5 Dark Accent 4" w:uiPriority="50"/>
-    <w:lsdException w:name="List Table 6 Colorful Accent 4" w:uiPriority="51"/>
-    <w:lsdException w:name="List Table 7 Colorful Accent 4" w:uiPriority="52"/>
-    <w:lsdException w:name="List Table 1 Light Accent 5" w:uiPriority="46"/>
-    <w:lsdException w:name="List Table 2 Accent 5" w:uiPriority="47"/>
-    <w:lsdException w:name="List Table 3 Accent 5" w:uiPriority="48"/>
-    <w:lsdException w:name="List Table 4 Accent 5" w:uiPriority="49"/>
-    <w:lsdException w:name="List Table 5 Dark Accent 5" w:uiPriority="50"/>
-    <w:lsdException w:name="List Table 6 Colorful Accent 5" w:uiPriority="51"/>
-    <w:lsdException w:name="List Table 7 Colorful Accent 5" w:uiPriority="52"/>
-    <w:lsdException w:name="List Table 1 Light Accent 6" w:uiPriority="46"/>
-    <w:lsdException w:name="List Table 2 Accent 6" w:uiPriority="47"/>
-    <w:lsdException w:name="List Table 3 Accent 6" w:uiPriority="48"/>
-    <w:lsdException w:name="List Table 4 Accent 6" w:uiPriority="49"/>
-    <w:lsdException w:name="List Table 5 Dark Accent 6" w:uiPriority="50"/>
-    <w:lsdException w:name="List Table 6 Colorful Accent 6" w:uiPriority="51"/>
-    <w:lsdException w:name="List Table 7 Colorful Accent 6" w:uiPriority="52"/>
-    <w:lsdException w:name="Mention" w:semiHidden="1" w:unhideWhenUsed="1"/>
-    <w:lsdException w:name="Smart Hyperlink" w:semiHidden="1" w:unhideWhenUsed="1"/>
-    <w:lsdException w:name="Hashtag" w:semiHidden="1" w:unhideWhenUsed="1"/>
-    <w:lsdException w:name="Unresolved Mention" w:semiHidden="1" w:unhideWhenUsed="1"/>
-  </w:latentStyles>
-  <w:style w:type="paragraph" w:default="1" w:styleId="Normal">
-    <w:name w:val="Normal"/>
-    <w:qFormat/>
-  </w:style>
-  <w:style w:type="character" w:default="1" w:styleId="DefaultParagraphFont">
-    <w:name w:val="Default Paragraph Font"/>
-    <w:uiPriority w:val="1"/>
-    <w:semiHidden/>
-    <w:unhideWhenUsed/>
-  </w:style>
-  <w:style w:type="table" w:default="1" w:styleId="TableNormal">
-    <w:name w:val="Normal Table"/>
-    <w:uiPriority w:val="99"/>
-    <w:semiHidden/>
-    <w:unhideWhenUsed/>
-    <w:tblPr>
-      <w:tblInd w:w="0" w:type="dxa"/>
-      <w:tblCellMar>
-        <w:top w:w="0" w:type="dxa"/>
-        <w:left w:w="108" w:type="dxa"/>
-        <w:bottom w:w="0" w:type="dxa"/>
-        <w:right w:w="108" w:type="dxa"/>
-      </w:tblCellMar>
-    </w:tblPr>
-  </w:style>
-  <w:style w:type="numbering" w:default="1" w:styleId="NoList">
-    <w:name w:val="No List"/>
-    <w:uiPriority w:val="99"/>
-    <w:semiHidden/>
-    <w:unhideWhenUsed/>
-  </w:style>
-  <w:style w:type="paragraph" w:customStyle="1" w:styleId="589FC426AF144593B006D494108DB6A8">
-    <w:name w:val="589FC426AF144593B006D494108DB6A8"/>
-    <w:rsid w:val="00D85886"/>
-  </w:style>
-  <w:style w:type="paragraph" w:customStyle="1" w:styleId="DC858010F38F4E3384DC1B81B6BF2D05">
-    <w:name w:val="DC858010F38F4E3384DC1B81B6BF2D05"/>
-    <w:rsid w:val="00D85886"/>
-  </w:style>
-  <w:style w:type="paragraph" w:customStyle="1" w:styleId="D57432C8DC6941ADA4D8C43423970195">
-    <w:name w:val="D57432C8DC6941ADA4D8C43423970195"/>
-    <w:rsid w:val="00D85886"/>
-  </w:style>
-</w:styles>
-</file>
-
-<file path=word/glossary/webSettings.xml><?xml version="1.0" encoding="utf-8"?>
-<w:webSettings xmlns:mc="http://schemas.openxmlformats.org/markup-compatibility/2006" xmlns:r="http://schemas.openxmlformats.org/officeDocument/2006/relationships" xmlns:w="http://schemas.openxmlformats.org/wordprocessingml/2006/main" xmlns:w14="http://schemas.microsoft.com/office/word/2010/wordml" xmlns:w15="http://schemas.microsoft.com/office/word/2012/wordml" xmlns:w16cid="http://schemas.microsoft.com/office/word/2016/wordml/cid" xmlns:w16se="http://schemas.microsoft.com/office/word/2015/wordml/symex" mc:Ignorable="w14 w15 w16se w16cid">
-  <w:optimizeForBrowser/>
-  <w:allowPNG/>
-</w:webSettings>
-</file>
-
 <file path=word/theme/theme1.xml><?xml version="1.0" encoding="utf-8"?>
 <a:theme xmlns:a="http://schemas.openxmlformats.org/drawingml/2006/main" name="Office Theme">
   <a:themeElements>
@@ -7072,7 +6519,7 @@
 </file>
 
 <file path=customXml/itemProps1.xml><?xml version="1.0" encoding="utf-8"?>
-<ds:datastoreItem xmlns:ds="http://schemas.openxmlformats.org/officeDocument/2006/customXml" ds:itemID="{FC418CA8-9651-4DBA-9653-41013533CE75}">
+<ds:datastoreItem xmlns:ds="http://schemas.openxmlformats.org/officeDocument/2006/customXml" ds:itemID="{7D3EAFA2-4BFD-4BF4-A26B-15C019135110}">
   <ds:schemaRefs>
     <ds:schemaRef ds:uri="http://schemas.openxmlformats.org/officeDocument/2006/bibliography"/>
   </ds:schemaRefs>

</xml_diff>